<commit_message>
Created presenation and documentation updates.
</commit_message>
<xml_diff>
--- a/documentation/documentation.docx
+++ b/documentation/documentation.docx
@@ -330,7 +330,25 @@
           <w:szCs w:val="28"/>
           <w:lang w:val="lv-LV"/>
         </w:rPr>
-        <w:t xml:space="preserve"> ? l</w:t>
+        <w:t xml:space="preserve"> </w:t>
+      </w:r>
+      <w:r>
+        <w:rPr>
+          <w:rFonts w:ascii="Times New Roman" w:hAnsi="Times New Roman"/>
+          <w:sz w:val="28"/>
+          <w:szCs w:val="28"/>
+          <w:lang w:val="lv-LV"/>
+        </w:rPr>
+        <w:t>80</w:t>
+      </w:r>
+      <w:r>
+        <w:rPr>
+          <w:rFonts w:ascii="Times New Roman" w:hAnsi="Times New Roman"/>
+          <w:sz w:val="28"/>
+          <w:szCs w:val="28"/>
+          <w:lang w:val="lv-LV"/>
+        </w:rPr>
+        <w:t xml:space="preserve"> l</w:t>
       </w:r>
       <w:r>
         <w:rPr>
@@ -5183,7 +5201,7 @@
         <mc:AlternateContent>
           <mc:Choice Requires="wps">
             <w:drawing>
-              <wp:anchor behindDoc="0" distT="0" distB="0" distL="0" distR="0" simplePos="0" locked="0" layoutInCell="0" allowOverlap="1" relativeHeight="159">
+              <wp:anchor behindDoc="0" distT="0" distB="0" distL="0" distR="0" simplePos="0" locked="0" layoutInCell="0" allowOverlap="1" relativeHeight="150">
                 <wp:simplePos x="0" y="0"/>
                 <wp:positionH relativeFrom="column">
                   <wp:align>center</wp:align>
@@ -5429,7 +5447,7 @@
         <mc:AlternateContent>
           <mc:Choice Requires="wps">
             <w:drawing>
-              <wp:anchor behindDoc="0" distT="0" distB="0" distL="0" distR="0" simplePos="0" locked="0" layoutInCell="0" allowOverlap="1" relativeHeight="161">
+              <wp:anchor behindDoc="0" distT="0" distB="0" distL="0" distR="0" simplePos="0" locked="0" layoutInCell="0" allowOverlap="1" relativeHeight="152">
                 <wp:simplePos x="0" y="0"/>
                 <wp:positionH relativeFrom="column">
                   <wp:align>center</wp:align>
@@ -5657,7 +5675,7 @@
         <mc:AlternateContent>
           <mc:Choice Requires="wps">
             <w:drawing>
-              <wp:anchor behindDoc="0" distT="0" distB="0" distL="0" distR="0" simplePos="0" locked="0" layoutInCell="0" allowOverlap="1" relativeHeight="163">
+              <wp:anchor behindDoc="0" distT="0" distB="0" distL="0" distR="0" simplePos="0" locked="0" layoutInCell="0" allowOverlap="1" relativeHeight="154">
                 <wp:simplePos x="0" y="0"/>
                 <wp:positionH relativeFrom="column">
                   <wp:align>center</wp:align>
@@ -5897,7 +5915,7 @@
         <mc:AlternateContent>
           <mc:Choice Requires="wps">
             <w:drawing>
-              <wp:anchor behindDoc="0" distT="0" distB="0" distL="0" distR="0" simplePos="0" locked="0" layoutInCell="0" allowOverlap="1" relativeHeight="165">
+              <wp:anchor behindDoc="0" distT="0" distB="0" distL="0" distR="0" simplePos="0" locked="0" layoutInCell="0" allowOverlap="1" relativeHeight="156">
                 <wp:simplePos x="0" y="0"/>
                 <wp:positionH relativeFrom="column">
                   <wp:align>center</wp:align>
@@ -6156,7 +6174,7 @@
         <mc:AlternateContent>
           <mc:Choice Requires="wps">
             <w:drawing>
-              <wp:anchor behindDoc="0" distT="0" distB="0" distL="0" distR="0" simplePos="0" locked="0" layoutInCell="0" allowOverlap="1" relativeHeight="181">
+              <wp:anchor behindDoc="0" distT="0" distB="0" distL="0" distR="0" simplePos="0" locked="0" layoutInCell="0" allowOverlap="1" relativeHeight="172">
                 <wp:simplePos x="0" y="0"/>
                 <wp:positionH relativeFrom="column">
                   <wp:align>center</wp:align>
@@ -6424,7 +6442,7 @@
         <mc:AlternateContent>
           <mc:Choice Requires="wps">
             <w:drawing>
-              <wp:anchor behindDoc="0" distT="0" distB="0" distL="0" distR="0" simplePos="0" locked="0" layoutInCell="0" allowOverlap="1" relativeHeight="175">
+              <wp:anchor behindDoc="0" distT="0" distB="0" distL="0" distR="0" simplePos="0" locked="0" layoutInCell="0" allowOverlap="1" relativeHeight="166">
                 <wp:simplePos x="0" y="0"/>
                 <wp:positionH relativeFrom="column">
                   <wp:posOffset>99695</wp:posOffset>
@@ -6639,7 +6657,7 @@
         <mc:AlternateContent>
           <mc:Choice Requires="wps">
             <w:drawing>
-              <wp:anchor behindDoc="0" distT="0" distB="0" distL="0" distR="0" simplePos="0" locked="0" layoutInCell="0" allowOverlap="1" relativeHeight="177">
+              <wp:anchor behindDoc="0" distT="0" distB="0" distL="0" distR="0" simplePos="0" locked="0" layoutInCell="0" allowOverlap="1" relativeHeight="168">
                 <wp:simplePos x="0" y="0"/>
                 <wp:positionH relativeFrom="column">
                   <wp:align>center</wp:align>
@@ -6901,7 +6919,7 @@
         <mc:AlternateContent>
           <mc:Choice Requires="wps">
             <w:drawing>
-              <wp:anchor behindDoc="0" distT="0" distB="0" distL="0" distR="0" simplePos="0" locked="0" layoutInCell="0" allowOverlap="1" relativeHeight="173">
+              <wp:anchor behindDoc="0" distT="0" distB="0" distL="0" distR="0" simplePos="0" locked="0" layoutInCell="0" allowOverlap="1" relativeHeight="164">
                 <wp:simplePos x="0" y="0"/>
                 <wp:positionH relativeFrom="column">
                   <wp:align>center</wp:align>
@@ -7148,7 +7166,7 @@
         <mc:AlternateContent>
           <mc:Choice Requires="wps">
             <w:drawing>
-              <wp:anchor behindDoc="0" distT="0" distB="0" distL="0" distR="0" simplePos="0" locked="0" layoutInCell="0" allowOverlap="1" relativeHeight="179">
+              <wp:anchor behindDoc="0" distT="0" distB="0" distL="0" distR="0" simplePos="0" locked="0" layoutInCell="0" allowOverlap="1" relativeHeight="170">
                 <wp:simplePos x="0" y="0"/>
                 <wp:positionH relativeFrom="column">
                   <wp:align>center</wp:align>
@@ -7409,7 +7427,7 @@
         <mc:AlternateContent>
           <mc:Choice Requires="wps">
             <w:drawing>
-              <wp:anchor behindDoc="0" distT="0" distB="0" distL="0" distR="0" simplePos="0" locked="0" layoutInCell="0" allowOverlap="1" relativeHeight="183">
+              <wp:anchor behindDoc="0" distT="0" distB="0" distL="0" distR="0" simplePos="0" locked="0" layoutInCell="0" allowOverlap="1" relativeHeight="174">
                 <wp:simplePos x="0" y="0"/>
                 <wp:positionH relativeFrom="column">
                   <wp:align>center</wp:align>
@@ -7680,7 +7698,7 @@
         <mc:AlternateContent>
           <mc:Choice Requires="wps">
             <w:drawing>
-              <wp:anchor behindDoc="0" distT="0" distB="0" distL="0" distR="0" simplePos="0" locked="0" layoutInCell="0" allowOverlap="1" relativeHeight="185">
+              <wp:anchor behindDoc="0" distT="0" distB="0" distL="0" distR="0" simplePos="0" locked="0" layoutInCell="0" allowOverlap="1" relativeHeight="176">
                 <wp:simplePos x="0" y="0"/>
                 <wp:positionH relativeFrom="column">
                   <wp:align>center</wp:align>
@@ -7906,7 +7924,7 @@
         <mc:AlternateContent>
           <mc:Choice Requires="wps">
             <w:drawing>
-              <wp:anchor behindDoc="0" distT="0" distB="0" distL="0" distR="0" simplePos="0" locked="0" layoutInCell="0" allowOverlap="1" relativeHeight="167">
+              <wp:anchor behindDoc="0" distT="0" distB="0" distL="0" distR="0" simplePos="0" locked="0" layoutInCell="0" allowOverlap="1" relativeHeight="158">
                 <wp:simplePos x="0" y="0"/>
                 <wp:positionH relativeFrom="column">
                   <wp:align>center</wp:align>
@@ -8157,7 +8175,7 @@
         <mc:AlternateContent>
           <mc:Choice Requires="wps">
             <w:drawing>
-              <wp:anchor behindDoc="0" distT="0" distB="0" distL="0" distR="0" simplePos="0" locked="0" layoutInCell="0" allowOverlap="1" relativeHeight="169">
+              <wp:anchor behindDoc="0" distT="0" distB="0" distL="0" distR="0" simplePos="0" locked="0" layoutInCell="0" allowOverlap="1" relativeHeight="160">
                 <wp:simplePos x="0" y="0"/>
                 <wp:positionH relativeFrom="column">
                   <wp:align>center</wp:align>
@@ -8404,7 +8422,7 @@
         <mc:AlternateContent>
           <mc:Choice Requires="wps">
             <w:drawing>
-              <wp:anchor behindDoc="0" distT="0" distB="0" distL="0" distR="0" simplePos="0" locked="0" layoutInCell="0" allowOverlap="1" relativeHeight="171">
+              <wp:anchor behindDoc="0" distT="0" distB="0" distL="0" distR="0" simplePos="0" locked="0" layoutInCell="0" allowOverlap="1" relativeHeight="162">
                 <wp:simplePos x="0" y="0"/>
                 <wp:positionH relativeFrom="column">
                   <wp:align>center</wp:align>
@@ -8644,7 +8662,7 @@
         <mc:AlternateContent>
           <mc:Choice Requires="wps">
             <w:drawing>
-              <wp:anchor behindDoc="0" distT="0" distB="0" distL="0" distR="0" simplePos="0" locked="0" layoutInCell="0" allowOverlap="1" relativeHeight="157">
+              <wp:anchor behindDoc="0" distT="0" distB="0" distL="0" distR="0" simplePos="0" locked="0" layoutInCell="0" allowOverlap="1" relativeHeight="148">
                 <wp:simplePos x="0" y="0"/>
                 <wp:positionH relativeFrom="column">
                   <wp:align>center</wp:align>
@@ -24885,7 +24903,7 @@
         <mc:AlternateContent>
           <mc:Choice Requires="wps">
             <w:drawing>
-              <wp:anchor behindDoc="0" distT="0" distB="0" distL="0" distR="0" simplePos="0" locked="0" layoutInCell="0" allowOverlap="1" relativeHeight="4">
+              <wp:anchor behindDoc="0" distT="0" distB="0" distL="0" distR="0" simplePos="0" locked="0" layoutInCell="0" allowOverlap="1" relativeHeight="2">
                 <wp:simplePos x="0" y="0"/>
                 <wp:positionH relativeFrom="column">
                   <wp:posOffset>314325</wp:posOffset>
@@ -25209,7 +25227,7 @@
         <mc:AlternateContent>
           <mc:Choice Requires="wps">
             <w:drawing>
-              <wp:anchor behindDoc="0" distT="0" distB="0" distL="0" distR="0" simplePos="0" locked="0" layoutInCell="0" allowOverlap="1" relativeHeight="12">
+              <wp:anchor behindDoc="0" distT="0" distB="0" distL="0" distR="0" simplePos="0" locked="0" layoutInCell="0" allowOverlap="1" relativeHeight="9">
                 <wp:simplePos x="0" y="0"/>
                 <wp:positionH relativeFrom="column">
                   <wp:posOffset>170180</wp:posOffset>
@@ -25949,7 +25967,7 @@
         <mc:AlternateContent>
           <mc:Choice Requires="wps">
             <w:drawing>
-              <wp:anchor behindDoc="0" distT="0" distB="0" distL="0" distR="0" simplePos="0" locked="0" layoutInCell="0" allowOverlap="1" relativeHeight="13">
+              <wp:anchor behindDoc="0" distT="0" distB="0" distL="0" distR="0" simplePos="0" locked="0" layoutInCell="0" allowOverlap="1" relativeHeight="10">
                 <wp:simplePos x="0" y="0"/>
                 <wp:positionH relativeFrom="column">
                   <wp:align>center</wp:align>
@@ -26250,7 +26268,7 @@
         <mc:AlternateContent>
           <mc:Choice Requires="wps">
             <w:drawing>
-              <wp:anchor behindDoc="0" distT="0" distB="0" distL="0" distR="0" simplePos="0" locked="0" layoutInCell="0" allowOverlap="1" relativeHeight="14">
+              <wp:anchor behindDoc="0" distT="0" distB="0" distL="0" distR="0" simplePos="0" locked="0" layoutInCell="0" allowOverlap="1" relativeHeight="11">
                 <wp:simplePos x="0" y="0"/>
                 <wp:positionH relativeFrom="column">
                   <wp:align>center</wp:align>
@@ -26519,7 +26537,7 @@
         <mc:AlternateContent>
           <mc:Choice Requires="wps">
             <w:drawing>
-              <wp:anchor behindDoc="0" distT="0" distB="0" distL="0" distR="0" simplePos="0" locked="0" layoutInCell="0" allowOverlap="1" relativeHeight="5">
+              <wp:anchor behindDoc="0" distT="0" distB="0" distL="0" distR="0" simplePos="0" locked="0" layoutInCell="0" allowOverlap="1" relativeHeight="3">
                 <wp:simplePos x="0" y="0"/>
                 <wp:positionH relativeFrom="column">
                   <wp:posOffset>190500</wp:posOffset>
@@ -26774,7 +26792,7 @@
         <mc:AlternateContent>
           <mc:Choice Requires="wps">
             <w:drawing>
-              <wp:anchor behindDoc="0" distT="0" distB="0" distL="0" distR="0" simplePos="0" locked="0" layoutInCell="0" allowOverlap="1" relativeHeight="6">
+              <wp:anchor behindDoc="0" distT="0" distB="0" distL="0" distR="0" simplePos="0" locked="0" layoutInCell="0" allowOverlap="1" relativeHeight="4">
                 <wp:simplePos x="0" y="0"/>
                 <wp:positionH relativeFrom="column">
                   <wp:align>center</wp:align>
@@ -27071,7 +27089,7 @@
         <mc:AlternateContent>
           <mc:Choice Requires="wps">
             <w:drawing>
-              <wp:anchor behindDoc="0" distT="0" distB="0" distL="0" distR="0" simplePos="0" locked="0" layoutInCell="0" allowOverlap="1" relativeHeight="7">
+              <wp:anchor behindDoc="0" distT="0" distB="0" distL="0" distR="0" simplePos="0" locked="0" layoutInCell="0" allowOverlap="1" relativeHeight="5">
                 <wp:simplePos x="0" y="0"/>
                 <wp:positionH relativeFrom="column">
                   <wp:align>center</wp:align>
@@ -27381,7 +27399,7 @@
         <mc:AlternateContent>
           <mc:Choice Requires="wps">
             <w:drawing>
-              <wp:anchor behindDoc="0" distT="0" distB="0" distL="0" distR="0" simplePos="0" locked="0" layoutInCell="0" allowOverlap="1" relativeHeight="9">
+              <wp:anchor behindDoc="0" distT="0" distB="0" distL="0" distR="0" simplePos="0" locked="0" layoutInCell="0" allowOverlap="1" relativeHeight="6">
                 <wp:simplePos x="0" y="0"/>
                 <wp:positionH relativeFrom="column">
                   <wp:align>center</wp:align>
@@ -27655,7 +27673,7 @@
         <mc:AlternateContent>
           <mc:Choice Requires="wps">
             <w:drawing>
-              <wp:anchor behindDoc="0" distT="0" distB="0" distL="0" distR="0" simplePos="0" locked="0" layoutInCell="0" allowOverlap="1" relativeHeight="10">
+              <wp:anchor behindDoc="0" distT="0" distB="0" distL="0" distR="0" simplePos="0" locked="0" layoutInCell="0" allowOverlap="1" relativeHeight="7">
                 <wp:simplePos x="0" y="0"/>
                 <wp:positionH relativeFrom="column">
                   <wp:align>center</wp:align>
@@ -27946,7 +27964,7 @@
         <mc:AlternateContent>
           <mc:Choice Requires="wps">
             <w:drawing>
-              <wp:anchor behindDoc="0" distT="0" distB="0" distL="0" distR="0" simplePos="0" locked="0" layoutInCell="0" allowOverlap="1" relativeHeight="15">
+              <wp:anchor behindDoc="0" distT="0" distB="0" distL="0" distR="0" simplePos="0" locked="0" layoutInCell="0" allowOverlap="1" relativeHeight="12">
                 <wp:simplePos x="0" y="0"/>
                 <wp:positionH relativeFrom="column">
                   <wp:align>center</wp:align>
@@ -28205,7 +28223,7 @@
         <mc:AlternateContent>
           <mc:Choice Requires="wps">
             <w:drawing>
-              <wp:anchor behindDoc="0" distT="0" distB="0" distL="0" distR="0" simplePos="0" locked="0" layoutInCell="0" allowOverlap="1" relativeHeight="16">
+              <wp:anchor behindDoc="0" distT="0" distB="0" distL="0" distR="0" simplePos="0" locked="0" layoutInCell="0" allowOverlap="1" relativeHeight="13">
                 <wp:simplePos x="0" y="0"/>
                 <wp:positionH relativeFrom="column">
                   <wp:align>center</wp:align>
@@ -28530,7 +28548,7 @@
         <mc:AlternateContent>
           <mc:Choice Requires="wps">
             <w:drawing>
-              <wp:anchor behindDoc="0" distT="0" distB="0" distL="0" distR="0" simplePos="0" locked="0" layoutInCell="0" allowOverlap="1" relativeHeight="17">
+              <wp:anchor behindDoc="0" distT="0" distB="0" distL="0" distR="0" simplePos="0" locked="0" layoutInCell="0" allowOverlap="1" relativeHeight="14">
                 <wp:simplePos x="0" y="0"/>
                 <wp:positionH relativeFrom="column">
                   <wp:align>center</wp:align>
@@ -28902,7 +28920,7 @@
         <mc:AlternateContent>
           <mc:Choice Requires="wps">
             <w:drawing>
-              <wp:anchor behindDoc="0" distT="0" distB="0" distL="0" distR="0" simplePos="0" locked="0" layoutInCell="0" allowOverlap="1" relativeHeight="18">
+              <wp:anchor behindDoc="0" distT="0" distB="0" distL="0" distR="0" simplePos="0" locked="0" layoutInCell="0" allowOverlap="1" relativeHeight="15">
                 <wp:simplePos x="0" y="0"/>
                 <wp:positionH relativeFrom="column">
                   <wp:align>center</wp:align>
@@ -29206,7 +29224,7 @@
         <mc:AlternateContent>
           <mc:Choice Requires="wps">
             <w:drawing>
-              <wp:anchor behindDoc="0" distT="0" distB="0" distL="0" distR="0" simplePos="0" locked="0" layoutInCell="0" allowOverlap="1" relativeHeight="19">
+              <wp:anchor behindDoc="0" distT="0" distB="0" distL="0" distR="0" simplePos="0" locked="0" layoutInCell="0" allowOverlap="1" relativeHeight="16">
                 <wp:simplePos x="0" y="0"/>
                 <wp:positionH relativeFrom="column">
                   <wp:align>center</wp:align>
@@ -29539,7 +29557,7 @@
         <mc:AlternateContent>
           <mc:Choice Requires="wps">
             <w:drawing>
-              <wp:anchor behindDoc="0" distT="0" distB="0" distL="0" distR="0" simplePos="0" locked="0" layoutInCell="0" allowOverlap="1" relativeHeight="20">
+              <wp:anchor behindDoc="0" distT="0" distB="0" distL="0" distR="0" simplePos="0" locked="0" layoutInCell="0" allowOverlap="1" relativeHeight="17">
                 <wp:simplePos x="0" y="0"/>
                 <wp:positionH relativeFrom="column">
                   <wp:align>center</wp:align>
@@ -29843,7 +29861,7 @@
         <mc:AlternateContent>
           <mc:Choice Requires="wps">
             <w:drawing>
-              <wp:anchor behindDoc="0" distT="0" distB="0" distL="0" distR="0" simplePos="0" locked="0" layoutInCell="0" allowOverlap="1" relativeHeight="21">
+              <wp:anchor behindDoc="0" distT="0" distB="0" distL="0" distR="0" simplePos="0" locked="0" layoutInCell="0" allowOverlap="1" relativeHeight="18">
                 <wp:simplePos x="0" y="0"/>
                 <wp:positionH relativeFrom="column">
                   <wp:align>center</wp:align>
@@ -30176,7 +30194,7 @@
         <mc:AlternateContent>
           <mc:Choice Requires="wps">
             <w:drawing>
-              <wp:anchor behindDoc="0" distT="0" distB="0" distL="0" distR="0" simplePos="0" locked="0" layoutInCell="0" allowOverlap="1" relativeHeight="22">
+              <wp:anchor behindDoc="0" distT="0" distB="0" distL="0" distR="0" simplePos="0" locked="0" layoutInCell="0" allowOverlap="1" relativeHeight="19">
                 <wp:simplePos x="0" y="0"/>
                 <wp:positionH relativeFrom="column">
                   <wp:align>center</wp:align>
@@ -30477,7 +30495,7 @@
         <mc:AlternateContent>
           <mc:Choice Requires="wps">
             <w:drawing>
-              <wp:anchor behindDoc="0" distT="0" distB="0" distL="0" distR="0" simplePos="0" locked="0" layoutInCell="0" allowOverlap="1" relativeHeight="23">
+              <wp:anchor behindDoc="0" distT="0" distB="0" distL="0" distR="0" simplePos="0" locked="0" layoutInCell="0" allowOverlap="1" relativeHeight="20">
                 <wp:simplePos x="0" y="0"/>
                 <wp:positionH relativeFrom="column">
                   <wp:align>center</wp:align>
@@ -30843,7 +30861,7 @@
         <mc:AlternateContent>
           <mc:Choice Requires="wps">
             <w:drawing>
-              <wp:anchor behindDoc="0" distT="0" distB="0" distL="0" distR="0" simplePos="0" locked="0" layoutInCell="0" allowOverlap="1" relativeHeight="24">
+              <wp:anchor behindDoc="0" distT="0" distB="0" distL="0" distR="0" simplePos="0" locked="0" layoutInCell="0" allowOverlap="1" relativeHeight="21">
                 <wp:simplePos x="0" y="0"/>
                 <wp:positionH relativeFrom="column">
                   <wp:align>center</wp:align>
@@ -31112,7 +31130,7 @@
         <mc:AlternateContent>
           <mc:Choice Requires="wps">
             <w:drawing>
-              <wp:anchor behindDoc="0" distT="0" distB="0" distL="0" distR="0" simplePos="0" locked="0" layoutInCell="0" allowOverlap="1" relativeHeight="25">
+              <wp:anchor behindDoc="0" distT="0" distB="0" distL="0" distR="0" simplePos="0" locked="0" layoutInCell="0" allowOverlap="1" relativeHeight="22">
                 <wp:simplePos x="0" y="0"/>
                 <wp:positionH relativeFrom="column">
                   <wp:align>center</wp:align>
@@ -31430,7 +31448,7 @@
         <mc:AlternateContent>
           <mc:Choice Requires="wps">
             <w:drawing>
-              <wp:anchor behindDoc="0" distT="0" distB="0" distL="0" distR="0" simplePos="0" locked="0" layoutInCell="0" allowOverlap="1" relativeHeight="26">
+              <wp:anchor behindDoc="0" distT="0" distB="0" distL="0" distR="0" simplePos="0" locked="0" layoutInCell="0" allowOverlap="1" relativeHeight="23">
                 <wp:simplePos x="0" y="0"/>
                 <wp:positionH relativeFrom="column">
                   <wp:align>center</wp:align>
@@ -31734,7 +31752,7 @@
         <mc:AlternateContent>
           <mc:Choice Requires="wps">
             <w:drawing>
-              <wp:anchor behindDoc="0" distT="0" distB="0" distL="0" distR="0" simplePos="0" locked="0" layoutInCell="0" allowOverlap="1" relativeHeight="27">
+              <wp:anchor behindDoc="0" distT="0" distB="0" distL="0" distR="0" simplePos="0" locked="0" layoutInCell="0" allowOverlap="1" relativeHeight="24">
                 <wp:simplePos x="0" y="0"/>
                 <wp:positionH relativeFrom="column">
                   <wp:align>center</wp:align>
@@ -32067,7 +32085,7 @@
         <mc:AlternateContent>
           <mc:Choice Requires="wps">
             <w:drawing>
-              <wp:anchor behindDoc="0" distT="0" distB="0" distL="0" distR="0" simplePos="0" locked="0" layoutInCell="0" allowOverlap="1" relativeHeight="28">
+              <wp:anchor behindDoc="0" distT="0" distB="0" distL="0" distR="0" simplePos="0" locked="0" layoutInCell="0" allowOverlap="1" relativeHeight="25">
                 <wp:simplePos x="0" y="0"/>
                 <wp:positionH relativeFrom="column">
                   <wp:align>center</wp:align>
@@ -32341,7 +32359,7 @@
         <mc:AlternateContent>
           <mc:Choice Requires="wps">
             <w:drawing>
-              <wp:anchor behindDoc="0" distT="0" distB="0" distL="0" distR="0" simplePos="0" locked="0" layoutInCell="0" allowOverlap="1" relativeHeight="29">
+              <wp:anchor behindDoc="0" distT="0" distB="0" distL="0" distR="0" simplePos="0" locked="0" layoutInCell="0" allowOverlap="1" relativeHeight="26">
                 <wp:simplePos x="0" y="0"/>
                 <wp:positionH relativeFrom="column">
                   <wp:align>center</wp:align>
@@ -32644,7 +32662,7 @@
         <mc:AlternateContent>
           <mc:Choice Requires="wps">
             <w:drawing>
-              <wp:anchor behindDoc="0" distT="0" distB="0" distL="0" distR="0" simplePos="0" locked="0" layoutInCell="0" allowOverlap="1" relativeHeight="30">
+              <wp:anchor behindDoc="0" distT="0" distB="0" distL="0" distR="0" simplePos="0" locked="0" layoutInCell="0" allowOverlap="1" relativeHeight="27">
                 <wp:simplePos x="0" y="0"/>
                 <wp:positionH relativeFrom="column">
                   <wp:align>center</wp:align>
@@ -32918,7 +32936,7 @@
         <mc:AlternateContent>
           <mc:Choice Requires="wps">
             <w:drawing>
-              <wp:anchor behindDoc="0" distT="0" distB="0" distL="0" distR="0" simplePos="0" locked="0" layoutInCell="0" allowOverlap="1" relativeHeight="31">
+              <wp:anchor behindDoc="0" distT="0" distB="0" distL="0" distR="0" simplePos="0" locked="0" layoutInCell="0" allowOverlap="1" relativeHeight="28">
                 <wp:simplePos x="0" y="0"/>
                 <wp:positionH relativeFrom="column">
                   <wp:align>center</wp:align>
@@ -33251,7 +33269,7 @@
         <mc:AlternateContent>
           <mc:Choice Requires="wps">
             <w:drawing>
-              <wp:anchor behindDoc="0" distT="0" distB="0" distL="0" distR="0" simplePos="0" locked="0" layoutInCell="0" allowOverlap="1" relativeHeight="35">
+              <wp:anchor behindDoc="0" distT="0" distB="0" distL="0" distR="0" simplePos="0" locked="0" layoutInCell="0" allowOverlap="1" relativeHeight="32">
                 <wp:simplePos x="0" y="0"/>
                 <wp:positionH relativeFrom="column">
                   <wp:align>center</wp:align>
@@ -33547,7 +33565,7 @@
         <mc:AlternateContent>
           <mc:Choice Requires="wps">
             <w:drawing>
-              <wp:anchor behindDoc="0" distT="0" distB="0" distL="0" distR="0" simplePos="0" locked="0" layoutInCell="0" allowOverlap="1" relativeHeight="36">
+              <wp:anchor behindDoc="0" distT="0" distB="0" distL="0" distR="0" simplePos="0" locked="0" layoutInCell="0" allowOverlap="1" relativeHeight="33">
                 <wp:simplePos x="0" y="0"/>
                 <wp:positionH relativeFrom="column">
                   <wp:align>center</wp:align>
@@ -33839,7 +33857,7 @@
         <mc:AlternateContent>
           <mc:Choice Requires="wps">
             <w:drawing>
-              <wp:anchor behindDoc="0" distT="0" distB="0" distL="0" distR="0" simplePos="0" locked="0" layoutInCell="0" allowOverlap="1" relativeHeight="37">
+              <wp:anchor behindDoc="0" distT="0" distB="0" distL="0" distR="0" simplePos="0" locked="0" layoutInCell="0" allowOverlap="1" relativeHeight="34">
                 <wp:simplePos x="0" y="0"/>
                 <wp:positionH relativeFrom="column">
                   <wp:align>center</wp:align>
@@ -34148,7 +34166,7 @@
         <mc:AlternateContent>
           <mc:Choice Requires="wps">
             <w:drawing>
-              <wp:anchor behindDoc="0" distT="0" distB="0" distL="0" distR="0" simplePos="0" locked="0" layoutInCell="0" allowOverlap="1" relativeHeight="38">
+              <wp:anchor behindDoc="0" distT="0" distB="0" distL="0" distR="0" simplePos="0" locked="0" layoutInCell="0" allowOverlap="1" relativeHeight="35">
                 <wp:simplePos x="0" y="0"/>
                 <wp:positionH relativeFrom="column">
                   <wp:align>center</wp:align>
@@ -34409,7 +34427,7 @@
         <mc:AlternateContent>
           <mc:Choice Requires="wps">
             <w:drawing>
-              <wp:anchor behindDoc="0" distT="0" distB="0" distL="0" distR="0" simplePos="0" locked="0" layoutInCell="0" allowOverlap="1" relativeHeight="39">
+              <wp:anchor behindDoc="0" distT="0" distB="0" distL="0" distR="0" simplePos="0" locked="0" layoutInCell="0" allowOverlap="1" relativeHeight="36">
                 <wp:simplePos x="0" y="0"/>
                 <wp:positionH relativeFrom="column">
                   <wp:posOffset>800100</wp:posOffset>
@@ -34670,7 +34688,7 @@
         <mc:AlternateContent>
           <mc:Choice Requires="wps">
             <w:drawing>
-              <wp:anchor behindDoc="0" distT="0" distB="0" distL="0" distR="0" simplePos="0" locked="0" layoutInCell="0" allowOverlap="1" relativeHeight="40">
+              <wp:anchor behindDoc="0" distT="0" distB="0" distL="0" distR="0" simplePos="0" locked="0" layoutInCell="0" allowOverlap="1" relativeHeight="37">
                 <wp:simplePos x="0" y="0"/>
                 <wp:positionH relativeFrom="column">
                   <wp:align>center</wp:align>
@@ -34929,7 +34947,7 @@
       </w:pPr>
       <w:r>
         <w:drawing>
-          <wp:anchor behindDoc="0" distT="0" distB="0" distL="0" distR="0" simplePos="0" locked="0" layoutInCell="0" allowOverlap="1" relativeHeight="44">
+          <wp:anchor behindDoc="0" distT="0" distB="0" distL="0" distR="0" simplePos="0" locked="0" layoutInCell="0" allowOverlap="1" relativeHeight="41">
             <wp:simplePos x="0" y="0"/>
             <wp:positionH relativeFrom="column">
               <wp:align>center</wp:align>
@@ -35010,7 +35028,7 @@
         <mc:AlternateContent>
           <mc:Choice Requires="wps">
             <w:drawing>
-              <wp:anchor behindDoc="0" distT="0" distB="0" distL="0" distR="0" simplePos="0" locked="0" layoutInCell="0" allowOverlap="1" relativeHeight="45">
+              <wp:anchor behindDoc="0" distT="0" distB="0" distL="0" distR="0" simplePos="0" locked="0" layoutInCell="0" allowOverlap="1" relativeHeight="42">
                 <wp:simplePos x="0" y="0"/>
                 <wp:positionH relativeFrom="column">
                   <wp:align>center</wp:align>
@@ -35285,7 +35303,7 @@
       </w:pPr>
       <w:r>
         <w:drawing>
-          <wp:anchor behindDoc="0" distT="0" distB="0" distL="0" distR="0" simplePos="0" locked="0" layoutInCell="0" allowOverlap="1" relativeHeight="47">
+          <wp:anchor behindDoc="0" distT="0" distB="0" distL="0" distR="0" simplePos="0" locked="0" layoutInCell="0" allowOverlap="1" relativeHeight="44">
             <wp:simplePos x="0" y="0"/>
             <wp:positionH relativeFrom="column">
               <wp:align>center</wp:align>
@@ -35345,7 +35363,7 @@
         <mc:AlternateContent>
           <mc:Choice Requires="wps">
             <w:drawing>
-              <wp:anchor behindDoc="0" distT="0" distB="0" distL="0" distR="0" simplePos="0" locked="0" layoutInCell="0" allowOverlap="1" relativeHeight="48">
+              <wp:anchor behindDoc="0" distT="0" distB="0" distL="0" distR="0" simplePos="0" locked="0" layoutInCell="0" allowOverlap="1" relativeHeight="45">
                 <wp:simplePos x="0" y="0"/>
                 <wp:positionH relativeFrom="column">
                   <wp:align>center</wp:align>
@@ -35650,7 +35668,7 @@
         <mc:AlternateContent>
           <mc:Choice Requires="wps">
             <w:drawing>
-              <wp:anchor behindDoc="0" distT="0" distB="0" distL="0" distR="0" simplePos="0" locked="0" layoutInCell="0" allowOverlap="1" relativeHeight="46">
+              <wp:anchor behindDoc="0" distT="0" distB="0" distL="0" distR="0" simplePos="0" locked="0" layoutInCell="0" allowOverlap="1" relativeHeight="43">
                 <wp:simplePos x="0" y="0"/>
                 <wp:positionH relativeFrom="column">
                   <wp:align>center</wp:align>
@@ -35911,7 +35929,7 @@
         <mc:AlternateContent>
           <mc:Choice Requires="wps">
             <w:drawing>
-              <wp:anchor behindDoc="0" distT="0" distB="0" distL="0" distR="0" simplePos="0" locked="0" layoutInCell="0" allowOverlap="1" relativeHeight="41">
+              <wp:anchor behindDoc="0" distT="0" distB="0" distL="0" distR="0" simplePos="0" locked="0" layoutInCell="0" allowOverlap="1" relativeHeight="38">
                 <wp:simplePos x="0" y="0"/>
                 <wp:positionH relativeFrom="column">
                   <wp:align>center</wp:align>
@@ -36172,7 +36190,7 @@
         <mc:AlternateContent>
           <mc:Choice Requires="wps">
             <w:drawing>
-              <wp:anchor behindDoc="0" distT="0" distB="0" distL="0" distR="0" simplePos="0" locked="0" layoutInCell="0" allowOverlap="1" relativeHeight="42">
+              <wp:anchor behindDoc="0" distT="0" distB="0" distL="0" distR="0" simplePos="0" locked="0" layoutInCell="0" allowOverlap="1" relativeHeight="39">
                 <wp:simplePos x="0" y="0"/>
                 <wp:positionH relativeFrom="column">
                   <wp:align>center</wp:align>
@@ -36433,7 +36451,7 @@
         <mc:AlternateContent>
           <mc:Choice Requires="wps">
             <w:drawing>
-              <wp:anchor behindDoc="0" distT="0" distB="0" distL="0" distR="0" simplePos="0" locked="0" layoutInCell="0" allowOverlap="1" relativeHeight="43">
+              <wp:anchor behindDoc="0" distT="0" distB="0" distL="0" distR="0" simplePos="0" locked="0" layoutInCell="0" allowOverlap="1" relativeHeight="40">
                 <wp:simplePos x="0" y="0"/>
                 <wp:positionH relativeFrom="column">
                   <wp:align>center</wp:align>
@@ -36721,7 +36739,7 @@
         <mc:AlternateContent>
           <mc:Choice Requires="wps">
             <w:drawing>
-              <wp:anchor behindDoc="0" distT="0" distB="0" distL="0" distR="0" simplePos="0" locked="0" layoutInCell="0" allowOverlap="1" relativeHeight="49">
+              <wp:anchor behindDoc="0" distT="0" distB="0" distL="0" distR="0" simplePos="0" locked="0" layoutInCell="0" allowOverlap="1" relativeHeight="46">
                 <wp:simplePos x="0" y="0"/>
                 <wp:positionH relativeFrom="column">
                   <wp:align>center</wp:align>
@@ -36986,7 +37004,7 @@
         <mc:AlternateContent>
           <mc:Choice Requires="wps">
             <w:drawing>
-              <wp:anchor behindDoc="0" distT="0" distB="0" distL="0" distR="0" simplePos="0" locked="0" layoutInCell="0" allowOverlap="1" relativeHeight="50">
+              <wp:anchor behindDoc="0" distT="0" distB="0" distL="0" distR="0" simplePos="0" locked="0" layoutInCell="0" allowOverlap="1" relativeHeight="47">
                 <wp:simplePos x="0" y="0"/>
                 <wp:positionH relativeFrom="column">
                   <wp:align>center</wp:align>
@@ -37247,7 +37265,7 @@
         <mc:AlternateContent>
           <mc:Choice Requires="wps">
             <w:drawing>
-              <wp:anchor behindDoc="0" distT="0" distB="0" distL="0" distR="0" simplePos="0" locked="0" layoutInCell="0" allowOverlap="1" relativeHeight="51">
+              <wp:anchor behindDoc="0" distT="0" distB="0" distL="0" distR="0" simplePos="0" locked="0" layoutInCell="0" allowOverlap="1" relativeHeight="48">
                 <wp:simplePos x="0" y="0"/>
                 <wp:positionH relativeFrom="column">
                   <wp:align>center</wp:align>
@@ -37524,7 +37542,7 @@
         <mc:AlternateContent>
           <mc:Choice Requires="wps">
             <w:drawing>
-              <wp:anchor behindDoc="0" distT="0" distB="0" distL="0" distR="0" simplePos="0" locked="0" layoutInCell="0" allowOverlap="1" relativeHeight="52">
+              <wp:anchor behindDoc="0" distT="0" distB="0" distL="0" distR="0" simplePos="0" locked="0" layoutInCell="0" allowOverlap="1" relativeHeight="49">
                 <wp:simplePos x="0" y="0"/>
                 <wp:positionH relativeFrom="column">
                   <wp:align>center</wp:align>
@@ -37814,7 +37832,7 @@
         <mc:AlternateContent>
           <mc:Choice Requires="wps">
             <w:drawing>
-              <wp:anchor behindDoc="0" distT="0" distB="0" distL="0" distR="0" simplePos="0" locked="0" layoutInCell="0" allowOverlap="1" relativeHeight="53">
+              <wp:anchor behindDoc="0" distT="0" distB="0" distL="0" distR="0" simplePos="0" locked="0" layoutInCell="0" allowOverlap="1" relativeHeight="50">
                 <wp:simplePos x="0" y="0"/>
                 <wp:positionH relativeFrom="column">
                   <wp:align>center</wp:align>
@@ -38091,7 +38109,7 @@
         <mc:AlternateContent>
           <mc:Choice Requires="wps">
             <w:drawing>
-              <wp:anchor behindDoc="0" distT="0" distB="0" distL="0" distR="0" simplePos="0" locked="0" layoutInCell="0" allowOverlap="1" relativeHeight="54">
+              <wp:anchor behindDoc="0" distT="0" distB="0" distL="0" distR="0" simplePos="0" locked="0" layoutInCell="0" allowOverlap="1" relativeHeight="51">
                 <wp:simplePos x="0" y="0"/>
                 <wp:positionH relativeFrom="column">
                   <wp:posOffset>36830</wp:posOffset>
@@ -38361,7 +38379,7 @@
         <mc:AlternateContent>
           <mc:Choice Requires="wps">
             <w:drawing>
-              <wp:anchor behindDoc="0" distT="0" distB="0" distL="0" distR="0" simplePos="0" locked="0" layoutInCell="0" allowOverlap="1" relativeHeight="55">
+              <wp:anchor behindDoc="0" distT="0" distB="0" distL="0" distR="0" simplePos="0" locked="0" layoutInCell="0" allowOverlap="1" relativeHeight="52">
                 <wp:simplePos x="0" y="0"/>
                 <wp:positionH relativeFrom="column">
                   <wp:align>center</wp:align>
@@ -38893,7 +38911,7 @@
         <mc:AlternateContent>
           <mc:Choice Requires="wps">
             <w:drawing>
-              <wp:anchor behindDoc="0" distT="0" distB="0" distL="0" distR="0" simplePos="0" locked="0" layoutInCell="0" allowOverlap="1" relativeHeight="32">
+              <wp:anchor behindDoc="0" distT="0" distB="0" distL="0" distR="0" simplePos="0" locked="0" layoutInCell="0" allowOverlap="1" relativeHeight="29">
                 <wp:simplePos x="0" y="0"/>
                 <wp:positionH relativeFrom="column">
                   <wp:align>center</wp:align>
@@ -39176,7 +39194,7 @@
         <mc:AlternateContent>
           <mc:Choice Requires="wps">
             <w:drawing>
-              <wp:anchor behindDoc="0" distT="0" distB="0" distL="0" distR="0" simplePos="0" locked="0" layoutInCell="0" allowOverlap="1" relativeHeight="34">
+              <wp:anchor behindDoc="0" distT="0" distB="0" distL="0" distR="0" simplePos="0" locked="0" layoutInCell="0" allowOverlap="1" relativeHeight="31">
                 <wp:simplePos x="0" y="0"/>
                 <wp:positionH relativeFrom="column">
                   <wp:align>center</wp:align>
@@ -39461,7 +39479,7 @@
         <mc:AlternateContent>
           <mc:Choice Requires="wps">
             <w:drawing>
-              <wp:anchor behindDoc="0" distT="0" distB="0" distL="0" distR="0" simplePos="0" locked="0" layoutInCell="0" allowOverlap="1" relativeHeight="33">
+              <wp:anchor behindDoc="0" distT="0" distB="0" distL="0" distR="0" simplePos="0" locked="0" layoutInCell="0" allowOverlap="1" relativeHeight="30">
                 <wp:simplePos x="0" y="0"/>
                 <wp:positionH relativeFrom="column">
                   <wp:align>center</wp:align>
@@ -39956,10 +39974,15 @@
       </w:pPr>
       <w:r>
         <w:rPr/>
+      </w:r>
+      <w:r>
+        <w:br w:type="page"/>
+      </w:r>
+      <w:r>
         <mc:AlternateContent>
           <mc:Choice Requires="wps">
             <w:drawing>
-              <wp:anchor behindDoc="0" distT="0" distB="0" distL="0" distR="0" simplePos="0" locked="0" layoutInCell="0" allowOverlap="1" relativeHeight="2">
+              <wp:anchor behindDoc="0" distT="0" distB="0" distL="0" distR="0" simplePos="0" locked="0" layoutInCell="0" allowOverlap="1" relativeHeight="178">
                 <wp:simplePos x="0" y="0"/>
                 <wp:positionH relativeFrom="column">
                   <wp:align>center</wp:align>
@@ -39967,52 +39990,40 @@
                 <wp:positionV relativeFrom="paragraph">
                   <wp:posOffset>635</wp:posOffset>
                 </wp:positionV>
-                <wp:extent cx="4156710" cy="6758940"/>
+                <wp:extent cx="4991735" cy="6767195"/>
                 <wp:effectExtent l="0" t="0" r="0" b="0"/>
                 <wp:wrapTopAndBottom/>
-                <wp:docPr id="240" name="Frame37"/>
+                <wp:docPr id="240" name="Frame49"/>
                 <a:graphic xmlns:a="http://schemas.openxmlformats.org/drawingml/2006/main">
                   <a:graphicData uri="http://schemas.microsoft.com/office/word/2010/wordprocessingShape">
                     <wps:wsp>
-                      <wps:cNvSpPr/>
+                      <wps:cNvSpPr txBox="1"/>
                       <wps:spPr>
                         <a:xfrm>
                           <a:off x="0" y="0"/>
-                          <a:ext cx="4156200" cy="6758280"/>
+                          <a:ext cx="4991735" cy="6767195"/>
                         </a:xfrm>
-                        <a:prstGeom prst="rect">
-                          <a:avLst/>
-                        </a:prstGeom>
-                        <a:noFill/>
-                        <a:ln w="0">
-                          <a:noFill/>
-                        </a:ln>
+                        <a:prstGeom prst="rect"/>
+                        <a:solidFill>
+                          <a:srgbClr val="FFFFFF"/>
+                        </a:solidFill>
                       </wps:spPr>
-                      <wps:style>
-                        <a:lnRef idx="0"/>
-                        <a:fillRef idx="0"/>
-                        <a:effectRef idx="0"/>
-                        <a:fontRef idx="minor"/>
-                      </wps:style>
                       <wps:txbx>
                         <w:txbxContent>
                           <w:p>
                             <w:pPr>
-                              <w:pStyle w:val="Attls"/>
+                              <w:pStyle w:val="Att"/>
                               <w:spacing w:before="120" w:after="120"/>
-                              <w:ind w:left="0" w:right="0" w:hanging="0"/>
                               <w:jc w:val="center"/>
-                              <w:rPr>
-                                <w:color w:val="000000"/>
-                              </w:rPr>
+                              <w:rPr/>
                             </w:pPr>
                             <w:r>
                               <w:rPr/>
                               <w:drawing>
                                 <wp:inline distT="0" distB="0" distL="0" distR="0">
-                                  <wp:extent cx="4140200" cy="6491605"/>
+                                  <wp:extent cx="4991735" cy="6439535"/>
                                   <wp:effectExtent l="0" t="0" r="0" b="0"/>
-                                  <wp:docPr id="242" name="Image35" descr=""/>
+                                  <wp:docPr id="241" name="Image3" descr=""/>
                                   <wp:cNvGraphicFramePr>
                                     <a:graphicFrameLocks xmlns:a="http://schemas.openxmlformats.org/drawingml/2006/main" noChangeAspect="1"/>
                                   </wp:cNvGraphicFramePr>
@@ -40020,7 +40031,7 @@
                                     <a:graphicData uri="http://schemas.openxmlformats.org/drawingml/2006/picture">
                                       <pic:pic xmlns:pic="http://schemas.openxmlformats.org/drawingml/2006/picture">
                                         <pic:nvPicPr>
-                                          <pic:cNvPr id="242" name="Image35" descr=""/>
+                                          <pic:cNvPr id="241" name="Image3" descr=""/>
                                           <pic:cNvPicPr>
                                             <a:picLocks noChangeAspect="1" noChangeArrowheads="1"/>
                                           </pic:cNvPicPr>
@@ -40034,7 +40045,7 @@
                                         <pic:spPr bwMode="auto">
                                           <a:xfrm>
                                             <a:off x="0" y="0"/>
-                                            <a:ext cx="4140200" cy="6491605"/>
+                                            <a:ext cx="4991735" cy="6439535"/>
                                           </a:xfrm>
                                           <a:prstGeom prst="rect">
                                             <a:avLst/>
@@ -40045,54 +40056,32 @@
                                   </a:graphic>
                                 </wp:inline>
                               </w:drawing>
-                            </w:r>
-                            <w:r>
-                              <w:rPr>
-                                <w:vanish/>
-                                <w:color w:val="000000"/>
-                              </w:rPr>
-                              <w:br/>
-                            </w:r>
-                            <w:r>
-                              <w:rPr>
-                                <w:color w:val="000000"/>
-                              </w:rPr>
                               <w:fldChar w:fldCharType="begin"/>
                             </w:r>
                             <w:r>
-                              <w:rPr>
-                                <w:color w:val="000000"/>
-                              </w:rPr>
-                              <w:instrText> SEQ attēls \* ARABIC </w:instrText>
-                            </w:r>
-                            <w:r>
-                              <w:rPr>
-                                <w:color w:val="000000"/>
-                              </w:rPr>
+                              <w:rPr/>
+                              <w:instrText> SEQ att \* ARABIC </w:instrText>
+                            </w:r>
+                            <w:r>
+                              <w:rPr/>
                               <w:fldChar w:fldCharType="separate"/>
                             </w:r>
                             <w:r>
-                              <w:rPr>
-                                <w:color w:val="000000"/>
-                              </w:rPr>
-                              <w:t>1</w:t>
-                            </w:r>
-                            <w:r>
-                              <w:rPr>
-                                <w:color w:val="000000"/>
-                              </w:rPr>
+                              <w:rPr/>
+                              <w:t>64</w:t>
+                            </w:r>
+                            <w:r>
+                              <w:rPr/>
                               <w:fldChar w:fldCharType="end"/>
                             </w:r>
                             <w:r>
-                              <w:rPr>
-                                <w:color w:val="000000"/>
-                              </w:rPr>
-                              <w:t>. attēls. ER diagramma</w:t>
+                              <w:rPr/>
+                              <w:t>. att: ER diagramma</w:t>
                             </w:r>
                           </w:p>
                         </w:txbxContent>
                       </wps:txbx>
-                      <wps:bodyPr lIns="0" rIns="0" tIns="0" bIns="0">
+                      <wps:bodyPr anchor="t" lIns="0" tIns="0" rIns="0" bIns="0">
                         <a:noAutofit/>
                       </wps:bodyPr>
                     </wps:wsp>
@@ -40103,28 +40092,23 @@
           </mc:Choice>
           <mc:Fallback>
             <w:pict>
-              <v:rect id="shape_0" ID="Frame37" path="m0,0l-2147483645,0l-2147483645,-2147483646l0,-2147483646xe" stroked="f" style="position:absolute;margin-left:63.1pt;margin-top:0.05pt;width:327.2pt;height:532.1pt;mso-wrap-style:square;v-text-anchor:top;mso-position-horizontal:center">
-                <v:fill o:detectmouseclick="t" on="false"/>
-                <v:stroke color="#3465a4" joinstyle="round" endcap="flat"/>
-                <v:textbox>
+              <v:rect style="position:absolute;rotation:0;width:393.05pt;height:532.85pt;mso-wrap-distance-left:0pt;mso-wrap-distance-right:0pt;mso-wrap-distance-top:0pt;mso-wrap-distance-bottom:0pt;margin-top:0pt;mso-position-vertical:top;mso-position-vertical-relative:text;margin-left:30.25pt;mso-position-horizontal:center;mso-position-horizontal-relative:text">
+                <v:textbox inset="0in,0in,0in,0in">
                   <w:txbxContent>
                     <w:p>
                       <w:pPr>
-                        <w:pStyle w:val="Attls"/>
+                        <w:pStyle w:val="Att"/>
                         <w:spacing w:before="120" w:after="120"/>
-                        <w:ind w:left="0" w:right="0" w:hanging="0"/>
                         <w:jc w:val="center"/>
-                        <w:rPr>
-                          <w:color w:val="000000"/>
-                        </w:rPr>
+                        <w:rPr/>
                       </w:pPr>
                       <w:r>
                         <w:rPr/>
                         <w:drawing>
                           <wp:inline distT="0" distB="0" distL="0" distR="0">
-                            <wp:extent cx="4140200" cy="6491605"/>
+                            <wp:extent cx="4991735" cy="6439535"/>
                             <wp:effectExtent l="0" t="0" r="0" b="0"/>
-                            <wp:docPr id="243" name="Image35" descr=""/>
+                            <wp:docPr id="242" name="Image3" descr=""/>
                             <wp:cNvGraphicFramePr>
                               <a:graphicFrameLocks xmlns:a="http://schemas.openxmlformats.org/drawingml/2006/main" noChangeAspect="1"/>
                             </wp:cNvGraphicFramePr>
@@ -40132,7 +40116,7 @@
                               <a:graphicData uri="http://schemas.openxmlformats.org/drawingml/2006/picture">
                                 <pic:pic xmlns:pic="http://schemas.openxmlformats.org/drawingml/2006/picture">
                                   <pic:nvPicPr>
-                                    <pic:cNvPr id="243" name="Image35" descr=""/>
+                                    <pic:cNvPr id="242" name="Image3" descr=""/>
                                     <pic:cNvPicPr>
                                       <a:picLocks noChangeAspect="1" noChangeArrowheads="1"/>
                                     </pic:cNvPicPr>
@@ -40146,7 +40130,7 @@
                                   <pic:spPr bwMode="auto">
                                     <a:xfrm>
                                       <a:off x="0" y="0"/>
-                                      <a:ext cx="4140200" cy="6491605"/>
+                                      <a:ext cx="4991735" cy="6439535"/>
                                     </a:xfrm>
                                     <a:prstGeom prst="rect">
                                       <a:avLst/>
@@ -40157,49 +40141,27 @@
                             </a:graphic>
                           </wp:inline>
                         </w:drawing>
-                      </w:r>
-                      <w:r>
-                        <w:rPr>
-                          <w:vanish/>
-                          <w:color w:val="000000"/>
-                        </w:rPr>
-                        <w:br/>
-                      </w:r>
-                      <w:r>
-                        <w:rPr>
-                          <w:color w:val="000000"/>
-                        </w:rPr>
                         <w:fldChar w:fldCharType="begin"/>
                       </w:r>
                       <w:r>
-                        <w:rPr>
-                          <w:color w:val="000000"/>
-                        </w:rPr>
-                        <w:instrText> SEQ attēls \* ARABIC </w:instrText>
-                      </w:r>
-                      <w:r>
-                        <w:rPr>
-                          <w:color w:val="000000"/>
-                        </w:rPr>
+                        <w:rPr/>
+                        <w:instrText> SEQ att \* ARABIC </w:instrText>
+                      </w:r>
+                      <w:r>
+                        <w:rPr/>
                         <w:fldChar w:fldCharType="separate"/>
                       </w:r>
                       <w:r>
-                        <w:rPr>
-                          <w:color w:val="000000"/>
-                        </w:rPr>
-                        <w:t>1</w:t>
-                      </w:r>
-                      <w:r>
-                        <w:rPr>
-                          <w:color w:val="000000"/>
-                        </w:rPr>
+                        <w:rPr/>
+                        <w:t>64</w:t>
+                      </w:r>
+                      <w:r>
+                        <w:rPr/>
                         <w:fldChar w:fldCharType="end"/>
                       </w:r>
                       <w:r>
-                        <w:rPr>
-                          <w:color w:val="000000"/>
-                        </w:rPr>
-                        <w:t>. attēls. ER diagramma</w:t>
+                        <w:rPr/>
+                        <w:t>. att: ER diagramma</w:t>
                       </w:r>
                     </w:p>
                   </w:txbxContent>
@@ -40261,10 +40223,15 @@
       </w:pPr>
       <w:r>
         <w:rPr/>
+      </w:r>
+      <w:r>
+        <w:br w:type="page"/>
+      </w:r>
+      <w:r>
         <mc:AlternateContent>
           <mc:Choice Requires="wps">
             <w:drawing>
-              <wp:anchor behindDoc="0" distT="0" distB="0" distL="0" distR="0" simplePos="0" locked="0" layoutInCell="0" allowOverlap="1" relativeHeight="3">
+              <wp:anchor behindDoc="0" distT="0" distB="0" distL="0" distR="0" simplePos="0" locked="0" layoutInCell="0" allowOverlap="1" relativeHeight="180">
                 <wp:simplePos x="0" y="0"/>
                 <wp:positionH relativeFrom="column">
                   <wp:align>center</wp:align>
@@ -40272,52 +40239,40 @@
                 <wp:positionV relativeFrom="paragraph">
                   <wp:posOffset>635</wp:posOffset>
                 </wp:positionV>
-                <wp:extent cx="4708525" cy="6149975"/>
+                <wp:extent cx="5362575" cy="7670800"/>
                 <wp:effectExtent l="0" t="0" r="0" b="0"/>
                 <wp:wrapTopAndBottom/>
-                <wp:docPr id="244" name="Frame37"/>
+                <wp:docPr id="243" name="Frame50"/>
                 <a:graphic xmlns:a="http://schemas.openxmlformats.org/drawingml/2006/main">
                   <a:graphicData uri="http://schemas.microsoft.com/office/word/2010/wordprocessingShape">
                     <wps:wsp>
-                      <wps:cNvSpPr/>
+                      <wps:cNvSpPr txBox="1"/>
                       <wps:spPr>
                         <a:xfrm>
                           <a:off x="0" y="0"/>
-                          <a:ext cx="4707720" cy="6149520"/>
+                          <a:ext cx="5362575" cy="7670800"/>
                         </a:xfrm>
-                        <a:prstGeom prst="rect">
-                          <a:avLst/>
-                        </a:prstGeom>
-                        <a:noFill/>
-                        <a:ln w="0">
-                          <a:noFill/>
-                        </a:ln>
+                        <a:prstGeom prst="rect"/>
+                        <a:solidFill>
+                          <a:srgbClr val="FFFFFF"/>
+                        </a:solidFill>
                       </wps:spPr>
-                      <wps:style>
-                        <a:lnRef idx="0"/>
-                        <a:fillRef idx="0"/>
-                        <a:effectRef idx="0"/>
-                        <a:fontRef idx="minor"/>
-                      </wps:style>
                       <wps:txbx>
                         <w:txbxContent>
                           <w:p>
                             <w:pPr>
-                              <w:pStyle w:val="Attls"/>
+                              <w:pStyle w:val="Att"/>
                               <w:spacing w:before="120" w:after="120"/>
-                              <w:ind w:left="0" w:right="0" w:hanging="0"/>
                               <w:jc w:val="center"/>
-                              <w:rPr>
-                                <w:color w:val="000000"/>
-                              </w:rPr>
+                              <w:rPr/>
                             </w:pPr>
                             <w:r>
                               <w:rPr/>
                               <w:drawing>
                                 <wp:inline distT="0" distB="0" distL="0" distR="0">
-                                  <wp:extent cx="4693285" cy="5883910"/>
+                                  <wp:extent cx="5362575" cy="7343140"/>
                                   <wp:effectExtent l="0" t="0" r="0" b="0"/>
-                                  <wp:docPr id="246" name="Image37" descr=""/>
+                                  <wp:docPr id="244" name="Image35" descr=""/>
                                   <wp:cNvGraphicFramePr>
                                     <a:graphicFrameLocks xmlns:a="http://schemas.openxmlformats.org/drawingml/2006/main" noChangeAspect="1"/>
                                   </wp:cNvGraphicFramePr>
@@ -40325,7 +40280,7 @@
                                     <a:graphicData uri="http://schemas.openxmlformats.org/drawingml/2006/picture">
                                       <pic:pic xmlns:pic="http://schemas.openxmlformats.org/drawingml/2006/picture">
                                         <pic:nvPicPr>
-                                          <pic:cNvPr id="246" name="Image37" descr=""/>
+                                          <pic:cNvPr id="244" name="Image35" descr=""/>
                                           <pic:cNvPicPr>
                                             <a:picLocks noChangeAspect="1" noChangeArrowheads="1"/>
                                           </pic:cNvPicPr>
@@ -40339,7 +40294,7 @@
                                         <pic:spPr bwMode="auto">
                                           <a:xfrm>
                                             <a:off x="0" y="0"/>
-                                            <a:ext cx="4693285" cy="5883910"/>
+                                            <a:ext cx="5362575" cy="7343140"/>
                                           </a:xfrm>
                                           <a:prstGeom prst="rect">
                                             <a:avLst/>
@@ -40350,54 +40305,32 @@
                                   </a:graphic>
                                 </wp:inline>
                               </w:drawing>
-                            </w:r>
-                            <w:r>
-                              <w:rPr>
-                                <w:vanish/>
-                                <w:color w:val="000000"/>
-                              </w:rPr>
-                              <w:br/>
-                            </w:r>
-                            <w:r>
-                              <w:rPr>
-                                <w:color w:val="000000"/>
-                              </w:rPr>
                               <w:fldChar w:fldCharType="begin"/>
                             </w:r>
                             <w:r>
-                              <w:rPr>
-                                <w:color w:val="000000"/>
-                              </w:rPr>
-                              <w:instrText> SEQ attēls \* ARABIC </w:instrText>
-                            </w:r>
-                            <w:r>
-                              <w:rPr>
-                                <w:color w:val="000000"/>
-                              </w:rPr>
+                              <w:rPr/>
+                              <w:instrText> SEQ att \* ARABIC </w:instrText>
+                            </w:r>
+                            <w:r>
+                              <w:rPr/>
                               <w:fldChar w:fldCharType="separate"/>
                             </w:r>
                             <w:r>
-                              <w:rPr>
-                                <w:color w:val="000000"/>
-                              </w:rPr>
-                              <w:t>2</w:t>
-                            </w:r>
-                            <w:r>
-                              <w:rPr>
-                                <w:color w:val="000000"/>
-                              </w:rPr>
+                              <w:rPr/>
+                              <w:t>65</w:t>
+                            </w:r>
+                            <w:r>
+                              <w:rPr/>
                               <w:fldChar w:fldCharType="end"/>
                             </w:r>
                             <w:r>
-                              <w:rPr>
-                                <w:color w:val="000000"/>
-                              </w:rPr>
-                              <w:t>. attēls. Fiziska struktūra</w:t>
+                              <w:rPr/>
+                              <w:t>. att: Fiziska struktūra</w:t>
                             </w:r>
                           </w:p>
                         </w:txbxContent>
                       </wps:txbx>
-                      <wps:bodyPr lIns="0" rIns="0" tIns="0" bIns="0">
+                      <wps:bodyPr anchor="t" lIns="0" tIns="0" rIns="0" bIns="0">
                         <a:noAutofit/>
                       </wps:bodyPr>
                     </wps:wsp>
@@ -40408,28 +40341,23 @@
           </mc:Choice>
           <mc:Fallback>
             <w:pict>
-              <v:rect id="shape_0" ID="Frame37" path="m0,0l-2147483645,0l-2147483645,-2147483646l0,-2147483646xe" stroked="f" style="position:absolute;margin-left:41.4pt;margin-top:0.05pt;width:370.65pt;height:484.15pt;mso-wrap-style:square;v-text-anchor:top;mso-position-horizontal:center">
-                <v:fill o:detectmouseclick="t" on="false"/>
-                <v:stroke color="#3465a4" joinstyle="round" endcap="flat"/>
-                <v:textbox>
+              <v:rect style="position:absolute;rotation:0;width:422.25pt;height:604pt;mso-wrap-distance-left:0pt;mso-wrap-distance-right:0pt;mso-wrap-distance-top:0pt;mso-wrap-distance-bottom:0pt;margin-top:0pt;mso-position-vertical:top;mso-position-vertical-relative:text;margin-left:15.65pt;mso-position-horizontal:center;mso-position-horizontal-relative:text">
+                <v:textbox inset="0in,0in,0in,0in">
                   <w:txbxContent>
                     <w:p>
                       <w:pPr>
-                        <w:pStyle w:val="Attls"/>
+                        <w:pStyle w:val="Att"/>
                         <w:spacing w:before="120" w:after="120"/>
-                        <w:ind w:left="0" w:right="0" w:hanging="0"/>
                         <w:jc w:val="center"/>
-                        <w:rPr>
-                          <w:color w:val="000000"/>
-                        </w:rPr>
+                        <w:rPr/>
                       </w:pPr>
                       <w:r>
                         <w:rPr/>
                         <w:drawing>
                           <wp:inline distT="0" distB="0" distL="0" distR="0">
-                            <wp:extent cx="4693285" cy="5883910"/>
+                            <wp:extent cx="5362575" cy="7343140"/>
                             <wp:effectExtent l="0" t="0" r="0" b="0"/>
-                            <wp:docPr id="247" name="Image37" descr=""/>
+                            <wp:docPr id="245" name="Image35" descr=""/>
                             <wp:cNvGraphicFramePr>
                               <a:graphicFrameLocks xmlns:a="http://schemas.openxmlformats.org/drawingml/2006/main" noChangeAspect="1"/>
                             </wp:cNvGraphicFramePr>
@@ -40437,7 +40365,7 @@
                               <a:graphicData uri="http://schemas.openxmlformats.org/drawingml/2006/picture">
                                 <pic:pic xmlns:pic="http://schemas.openxmlformats.org/drawingml/2006/picture">
                                   <pic:nvPicPr>
-                                    <pic:cNvPr id="247" name="Image37" descr=""/>
+                                    <pic:cNvPr id="245" name="Image35" descr=""/>
                                     <pic:cNvPicPr>
                                       <a:picLocks noChangeAspect="1" noChangeArrowheads="1"/>
                                     </pic:cNvPicPr>
@@ -40451,7 +40379,7 @@
                                   <pic:spPr bwMode="auto">
                                     <a:xfrm>
                                       <a:off x="0" y="0"/>
-                                      <a:ext cx="4693285" cy="5883910"/>
+                                      <a:ext cx="5362575" cy="7343140"/>
                                     </a:xfrm>
                                     <a:prstGeom prst="rect">
                                       <a:avLst/>
@@ -40462,49 +40390,27 @@
                             </a:graphic>
                           </wp:inline>
                         </w:drawing>
-                      </w:r>
-                      <w:r>
-                        <w:rPr>
-                          <w:vanish/>
-                          <w:color w:val="000000"/>
-                        </w:rPr>
-                        <w:br/>
-                      </w:r>
-                      <w:r>
-                        <w:rPr>
-                          <w:color w:val="000000"/>
-                        </w:rPr>
                         <w:fldChar w:fldCharType="begin"/>
                       </w:r>
                       <w:r>
-                        <w:rPr>
-                          <w:color w:val="000000"/>
-                        </w:rPr>
-                        <w:instrText> SEQ attēls \* ARABIC </w:instrText>
-                      </w:r>
-                      <w:r>
-                        <w:rPr>
-                          <w:color w:val="000000"/>
-                        </w:rPr>
+                        <w:rPr/>
+                        <w:instrText> SEQ att \* ARABIC </w:instrText>
+                      </w:r>
+                      <w:r>
+                        <w:rPr/>
                         <w:fldChar w:fldCharType="separate"/>
                       </w:r>
                       <w:r>
-                        <w:rPr>
-                          <w:color w:val="000000"/>
-                        </w:rPr>
-                        <w:t>2</w:t>
-                      </w:r>
-                      <w:r>
-                        <w:rPr>
-                          <w:color w:val="000000"/>
-                        </w:rPr>
+                        <w:rPr/>
+                        <w:t>65</w:t>
+                      </w:r>
+                      <w:r>
+                        <w:rPr/>
                         <w:fldChar w:fldCharType="end"/>
                       </w:r>
                       <w:r>
-                        <w:rPr>
-                          <w:color w:val="000000"/>
-                        </w:rPr>
-                        <w:t>. attēls. Fiziska struktūra</w:t>
+                        <w:rPr/>
+                        <w:t>. att: Fiziska struktūra</w:t>
                       </w:r>
                     </w:p>
                   </w:txbxContent>
@@ -40514,9 +40420,6 @@
             </w:pict>
           </mc:Fallback>
         </mc:AlternateContent>
-      </w:r>
-      <w:r>
-        <w:br w:type="page"/>
       </w:r>
     </w:p>
     <w:p>
@@ -40569,10 +40472,12 @@
       </w:pPr>
       <w:r>
         <w:rPr/>
+      </w:r>
+      <w:r>
         <mc:AlternateContent>
           <mc:Choice Requires="wps">
             <w:drawing>
-              <wp:anchor behindDoc="0" distT="0" distB="0" distL="0" distR="0" simplePos="0" locked="0" layoutInCell="0" allowOverlap="1" relativeHeight="8">
+              <wp:anchor behindDoc="0" distT="0" distB="0" distL="0" distR="0" simplePos="0" locked="0" layoutInCell="0" allowOverlap="1" relativeHeight="182">
                 <wp:simplePos x="0" y="0"/>
                 <wp:positionH relativeFrom="column">
                   <wp:align>center</wp:align>
@@ -40580,52 +40485,40 @@
                 <wp:positionV relativeFrom="paragraph">
                   <wp:posOffset>635</wp:posOffset>
                 </wp:positionV>
-                <wp:extent cx="4708525" cy="6149975"/>
+                <wp:extent cx="5165090" cy="7332980"/>
                 <wp:effectExtent l="0" t="0" r="0" b="0"/>
                 <wp:wrapTopAndBottom/>
-                <wp:docPr id="248" name="Frame37_0"/>
+                <wp:docPr id="246" name="Frame51"/>
                 <a:graphic xmlns:a="http://schemas.openxmlformats.org/drawingml/2006/main">
                   <a:graphicData uri="http://schemas.microsoft.com/office/word/2010/wordprocessingShape">
                     <wps:wsp>
-                      <wps:cNvSpPr/>
+                      <wps:cNvSpPr txBox="1"/>
                       <wps:spPr>
                         <a:xfrm>
                           <a:off x="0" y="0"/>
-                          <a:ext cx="4707720" cy="6149520"/>
+                          <a:ext cx="5165090" cy="7332980"/>
                         </a:xfrm>
-                        <a:prstGeom prst="rect">
-                          <a:avLst/>
-                        </a:prstGeom>
-                        <a:noFill/>
-                        <a:ln w="0">
-                          <a:noFill/>
-                        </a:ln>
+                        <a:prstGeom prst="rect"/>
+                        <a:solidFill>
+                          <a:srgbClr val="FFFFFF"/>
+                        </a:solidFill>
                       </wps:spPr>
-                      <wps:style>
-                        <a:lnRef idx="0"/>
-                        <a:fillRef idx="0"/>
-                        <a:effectRef idx="0"/>
-                        <a:fontRef idx="minor"/>
-                      </wps:style>
                       <wps:txbx>
                         <w:txbxContent>
                           <w:p>
                             <w:pPr>
-                              <w:pStyle w:val="Attls"/>
+                              <w:pStyle w:val="Att"/>
                               <w:spacing w:before="120" w:after="120"/>
-                              <w:ind w:left="0" w:right="0" w:hanging="0"/>
                               <w:jc w:val="center"/>
-                              <w:rPr>
-                                <w:color w:val="000000"/>
-                              </w:rPr>
+                              <w:rPr/>
                             </w:pPr>
                             <w:r>
                               <w:rPr/>
                               <w:drawing>
                                 <wp:inline distT="0" distB="0" distL="0" distR="0">
-                                  <wp:extent cx="4693285" cy="5883910"/>
+                                  <wp:extent cx="5165090" cy="7005320"/>
                                   <wp:effectExtent l="0" t="0" r="0" b="0"/>
-                                  <wp:docPr id="250" name="Image3" descr=""/>
+                                  <wp:docPr id="247" name="Image37" descr=""/>
                                   <wp:cNvGraphicFramePr>
                                     <a:graphicFrameLocks xmlns:a="http://schemas.openxmlformats.org/drawingml/2006/main" noChangeAspect="1"/>
                                   </wp:cNvGraphicFramePr>
@@ -40633,7 +40526,7 @@
                                     <a:graphicData uri="http://schemas.openxmlformats.org/drawingml/2006/picture">
                                       <pic:pic xmlns:pic="http://schemas.openxmlformats.org/drawingml/2006/picture">
                                         <pic:nvPicPr>
-                                          <pic:cNvPr id="250" name="Image3" descr=""/>
+                                          <pic:cNvPr id="247" name="Image37" descr=""/>
                                           <pic:cNvPicPr>
                                             <a:picLocks noChangeAspect="1" noChangeArrowheads="1"/>
                                           </pic:cNvPicPr>
@@ -40647,7 +40540,7 @@
                                         <pic:spPr bwMode="auto">
                                           <a:xfrm>
                                             <a:off x="0" y="0"/>
-                                            <a:ext cx="4693285" cy="5883910"/>
+                                            <a:ext cx="5165090" cy="7005320"/>
                                           </a:xfrm>
                                           <a:prstGeom prst="rect">
                                             <a:avLst/>
@@ -40658,54 +40551,32 @@
                                   </a:graphic>
                                 </wp:inline>
                               </w:drawing>
-                            </w:r>
-                            <w:r>
-                              <w:rPr>
-                                <w:vanish/>
-                                <w:color w:val="000000"/>
-                              </w:rPr>
-                              <w:br/>
-                            </w:r>
-                            <w:r>
-                              <w:rPr>
-                                <w:color w:val="000000"/>
-                              </w:rPr>
                               <w:fldChar w:fldCharType="begin"/>
                             </w:r>
                             <w:r>
-                              <w:rPr>
-                                <w:color w:val="000000"/>
-                              </w:rPr>
-                              <w:instrText> SEQ attēls \* ARABIC </w:instrText>
-                            </w:r>
-                            <w:r>
-                              <w:rPr>
-                                <w:color w:val="000000"/>
-                              </w:rPr>
+                              <w:rPr/>
+                              <w:instrText> SEQ att \* ARABIC </w:instrText>
+                            </w:r>
+                            <w:r>
+                              <w:rPr/>
                               <w:fldChar w:fldCharType="separate"/>
                             </w:r>
                             <w:r>
-                              <w:rPr>
-                                <w:color w:val="000000"/>
-                              </w:rPr>
-                              <w:t>3</w:t>
-                            </w:r>
-                            <w:r>
-                              <w:rPr>
-                                <w:color w:val="000000"/>
-                              </w:rPr>
+                              <w:rPr/>
+                              <w:t>66</w:t>
+                            </w:r>
+                            <w:r>
+                              <w:rPr/>
                               <w:fldChar w:fldCharType="end"/>
                             </w:r>
                             <w:r>
-                              <w:rPr>
-                                <w:color w:val="000000"/>
-                              </w:rPr>
-                              <w:t>. attēls. Sistēmas arhitektūra</w:t>
+                              <w:rPr/>
+                              <w:t>. att: Sistēmas arhitektūra</w:t>
                             </w:r>
                           </w:p>
                         </w:txbxContent>
                       </wps:txbx>
-                      <wps:bodyPr lIns="0" rIns="0" tIns="0" bIns="0">
+                      <wps:bodyPr anchor="t" lIns="0" tIns="0" rIns="0" bIns="0">
                         <a:noAutofit/>
                       </wps:bodyPr>
                     </wps:wsp>
@@ -40716,28 +40587,23 @@
           </mc:Choice>
           <mc:Fallback>
             <w:pict>
-              <v:rect id="shape_0" ID="Frame37_0" path="m0,0l-2147483645,0l-2147483645,-2147483646l0,-2147483646xe" stroked="f" style="position:absolute;margin-left:41.4pt;margin-top:0.05pt;width:370.65pt;height:484.15pt;mso-wrap-style:square;v-text-anchor:top;mso-position-horizontal:center">
-                <v:fill o:detectmouseclick="t" on="false"/>
-                <v:stroke color="#3465a4" joinstyle="round" endcap="flat"/>
-                <v:textbox>
+              <v:rect style="position:absolute;rotation:0;width:406.7pt;height:577.4pt;mso-wrap-distance-left:0pt;mso-wrap-distance-right:0pt;mso-wrap-distance-top:0pt;mso-wrap-distance-bottom:0pt;margin-top:0pt;mso-position-vertical:top;mso-position-vertical-relative:text;margin-left:23.4pt;mso-position-horizontal:center;mso-position-horizontal-relative:text">
+                <v:textbox inset="0in,0in,0in,0in">
                   <w:txbxContent>
                     <w:p>
                       <w:pPr>
-                        <w:pStyle w:val="Attls"/>
+                        <w:pStyle w:val="Att"/>
                         <w:spacing w:before="120" w:after="120"/>
-                        <w:ind w:left="0" w:right="0" w:hanging="0"/>
                         <w:jc w:val="center"/>
-                        <w:rPr>
-                          <w:color w:val="000000"/>
-                        </w:rPr>
+                        <w:rPr/>
                       </w:pPr>
                       <w:r>
                         <w:rPr/>
                         <w:drawing>
                           <wp:inline distT="0" distB="0" distL="0" distR="0">
-                            <wp:extent cx="4693285" cy="5883910"/>
+                            <wp:extent cx="5165090" cy="7005320"/>
                             <wp:effectExtent l="0" t="0" r="0" b="0"/>
-                            <wp:docPr id="251" name="Image3" descr=""/>
+                            <wp:docPr id="248" name="Image37" descr=""/>
                             <wp:cNvGraphicFramePr>
                               <a:graphicFrameLocks xmlns:a="http://schemas.openxmlformats.org/drawingml/2006/main" noChangeAspect="1"/>
                             </wp:cNvGraphicFramePr>
@@ -40745,7 +40611,7 @@
                               <a:graphicData uri="http://schemas.openxmlformats.org/drawingml/2006/picture">
                                 <pic:pic xmlns:pic="http://schemas.openxmlformats.org/drawingml/2006/picture">
                                   <pic:nvPicPr>
-                                    <pic:cNvPr id="251" name="Image3" descr=""/>
+                                    <pic:cNvPr id="248" name="Image37" descr=""/>
                                     <pic:cNvPicPr>
                                       <a:picLocks noChangeAspect="1" noChangeArrowheads="1"/>
                                     </pic:cNvPicPr>
@@ -40759,7 +40625,7 @@
                                   <pic:spPr bwMode="auto">
                                     <a:xfrm>
                                       <a:off x="0" y="0"/>
-                                      <a:ext cx="4693285" cy="5883910"/>
+                                      <a:ext cx="5165090" cy="7005320"/>
                                     </a:xfrm>
                                     <a:prstGeom prst="rect">
                                       <a:avLst/>
@@ -40770,49 +40636,27 @@
                             </a:graphic>
                           </wp:inline>
                         </w:drawing>
-                      </w:r>
-                      <w:r>
-                        <w:rPr>
-                          <w:vanish/>
-                          <w:color w:val="000000"/>
-                        </w:rPr>
-                        <w:br/>
-                      </w:r>
-                      <w:r>
-                        <w:rPr>
-                          <w:color w:val="000000"/>
-                        </w:rPr>
                         <w:fldChar w:fldCharType="begin"/>
                       </w:r>
                       <w:r>
-                        <w:rPr>
-                          <w:color w:val="000000"/>
-                        </w:rPr>
-                        <w:instrText> SEQ attēls \* ARABIC </w:instrText>
-                      </w:r>
-                      <w:r>
-                        <w:rPr>
-                          <w:color w:val="000000"/>
-                        </w:rPr>
+                        <w:rPr/>
+                        <w:instrText> SEQ att \* ARABIC </w:instrText>
+                      </w:r>
+                      <w:r>
+                        <w:rPr/>
                         <w:fldChar w:fldCharType="separate"/>
                       </w:r>
                       <w:r>
-                        <w:rPr>
-                          <w:color w:val="000000"/>
-                        </w:rPr>
-                        <w:t>3</w:t>
-                      </w:r>
-                      <w:r>
-                        <w:rPr>
-                          <w:color w:val="000000"/>
-                        </w:rPr>
+                        <w:rPr/>
+                        <w:t>66</w:t>
+                      </w:r>
+                      <w:r>
+                        <w:rPr/>
                         <w:fldChar w:fldCharType="end"/>
                       </w:r>
                       <w:r>
-                        <w:rPr>
-                          <w:color w:val="000000"/>
-                        </w:rPr>
-                        <w:t>. attēls. Sistēmas arhitektūra</w:t>
+                        <w:rPr/>
+                        <w:t>. att: Sistēmas arhitektūra</w:t>
                       </w:r>
                     </w:p>
                   </w:txbxContent>

</xml_diff>

<commit_message>
More fixes and documentation improvements.
</commit_message>
<xml_diff>
--- a/documentation/documentation.docx
+++ b/documentation/documentation.docx
@@ -775,7 +775,46 @@
       </w:pPr>
       <w:r>
         <w:rPr/>
-        <w:t>Kvalifikācijas darbā ir aprakstīta interneta veikala automatizētas sistēmas izstrādāšanas process. Sistēma dod iespēju tā lietotājam, apkopot un apstrādāt datus par sava veikala produktiem un klientiem, konkrēti, var veidot produktus, kuri atspoguļo reālus produktus, norādīt produkta atribūtus (cena, krāsa u.c.), kā arī, var redzēt kurus produktus iegādājās pircēji, un kādas atsauksmes tie atstāj. Sistēma tika izstrādāta ar JavaScript programmēšanas valodu, izmantojot React ietvaru, lai realizētu “Frontend”, un ”Node” ar ”PostgreSQL”, “GraphQL” un ”Express”, lai realizētu “Backend”.</w:t>
+        <w:t xml:space="preserve">Kvalifikācijas darbā ir aprakstīta interneta veikala automatizētas sistēmas izstrādāšanas process. Sistēma dod iespēju tā lietotājam, apkopot un apstrādāt datus par sava veikala produktiem un </w:t>
+      </w:r>
+      <w:r>
+        <w:rPr>
+          <w:rFonts w:eastAsia="NSimSun" w:cs="Arial"/>
+          <w:color w:val="auto"/>
+          <w:kern w:val="2"/>
+          <w:sz w:val="24"/>
+          <w:szCs w:val="24"/>
+          <w:lang w:val="lv-LV" w:eastAsia="zh-CN" w:bidi="hi-IN"/>
+        </w:rPr>
+        <w:t>pricējiem</w:t>
+      </w:r>
+      <w:r>
+        <w:rPr/>
+        <w:t xml:space="preserve">, konkrēti, var veidot produktus, kuri atspoguļo reālus </w:t>
+      </w:r>
+      <w:r>
+        <w:rPr/>
+        <w:t xml:space="preserve">fiziskus </w:t>
+      </w:r>
+      <w:r>
+        <w:rPr/>
+        <w:t xml:space="preserve">produktus, norādīt produkta atribūtus (cena, krāsa u.c.), kā arī, var redzēt kurus produktus iegādājās pircēji, un kādas atsauksmes tie atstāj. Sistēma tika izstrādāta ar JavaScript programmēšanas valodu, izmantojot ”React” ietvaru, lai realizētu </w:t>
+      </w:r>
+      <w:r>
+        <w:rPr/>
+        <w:t>klienta daļu</w:t>
+      </w:r>
+      <w:r>
+        <w:rPr/>
+        <w:t xml:space="preserve">, un ”Node” ar ”PostgreSQL”, “GraphQL” un ”Express”, lai realizētu </w:t>
+      </w:r>
+      <w:r>
+        <w:rPr/>
+        <w:t>servera daļu</w:t>
+      </w:r>
+      <w:r>
+        <w:rPr/>
+        <w:t>.</w:t>
       </w:r>
     </w:p>
     <w:p>
@@ -799,7 +838,39 @@
       </w:pPr>
       <w:r>
         <w:rPr/>
-        <w:t xml:space="preserve">Kvalifikācijas darba ievadā ir aprakstīta vairumtirdzniecības aktuālā problēma un tās risinājumus. Uzdevumu nostādnē ir norādīti uzdevumi, kurus sistēmai būs nepieciešams veikt. Prasību specifikācija sastāv no ieejas un izejas informācijas, kā arī no sistēmas funkcionālajām un nefunkcionālajām prasībām. Uzdevuma risināšanas līdzekļu izvēles pamatojumā ir norādīti, kādi līdzekļi tiks izmantoti izstrādāšanai un kādiem nolūkiem tie tiek izmantoti. Programmatūras produkta modelēšanas un projektēšanas apraksts sastāv no sistēmas struktūras modeļa, kas ietver sistēmas arhitektūru un ER modeli, un funkcionālās sistēmas modeļa, kas satur datu plūsmu modeli. Datu struktūru aprakstā tiek parādīta datu bāzes relāciju shēma, kā arī tabulu struktūra ar aprakstu, kas ietver datu tipu un datu garumu norādīšanu. Lietotāja ceļvedī ir norādītas nepieciešamās sistēmas prasības aparatūrai un programmatūrai, sistēmas instalācija un palaišana, kā arī programmas apraksts, kas paskaidro, kā pareizi lietot sistēmu. Testa piemērā ir dots detalizēt </w:t>
+        <w:t xml:space="preserve">Kvalifikācijas darba ievadā ir aprakstīta aktuālā problēma un tās risinājumus. Uzdevumu nostādnē ir norādīti uzdevumi, kurus sistēmai būs nepieciešams veikt. Prasību specifikācija sastāv no ieejas un izejas informācijas, </w:t>
+      </w:r>
+      <w:r>
+        <w:rPr/>
+        <w:t>un arī</w:t>
+      </w:r>
+      <w:r>
+        <w:rPr/>
+        <w:t xml:space="preserve"> no sistēmas funkcionālajām un nefunkcionālajām prasībām. Uzdevuma risināšanas līdzekļu izvēles pamatojumā ir norādīti, </w:t>
+      </w:r>
+      <w:r>
+        <w:rPr/>
+        <w:t>kādi</w:t>
+      </w:r>
+      <w:r>
+        <w:rPr/>
+        <w:t xml:space="preserve"> līdzekļi </w:t>
+      </w:r>
+      <w:r>
+        <w:rPr/>
+        <w:t>būs</w:t>
+      </w:r>
+      <w:r>
+        <w:rPr/>
+        <w:t xml:space="preserve"> izmantoti izstrādāšanai un kādiem nolūkiem tie tiek izmantoti. Programmatūras produkta modelēšanas un projektēšanas apraksts sastāv no sistēmas struktūras modeļa, kas ietver sistēmas arhitektūru un ER modeli, un </w:t>
+      </w:r>
+      <w:r>
+        <w:rPr/>
+        <w:t>no</w:t>
+      </w:r>
+      <w:r>
+        <w:rPr/>
+        <w:t xml:space="preserve"> funkcionālās sistēmas modeļa, kas satur datu plūsmu modeli. Datu struktūru aprakstā tiek parādīta datu bāzes relāciju shēma, kā arī tabulu struktūra ar aprakstu, kas ietver datu tipu un datu garumu norādīšanu. Lietotāja ceļvedī ir norādītas nepieciešamās sistēmas prasības aparatūrai un programmatūrai, sistēmas instalācija un palaišana, kā arī programmas apraksts, kas paskaidro, kā pareizi lietot sistēmu. Testa piemērā ir dots detalizēt </w:t>
       </w:r>
       <w:r>
         <w:rPr>
@@ -836,7 +907,47 @@
       </w:pPr>
       <w:r>
         <w:rPr/>
-        <w:t>Kvalifikācijas darbs sastāv no ? lappusēm, kurā ietilpst ? attēli, ? tabulas un ? pielikumi. Pielikumi satur sadaļas: ER diagrammu, datu bāzes relāciju shēmu un  datu arhitektūru</w:t>
+        <w:t xml:space="preserve">Kvalifikācijas darbs sastāv no </w:t>
+      </w:r>
+      <w:r>
+        <w:rPr/>
+        <w:t>80</w:t>
+      </w:r>
+      <w:r>
+        <w:rPr/>
+        <w:t xml:space="preserve"> lappusēm, kurā ietilpst </w:t>
+      </w:r>
+      <w:r>
+        <w:rPr/>
+        <w:t>66</w:t>
+      </w:r>
+      <w:r>
+        <w:rPr/>
+        <w:t xml:space="preserve"> attēli, </w:t>
+      </w:r>
+      <w:r>
+        <w:rPr/>
+        <w:t>16</w:t>
+      </w:r>
+      <w:r>
+        <w:rPr/>
+        <w:t xml:space="preserve"> tabulas un </w:t>
+      </w:r>
+      <w:r>
+        <w:rPr/>
+        <w:t>3</w:t>
+      </w:r>
+      <w:r>
+        <w:rPr/>
+        <w:t xml:space="preserve"> pielikumi. Pielikumi satur sadaļas: ER diagrammu, datu bāzes relāciju shēmu un </w:t>
+      </w:r>
+      <w:r>
+        <w:rPr/>
+        <w:t>sistēmas</w:t>
+      </w:r>
+      <w:r>
+        <w:rPr/>
+        <w:t xml:space="preserve"> arhitektūru.</w:t>
       </w:r>
     </w:p>
     <w:p>
@@ -885,7 +996,13 @@
         <w:rPr>
           <w:lang w:val="en-US" w:eastAsia="zh-CN" w:bidi="hi-IN"/>
         </w:rPr>
-        <w:t xml:space="preserve">This qualification project contains the description of online store automatized system development process. The system will give opportunity to user to collect and process the data about their stores products and clients, to be more specific, it is possible to create products, which represent real material entities from the real word, specify product attributes (price, color, etc.). Also it is possible to view which products are bought and how much exactly, and  see what kind of review customers write. The system is built using JavaScript </w:t>
+        <w:t>This qualification project contains the description of online store automatized system development process. The system will give opportunity to user to collect and process the data about their stores products and clients, to be more specific, it is possible to create products, which represent real material entities from the real word, specify product attributes (price, co</w:t>
+      </w:r>
+      <w:r>
+        <w:rPr>
+          <w:lang w:val="en-US" w:eastAsia="zh-CN" w:bidi="hi-IN"/>
+        </w:rPr>
+        <w:t xml:space="preserve">lor, etc.). Also it is possible to view which products are bought and how much exactly, and  see what kind of review customers write. The system is built using JavaScript </w:t>
       </w:r>
       <w:r>
         <w:rPr>
@@ -902,55 +1019,7 @@
         <w:rPr>
           <w:lang w:val="en-US" w:eastAsia="zh-CN" w:bidi="hi-IN"/>
         </w:rPr>
-        <w:t xml:space="preserve"> React framework for frontend and Node with PostgreSQL, GraphQL and Express library, to realize backend.</w:t>
-      </w:r>
-    </w:p>
-    <w:p>
-      <w:pPr>
-        <w:pStyle w:val="TextBody"/>
-        <w:rPr>
-          <w:lang w:val="en-US" w:eastAsia="zh-CN" w:bidi="hi-IN"/>
-        </w:rPr>
-      </w:pPr>
-      <w:r>
-        <w:rPr>
-          <w:lang w:val="en-US" w:eastAsia="zh-CN" w:bidi="hi-IN"/>
-        </w:rPr>
-        <w:t>The introduction has been written about the shop itself, why it is useful and why</w:t>
-      </w:r>
-    </w:p>
-    <w:p>
-      <w:pPr>
-        <w:pStyle w:val="TextBody"/>
-        <w:rPr>
-          <w:lang w:val="en-US" w:eastAsia="zh-CN" w:bidi="hi-IN"/>
-        </w:rPr>
-      </w:pPr>
-      <w:r>
-        <w:rPr>
-          <w:lang w:val="en-US" w:eastAsia="zh-CN" w:bidi="hi-IN"/>
-        </w:rPr>
-        <w:t xml:space="preserve"> </w:t>
-      </w:r>
-      <w:r>
-        <w:rPr>
-          <w:lang w:val="en-US" w:eastAsia="zh-CN" w:bidi="hi-IN"/>
-        </w:rPr>
-        <w:t>people would like to use it in their daily life. Assignment approach is described in great details about the purpose and requirements for the selected task. The requirement specification will include the functionality of an online store, the possible actions to be taken both from the user's side. as well as data from the accounting system.</w:t>
-      </w:r>
-    </w:p>
-    <w:p>
-      <w:pPr>
-        <w:pStyle w:val="TextBody"/>
-        <w:rPr>
-          <w:lang w:val="en-US" w:eastAsia="zh-CN" w:bidi="hi-IN"/>
-        </w:rPr>
-      </w:pPr>
-      <w:r>
-        <w:rPr>
-          <w:lang w:val="en-US" w:eastAsia="zh-CN" w:bidi="hi-IN"/>
-        </w:rPr>
-        <w:t xml:space="preserve">Task solving of resources </w:t>
+        <w:t xml:space="preserve"> React framework </w:t>
       </w:r>
       <w:r>
         <w:rPr>
@@ -961,13 +1030,71 @@
           <w:szCs w:val="24"/>
           <w:lang w:val="en-US" w:eastAsia="zh-CN" w:bidi="hi-IN"/>
         </w:rPr>
-        <w:t>section</w:t>
+        <w:t>to realize</w:t>
       </w:r>
       <w:r>
         <w:rPr>
           <w:lang w:val="en-US" w:eastAsia="zh-CN" w:bidi="hi-IN"/>
         </w:rPr>
-        <w:t xml:space="preserve"> has been described about technology that was </w:t>
+        <w:t xml:space="preserve"> frontend and Node with PostgreSQL, GraphQL and Express library, to realize backend.</w:t>
+      </w:r>
+    </w:p>
+    <w:p>
+      <w:pPr>
+        <w:pStyle w:val="TextBody"/>
+        <w:rPr>
+          <w:lang w:val="en-US" w:eastAsia="zh-CN" w:bidi="hi-IN"/>
+        </w:rPr>
+      </w:pPr>
+      <w:r>
+        <w:rPr>
+          <w:lang w:val="en-US" w:eastAsia="zh-CN" w:bidi="hi-IN"/>
+        </w:rPr>
+        <w:t xml:space="preserve">The introduction </w:t>
+      </w:r>
+      <w:r>
+        <w:rPr>
+          <w:lang w:val="en-US" w:eastAsia="zh-CN" w:bidi="hi-IN"/>
+        </w:rPr>
+        <w:t>of the qualification project</w:t>
+      </w:r>
+      <w:r>
+        <w:rPr>
+          <w:lang w:val="en-US" w:eastAsia="zh-CN" w:bidi="hi-IN"/>
+        </w:rPr>
+        <w:t xml:space="preserve"> </w:t>
+      </w:r>
+      <w:r>
+        <w:rPr>
+          <w:lang w:val="en-US" w:eastAsia="zh-CN" w:bidi="hi-IN"/>
+        </w:rPr>
+        <w:t>is composed out of following sections: introduction, task definition, requirement specification, used technology justification, product model and design description, data structure description, user guide, conclusion and attachments.</w:t>
+      </w:r>
+    </w:p>
+    <w:p>
+      <w:pPr>
+        <w:pStyle w:val="TextBody"/>
+        <w:rPr>
+          <w:lang w:val="en-US" w:eastAsia="zh-CN" w:bidi="hi-IN"/>
+        </w:rPr>
+      </w:pPr>
+      <w:r>
+        <w:rPr>
+          <w:lang w:val="en-US" w:eastAsia="zh-CN" w:bidi="hi-IN"/>
+        </w:rPr>
+        <w:t>Task definition</w:t>
+      </w:r>
+      <w:r>
+        <w:rPr>
+          <w:lang w:val="en-US" w:eastAsia="zh-CN" w:bidi="hi-IN"/>
+        </w:rPr>
+        <w:t xml:space="preserve"> </w:t>
+      </w:r>
+      <w:r>
+        <w:rPr>
+          <w:lang w:val="en-US" w:eastAsia="zh-CN" w:bidi="hi-IN"/>
+        </w:rPr>
+        <w:t xml:space="preserve">contains information about the required functionality the system is suppose to </w:t>
       </w:r>
       <w:r>
         <w:rPr>
@@ -978,13 +1105,37 @@
           <w:szCs w:val="24"/>
           <w:lang w:val="en-US" w:eastAsia="zh-CN" w:bidi="hi-IN"/>
         </w:rPr>
-        <w:t>used</w:t>
+        <w:t>provide</w:t>
       </w:r>
       <w:r>
         <w:rPr>
           <w:lang w:val="en-US" w:eastAsia="zh-CN" w:bidi="hi-IN"/>
         </w:rPr>
-        <w:t xml:space="preserve"> in creating of this project and why this technology was chosen. Software product modeling and design system architecture is referred to the creation of the model as well as the entity relationship diagram and data flow models. Data Structures chapter is referred to the data table field types and the links between other tables. User's guide is a detailed and well-written user instructions, so the user may be aware of all the records for the system options available and to work with the online store avert mental rights difficulties and uncertainties.</w:t>
+        <w:t>.</w:t>
+      </w:r>
+      <w:r>
+        <w:rPr>
+          <w:lang w:val="en-US" w:eastAsia="zh-CN" w:bidi="hi-IN"/>
+        </w:rPr>
+        <w:t xml:space="preserve"> The requirement specification will include the </w:t>
+      </w:r>
+      <w:r>
+        <w:rPr>
+          <w:lang w:val="en-US" w:eastAsia="zh-CN" w:bidi="hi-IN"/>
+        </w:rPr>
+        <w:t xml:space="preserve">data that is coming into the system and the data that is leaving the system, and also information about functional and non-functional needs. The justification for used tools and technology will contain all frameworks, libraries, etc which would be used for development of the software. </w:t>
+      </w:r>
+      <w:r>
+        <w:rPr>
+          <w:lang w:val="en-US" w:eastAsia="zh-CN" w:bidi="hi-IN"/>
+        </w:rPr>
+        <w:t xml:space="preserve">Software product modeling and design </w:t>
+      </w:r>
+      <w:r>
+        <w:rPr>
+          <w:lang w:val="en-US" w:eastAsia="zh-CN" w:bidi="hi-IN"/>
+        </w:rPr>
+        <w:t>contains system’s structural model, which in itself contains the system’s architecture and ER model, and also, system’s functional model, which in itself contains data flow model. In data structure description there is specified the database relation schema, and also table structure with description, which contains data types and data type length definitions. User guide section contains system requirements,  information about setup and launch process, and all necessary information for systems user. In test example, in details there is describe the creation of the product.</w:t>
       </w:r>
     </w:p>
     <w:p>
@@ -992,7 +1143,7 @@
         <w:pStyle w:val="TextBody"/>
         <w:bidi w:val="0"/>
         <w:spacing w:lineRule="auto" w:line="360"/>
-        <w:jc w:val="center"/>
+        <w:jc w:val="left"/>
         <w:rPr>
           <w:lang w:val="en-US" w:eastAsia="zh-CN" w:bidi="hi-IN"/>
         </w:rPr>
@@ -1001,7 +1152,55 @@
         <w:rPr>
           <w:lang w:val="en-US" w:eastAsia="zh-CN" w:bidi="hi-IN"/>
         </w:rPr>
-        <w:t>Overall qualification workload is ? pages., which includes ? images, ? tables and ? attachments.</w:t>
+        <w:t xml:space="preserve">Overall qualification workload is </w:t>
+      </w:r>
+      <w:r>
+        <w:rPr>
+          <w:lang w:val="en-US" w:eastAsia="zh-CN" w:bidi="hi-IN"/>
+        </w:rPr>
+        <w:t>80</w:t>
+      </w:r>
+      <w:r>
+        <w:rPr>
+          <w:lang w:val="en-US" w:eastAsia="zh-CN" w:bidi="hi-IN"/>
+        </w:rPr>
+        <w:t xml:space="preserve"> pages., which includes </w:t>
+      </w:r>
+      <w:r>
+        <w:rPr>
+          <w:lang w:val="en-US" w:eastAsia="zh-CN" w:bidi="hi-IN"/>
+        </w:rPr>
+        <w:t>66</w:t>
+      </w:r>
+      <w:r>
+        <w:rPr>
+          <w:lang w:val="en-US" w:eastAsia="zh-CN" w:bidi="hi-IN"/>
+        </w:rPr>
+        <w:t xml:space="preserve"> images, </w:t>
+      </w:r>
+      <w:r>
+        <w:rPr>
+          <w:lang w:val="en-US" w:eastAsia="zh-CN" w:bidi="hi-IN"/>
+        </w:rPr>
+        <w:t xml:space="preserve">16 </w:t>
+      </w:r>
+      <w:r>
+        <w:rPr>
+          <w:lang w:val="en-US" w:eastAsia="zh-CN" w:bidi="hi-IN"/>
+        </w:rPr>
+        <w:t xml:space="preserve">tables and </w:t>
+      </w:r>
+      <w:r>
+        <w:rPr>
+          <w:lang w:val="en-US" w:eastAsia="zh-CN" w:bidi="hi-IN"/>
+        </w:rPr>
+        <w:t>3</w:t>
+      </w:r>
+      <w:r>
+        <w:rPr>
+          <w:lang w:val="en-US" w:eastAsia="zh-CN" w:bidi="hi-IN"/>
+        </w:rPr>
+        <w:t xml:space="preserve"> attachments.</w:t>
       </w:r>
     </w:p>
     <w:p>
@@ -1059,44 +1258,6 @@
             </w:rPr>
             <w:fldChar w:fldCharType="separate"/>
           </w:r>
-          <w:hyperlink w:anchor="__RefHeading___Toc4001_2712034044">
-            <w:r>
-              <w:rPr>
-                <w:rStyle w:val="IndexLink"/>
-              </w:rPr>
-              <w:t>ANOTĀCIJA</w:t>
-              <w:tab/>
-              <w:t>2</w:t>
-            </w:r>
-          </w:hyperlink>
-        </w:p>
-        <w:p>
-          <w:pPr>
-            <w:pStyle w:val="Contents1"/>
-            <w:tabs>
-              <w:tab w:val="right" w:pos="9071" w:leader="dot"/>
-            </w:tabs>
-            <w:rPr/>
-          </w:pPr>
-          <w:hyperlink w:anchor="__RefHeading___Toc10256_2554753156">
-            <w:r>
-              <w:rPr>
-                <w:rStyle w:val="IndexLink"/>
-              </w:rPr>
-              <w:t>ANNOTATION</w:t>
-              <w:tab/>
-              <w:t>3</w:t>
-            </w:r>
-          </w:hyperlink>
-        </w:p>
-        <w:p>
-          <w:pPr>
-            <w:pStyle w:val="Contents1"/>
-            <w:tabs>
-              <w:tab w:val="right" w:pos="9071" w:leader="dot"/>
-            </w:tabs>
-            <w:rPr/>
-          </w:pPr>
           <w:hyperlink w:anchor="__RefHeading___Toc4129_3519069617">
             <w:r>
               <w:rPr>
@@ -1254,7 +1415,7 @@
               <w:rPr>
                 <w:rStyle w:val="IndexLink"/>
               </w:rPr>
-              <w:t>2.2  Funkcionālās</w:t>
+              <w:t>2.2  Funkcionālās prasības</w:t>
               <w:tab/>
               <w:t>10</w:t>
             </w:r>
@@ -1279,9 +1440,9 @@
               <w:rPr>
                 <w:rStyle w:val="IndexLink"/>
               </w:rPr>
-              <w:t>2.3  Nefunkcionālas</w:t>
+              <w:t>2.3  Nefunkcionālas prasības</w:t>
               <w:tab/>
-              <w:t>10</w:t>
+              <w:t>12</w:t>
             </w:r>
           </w:hyperlink>
         </w:p>
@@ -1306,7 +1467,7 @@
               </w:rPr>
               <w:t>3  RISINĀŠANAS LĪDZEKĻU IZVĒLES PAMATOJUMS</w:t>
               <w:tab/>
-              <w:t>11</w:t>
+              <w:t>13</w:t>
             </w:r>
           </w:hyperlink>
         </w:p>
@@ -1331,7 +1492,7 @@
               </w:rPr>
               <w:t>4  PRODUKTA MODELĒŠANA UN PROJEKTĒŠANA</w:t>
               <w:tab/>
-              <w:t>13</w:t>
+              <w:t>14</w:t>
             </w:r>
           </w:hyperlink>
         </w:p>
@@ -1354,9 +1515,9 @@
               <w:rPr>
                 <w:rStyle w:val="IndexLink"/>
               </w:rPr>
-              <w:t>4.1  Sistēmas arhitektūra</w:t>
+              <w:t>4.1  Sistēmas struktūras modelis</w:t>
               <w:tab/>
-              <w:t>13</w:t>
+              <w:t>14</w:t>
             </w:r>
           </w:hyperlink>
         </w:p>
@@ -1369,7 +1530,7 @@
             </w:tabs>
             <w:rPr/>
           </w:pPr>
-          <w:hyperlink w:anchor="__RefHeading___Toc2375_1133217771">
+          <w:hyperlink w:anchor="__RefHeading___Toc6589_3630934726">
             <w:r>
               <w:rPr>
                 <w:rStyle w:val="IndexLink"/>
@@ -1380,9 +1541,9 @@
               <w:rPr>
                 <w:rStyle w:val="IndexLink"/>
               </w:rPr>
-              <w:t>4.1.1  Administratora daļa.</w:t>
+              <w:t>4.1.1  Sistēmas arhitektūra</w:t>
               <w:tab/>
-              <w:t>13</w:t>
+              <w:t>14</w:t>
             </w:r>
           </w:hyperlink>
         </w:p>
@@ -1395,7 +1556,7 @@
             </w:tabs>
             <w:rPr/>
           </w:pPr>
-          <w:hyperlink w:anchor="__RefHeading___Toc2377_1133217771">
+          <w:hyperlink w:anchor="__RefHeading___Toc2243_2296645101">
             <w:r>
               <w:rPr>
                 <w:rStyle w:val="IndexLink"/>
@@ -1406,34 +1567,9 @@
               <w:rPr>
                 <w:rStyle w:val="IndexLink"/>
               </w:rPr>
-              <w:t>4.1.2  Klienta daļa.</w:t>
+              <w:t>4.1.2  Sistēmas ER modelis</w:t>
               <w:tab/>
-              <w:t>13</w:t>
-            </w:r>
-          </w:hyperlink>
-        </w:p>
-        <w:p>
-          <w:pPr>
-            <w:pStyle w:val="Contents2"/>
-            <w:tabs>
-              <w:tab w:val="right" w:pos="9071" w:leader="dot"/>
-            </w:tabs>
-            <w:rPr/>
-          </w:pPr>
-          <w:hyperlink w:anchor="__RefHeading___Toc2243_2296645101">
-            <w:r>
-              <w:rPr>
-                <w:rStyle w:val="IndexLink"/>
-              </w:rPr>
-              <w:t xml:space="preserve"> </w:t>
-            </w:r>
-            <w:r>
-              <w:rPr>
-                <w:rStyle w:val="IndexLink"/>
-              </w:rPr>
-              <w:t>4.2  Sistēmas ER modelis</w:t>
-              <w:tab/>
-              <w:t>13</w:t>
+              <w:t>15</w:t>
             </w:r>
           </w:hyperlink>
         </w:p>
@@ -1456,9 +1592,9 @@
               <w:rPr>
                 <w:rStyle w:val="IndexLink"/>
               </w:rPr>
-              <w:t>4.3  Funkcionālais sistēmas modelis</w:t>
+              <w:t>4.2  Funkcionālais sistēmas modelis</w:t>
               <w:tab/>
-              <w:t>15</w:t>
+              <w:t>17</w:t>
             </w:r>
           </w:hyperlink>
         </w:p>
@@ -1482,9 +1618,9 @@
               <w:rPr>
                 <w:rStyle w:val="IndexLink"/>
               </w:rPr>
-              <w:t>4.3.1  Datu plūsmu modelis</w:t>
+              <w:t>4.2.1  Datu plūsmu modelis</w:t>
               <w:tab/>
-              <w:t>15</w:t>
+              <w:t>17</w:t>
             </w:r>
           </w:hyperlink>
         </w:p>
@@ -1509,7 +1645,7 @@
               </w:rPr>
               <w:t>5  DATU STRUKTŪRAS APRAKSTS</w:t>
               <w:tab/>
-              <w:t>25</w:t>
+              <w:t>28</w:t>
             </w:r>
           </w:hyperlink>
         </w:p>
@@ -1534,7 +1670,7 @@
               </w:rPr>
               <w:t>6  LIETOTĀJA CEĻVEDIS</w:t>
               <w:tab/>
-              <w:t>32</w:t>
+              <w:t>35</w:t>
             </w:r>
           </w:hyperlink>
         </w:p>
@@ -1559,59 +1695,7 @@
               </w:rPr>
               <w:t>6.1  Sistēmas prasības aparatūrai un programmatūrai</w:t>
               <w:tab/>
-              <w:t>32</w:t>
-            </w:r>
-          </w:hyperlink>
-        </w:p>
-        <w:p>
-          <w:pPr>
-            <w:pStyle w:val="Contents3"/>
-            <w:tabs>
-              <w:tab w:val="clear" w:pos="8505"/>
-              <w:tab w:val="right" w:pos="9071" w:leader="dot"/>
-            </w:tabs>
-            <w:rPr/>
-          </w:pPr>
-          <w:hyperlink w:anchor="__RefHeading___Toc2443_1133217771">
-            <w:r>
-              <w:rPr>
-                <w:rStyle w:val="IndexLink"/>
-              </w:rPr>
-              <w:t xml:space="preserve"> </w:t>
-            </w:r>
-            <w:r>
-              <w:rPr>
-                <w:rStyle w:val="IndexLink"/>
-              </w:rPr>
-              <w:t>6.1.1  Windows</w:t>
-              <w:tab/>
-              <w:t>32</w:t>
-            </w:r>
-          </w:hyperlink>
-        </w:p>
-        <w:p>
-          <w:pPr>
-            <w:pStyle w:val="Contents3"/>
-            <w:tabs>
-              <w:tab w:val="clear" w:pos="8505"/>
-              <w:tab w:val="right" w:pos="9071" w:leader="dot"/>
-            </w:tabs>
-            <w:rPr/>
-          </w:pPr>
-          <w:hyperlink w:anchor="__RefHeading___Toc2445_1133217771">
-            <w:r>
-              <w:rPr>
-                <w:rStyle w:val="IndexLink"/>
-              </w:rPr>
-              <w:t xml:space="preserve"> </w:t>
-            </w:r>
-            <w:r>
-              <w:rPr>
-                <w:rStyle w:val="IndexLink"/>
-              </w:rPr>
-              <w:t>6.1.2  Linux (Ubuntu)</w:t>
-              <w:tab/>
-              <w:t>33</w:t>
+              <w:t>35</w:t>
             </w:r>
           </w:hyperlink>
         </w:p>
@@ -1636,7 +1720,7 @@
               </w:rPr>
               <w:t>6.2  Sistēmas instalācija un palaišana</w:t>
               <w:tab/>
-              <w:t>33</w:t>
+              <w:t>37</w:t>
             </w:r>
           </w:hyperlink>
         </w:p>
@@ -1661,59 +1745,7 @@
               </w:rPr>
               <w:t>6.3  Programmas apraksts</w:t>
               <w:tab/>
-              <w:t>34</w:t>
-            </w:r>
-          </w:hyperlink>
-        </w:p>
-        <w:p>
-          <w:pPr>
-            <w:pStyle w:val="Contents3"/>
-            <w:tabs>
-              <w:tab w:val="clear" w:pos="8505"/>
-              <w:tab w:val="right" w:pos="9071" w:leader="dot"/>
-            </w:tabs>
-            <w:rPr/>
-          </w:pPr>
-          <w:hyperlink w:anchor="__RefHeading___Toc10535_2554753156">
-            <w:r>
-              <w:rPr>
-                <w:rStyle w:val="IndexLink"/>
-              </w:rPr>
-              <w:t xml:space="preserve"> </w:t>
-            </w:r>
-            <w:r>
-              <w:rPr>
-                <w:rStyle w:val="IndexLink"/>
-              </w:rPr>
-              <w:t>6.3.1  Administrators</w:t>
-              <w:tab/>
-              <w:t>34</w:t>
-            </w:r>
-          </w:hyperlink>
-        </w:p>
-        <w:p>
-          <w:pPr>
-            <w:pStyle w:val="Contents3"/>
-            <w:tabs>
-              <w:tab w:val="clear" w:pos="8505"/>
-              <w:tab w:val="right" w:pos="9071" w:leader="dot"/>
-            </w:tabs>
-            <w:rPr/>
-          </w:pPr>
-          <w:hyperlink w:anchor="__RefHeading___Toc10537_2554753156">
-            <w:r>
-              <w:rPr>
-                <w:rStyle w:val="IndexLink"/>
-              </w:rPr>
-              <w:t xml:space="preserve"> </w:t>
-            </w:r>
-            <w:r>
-              <w:rPr>
-                <w:rStyle w:val="IndexLink"/>
-              </w:rPr>
-              <w:t>6.3.2  Klients</w:t>
-              <w:tab/>
-              <w:t>48</w:t>
+              <w:t>37</w:t>
             </w:r>
           </w:hyperlink>
         </w:p>
@@ -1738,7 +1770,7 @@
               </w:rPr>
               <w:t>6.4  Testa piemērs</w:t>
               <w:tab/>
-              <w:t>57</w:t>
+              <w:t>61</w:t>
             </w:r>
           </w:hyperlink>
         </w:p>
@@ -1757,7 +1789,7 @@
               </w:rPr>
               <w:t>NOBEIGUMS</w:t>
               <w:tab/>
-              <w:t>61</w:t>
+              <w:t>65</w:t>
             </w:r>
           </w:hyperlink>
         </w:p>
@@ -1776,7 +1808,7 @@
               </w:rPr>
               <w:t>INFORMĀCIJAS AVOTI</w:t>
               <w:tab/>
-              <w:t>62</w:t>
+              <w:t>66</w:t>
             </w:r>
           </w:hyperlink>
         </w:p>
@@ -1795,7 +1827,7 @@
               </w:rPr>
               <w:t>PIELIKUMI</w:t>
               <w:tab/>
-              <w:t>63</w:t>
+              <w:t>67</w:t>
             </w:r>
           </w:hyperlink>
         </w:p>
@@ -1814,7 +1846,7 @@
               </w:rPr>
               <w:t>ER diagramma</w:t>
               <w:tab/>
-              <w:t>63</w:t>
+              <w:t>67</w:t>
             </w:r>
           </w:hyperlink>
         </w:p>
@@ -1833,7 +1865,7 @@
               </w:rPr>
               <w:t>Fiziska struktūra</w:t>
               <w:tab/>
-              <w:t>64</w:t>
+              <w:t>68</w:t>
             </w:r>
           </w:hyperlink>
         </w:p>
@@ -1852,7 +1884,7 @@
               </w:rPr>
               <w:t>Sistēmas arhitektūra</w:t>
               <w:tab/>
-              <w:t>65</w:t>
+              <w:t>69</w:t>
             </w:r>
           </w:hyperlink>
           <w:r>
@@ -1905,7 +1937,19 @@
       </w:pPr>
       <w:r>
         <w:rPr/>
-        <w:t xml:space="preserve">Kvalifikācijas darba mērķis ir izveidot interneta veikala sistēmu, līdzīgi jau eksistējošiem variantiem, kā Magento 2, Shopify, BigCommerce un citiem, lai varētu nodrošināt varētu apkopot sava veikala datus vienā sistēma un, lai paplašinātu pircēju loku un pieejamību balstoties uz to, kā veikals ir arī pieejams internetā, kas joprojām ir ļoti aktuāli. Protams nav jēgās būvēt sistēmu, kura spēs kļūt par konkurent ar iepriekš minētām, jau eksistējošām sistēmā, </w:t>
+        <w:t xml:space="preserve">Kvalifikācijas darba mērķis ir izveidot interneta veikala sistēmu, līdzīgi jau eksistējošiem variantiem, kā Magento 2, Shopify, BigCommerce un citiem, lai varētu nodrošināt varētu apkopot sava veikala datus vienā sistēma un, lai paplašinātu pircēju loku un pieejamību balstoties uz to, kā veikals ir arī pieejams internetā, kas joprojām ir ļoti aktuāli. </w:t>
+      </w:r>
+    </w:p>
+    <w:p>
+      <w:pPr>
+        <w:pStyle w:val="TextBody"/>
+        <w:bidi w:val="0"/>
+        <w:ind w:left="0" w:right="0" w:firstLine="709"/>
+        <w:rPr/>
+      </w:pPr>
+      <w:r>
+        <w:rPr/>
+        <w:t xml:space="preserve">Protams nav jēgās būvēt sistēmu, kura spēs kļūt par konkurent ar iepriekš minētām, jau eksistējošām sistēmā, </w:t>
       </w:r>
       <w:r>
         <w:rPr/>
@@ -1921,7 +1965,19 @@
       </w:r>
       <w:r>
         <w:rPr/>
-        <w:t>. Šīs sistēmas nodrošina visas nepieciešamas bāzes funkcionalitātes, kuras varētu būt nepieciešamas, taču dažādas integrācijas ir neobligātas un nav pēc nosacījuma implementētas, piemēram, “Payment Gateway”, vai “Shipping API”, nebūs pieejami šajā programmā, vismaz pagaidām, tām vajag būt implementētam, bāzējoties uz konkrēta gadījuma nepieciešamībām. Īsumā, šī sistēma nodrošina pamata funkcionalitāti, taču specifisk</w:t>
+        <w:t>. Šīs sistēmas nodrošina visas nepieciešamas bāzes funkcionalitātes, kuras varētu būt nepieciešamas, taču dažādas integrācijas ir neobligātas un nav pēc nosacījuma implementētas, piemēram, “Payment Gateway”, vai “Shipping API”, nebūs pieejami šajā programmā, vismaz pagaidām, tām vajag būt implementētam, bāzējoties uz konkrēta gadījuma nepieciešamībām.</w:t>
+      </w:r>
+    </w:p>
+    <w:p>
+      <w:pPr>
+        <w:pStyle w:val="TextBody"/>
+        <w:bidi w:val="0"/>
+        <w:ind w:left="0" w:right="0" w:firstLine="709"/>
+        <w:rPr/>
+      </w:pPr>
+      <w:r>
+        <w:rPr/>
+        <w:t>Īsumā, šī sistēma nodrošina pamata funkcionalitāti, taču specifisk</w:t>
       </w:r>
       <w:r>
         <w:rPr/>
@@ -1938,6 +1994,20 @@
       <w:r>
         <w:rPr/>
         <w:t>, jau jābūt implementētam balstoties uz konkrētu gadījumu.</w:t>
+      </w:r>
+      <w:r>
+        <w:br w:type="page"/>
+      </w:r>
+    </w:p>
+    <w:p>
+      <w:pPr>
+        <w:pStyle w:val="TextBody"/>
+        <w:bidi w:val="0"/>
+        <w:ind w:left="0" w:right="0" w:firstLine="709"/>
+        <w:rPr/>
+      </w:pPr>
+      <w:r>
+        <w:rPr/>
       </w:r>
     </w:p>
     <w:p>
@@ -3522,7 +3592,11 @@
       <w:bookmarkEnd w:id="9"/>
       <w:r>
         <w:rPr/>
-        <w:t>Funkcionālās</w:t>
+        <w:t xml:space="preserve">Funkcionālās </w:t>
+      </w:r>
+      <w:r>
+        <w:rPr/>
+        <w:t>prasības</w:t>
       </w:r>
     </w:p>
     <w:p>
@@ -4004,6 +4078,30 @@
         </w:rPr>
         <w:t>Nefunkcionālas</w:t>
       </w:r>
+      <w:r>
+        <w:rPr>
+          <w:rFonts w:eastAsia="Microsoft YaHei" w:cs="Arial" w:ascii="Times New Roman" w:hAnsi="Times New Roman"/>
+          <w:b/>
+          <w:color w:val="auto"/>
+          <w:kern w:val="2"/>
+          <w:sz w:val="28"/>
+          <w:szCs w:val="28"/>
+          <w:lang w:val="lv-LV" w:eastAsia="zh-CN" w:bidi="hi-IN"/>
+        </w:rPr>
+        <w:t xml:space="preserve"> </w:t>
+      </w:r>
+      <w:r>
+        <w:rPr>
+          <w:rFonts w:eastAsia="Microsoft YaHei" w:cs="Arial" w:ascii="Times New Roman" w:hAnsi="Times New Roman"/>
+          <w:b/>
+          <w:color w:val="auto"/>
+          <w:kern w:val="2"/>
+          <w:sz w:val="28"/>
+          <w:szCs w:val="28"/>
+          <w:lang w:val="lv-LV" w:eastAsia="zh-CN" w:bidi="hi-IN"/>
+        </w:rPr>
+        <w:t>prasības</w:t>
+      </w:r>
     </w:p>
     <w:p>
       <w:pPr>
@@ -4397,17 +4495,19 @@
       <w:bookmarkEnd w:id="13"/>
       <w:r>
         <w:rPr/>
-        <w:t>Sistēmas arhitektūra</w:t>
-      </w:r>
-    </w:p>
-    <w:p>
-      <w:pPr>
-        <w:pStyle w:val="TextBody"/>
-        <w:rPr/>
-      </w:pPr>
-      <w:r>
-        <w:rPr/>
-        <w:t xml:space="preserve">Manā sistēmā ir divi lietotāju tipi: administrators un pircējs, tāpēc kopumā interneta veikala sistēma sastāvēs no 2 daļām: administratora daļa un klienta daļa. (skatīt 3. pielikumā). </w:t>
+        <w:t xml:space="preserve">Sistēmas </w:t>
+      </w:r>
+      <w:r>
+        <w:rPr>
+          <w:rFonts w:eastAsia="Microsoft YaHei" w:cs="Arial"/>
+          <w:b/>
+          <w:color w:val="auto"/>
+          <w:kern w:val="2"/>
+          <w:sz w:val="28"/>
+          <w:szCs w:val="28"/>
+          <w:lang w:val="lv-LV" w:eastAsia="zh-CN" w:bidi="hi-IN"/>
+        </w:rPr>
+        <w:t>struktūras modelis</w:t>
       </w:r>
     </w:p>
     <w:p>
@@ -4417,13 +4517,41 @@
           <w:ilvl w:val="2"/>
           <w:numId w:val="2"/>
         </w:numPr>
-        <w:ind w:left="0" w:right="0" w:firstLine="709"/>
-        <w:rPr/>
-      </w:pPr>
-      <w:bookmarkStart w:id="14" w:name="__RefHeading___Toc2375_1133217771"/>
+        <w:rPr/>
+      </w:pPr>
+      <w:bookmarkStart w:id="14" w:name="__RefHeading___Toc6589_3630934726"/>
       <w:bookmarkEnd w:id="14"/>
       <w:r>
         <w:rPr/>
+        <w:t>Sistēmas arhitektūra</w:t>
+      </w:r>
+    </w:p>
+    <w:p>
+      <w:pPr>
+        <w:pStyle w:val="TextBody"/>
+        <w:rPr/>
+      </w:pPr>
+      <w:r>
+        <w:rPr/>
+        <w:t xml:space="preserve">Manā sistēmā ir divi lietotāju tipi: administrators un pircējs, tāpēc kopumā interneta veikala sistēma sastāvēs no 2 daļām: administratora daļa un klienta daļa. (skatīt 3. pielikumā). </w:t>
+      </w:r>
+    </w:p>
+    <w:p>
+      <w:pPr>
+        <w:pStyle w:val="TextBody"/>
+        <w:rPr>
+          <w:b/>
+          <w:b/>
+          <w:bCs/>
+        </w:rPr>
+      </w:pPr>
+      <w:bookmarkStart w:id="15" w:name="__RefHeading___Toc2375_1133217771"/>
+      <w:bookmarkEnd w:id="15"/>
+      <w:r>
+        <w:rPr>
+          <w:b/>
+          <w:bCs/>
+        </w:rPr>
         <w:t>Administratora daļa.</w:t>
       </w:r>
     </w:p>
@@ -4435,6 +4563,35 @@
       <w:r>
         <w:rPr/>
         <w:t>Administrators var apskatīt un rediģēt interneta veikala datus. Tam ir pieeja pie produktiem, kategorijām, atribūtiem, atribūtu kopām, CMS lapām, CMS blokiem, ierobežotiem pircēja datiem (kartes dati un paroles tiek šifrētas), pasūtījumiem, rēķiniem, produktu atsauksmēm un citiem datiem.</w:t>
+      </w:r>
+    </w:p>
+    <w:p>
+      <w:pPr>
+        <w:pStyle w:val="TextBody"/>
+        <w:rPr>
+          <w:b/>
+          <w:b/>
+          <w:bCs/>
+        </w:rPr>
+      </w:pPr>
+      <w:bookmarkStart w:id="16" w:name="__RefHeading___Toc2377_1133217771"/>
+      <w:bookmarkEnd w:id="16"/>
+      <w:r>
+        <w:rPr>
+          <w:b/>
+          <w:bCs/>
+        </w:rPr>
+        <w:t>Klienta daļa.</w:t>
+      </w:r>
+    </w:p>
+    <w:p>
+      <w:pPr>
+        <w:pStyle w:val="TextBody"/>
+        <w:rPr/>
+      </w:pPr>
+      <w:r>
+        <w:rPr/>
+        <w:t>Klienta nevar redzēt un manipulēt interneta veikala datus, tas redz tikai tā priekšpusi, kurā tas spēj atrast sev nepieciešamos produktus un pievienot tos savā grozā. Lietotājs var būt kā viesis, vai arī kā reģistrēts lietotājs, abos gadījumos ir iespējams veikt pirkumu. Abu tipu lietotāji var meklēt produktu ievadot kaut kādus datus par to, piemēram, produkta nosaukumu, vai arī izvēlēties noteiktus filtrus, un balstoties uz tiem, izlasīt noteiktus produktus. Var pievienot produktu pie groza, rediģēt tā daudzumu, vai arī noņemt to. Lietotājs var piereģistrēties. Reģistrējoties, lietotājs var saglabāt savas adreses, kartes datus, kā arī pievienot, rediģēt un dzēst produktu atsauksmes.</w:t>
       </w:r>
     </w:p>
     <w:p>
@@ -4444,38 +4601,10 @@
           <w:ilvl w:val="2"/>
           <w:numId w:val="2"/>
         </w:numPr>
-        <w:ind w:left="0" w:right="0" w:firstLine="709"/>
-        <w:rPr/>
-      </w:pPr>
-      <w:bookmarkStart w:id="15" w:name="__RefHeading___Toc2377_1133217771"/>
-      <w:bookmarkEnd w:id="15"/>
-      <w:r>
-        <w:rPr/>
-        <w:t>Klienta daļa.</w:t>
-      </w:r>
-    </w:p>
-    <w:p>
-      <w:pPr>
-        <w:pStyle w:val="TextBody"/>
-        <w:rPr/>
-      </w:pPr>
-      <w:r>
-        <w:rPr/>
-        <w:t>Klienta nevar redzēt un manipulēt interneta veikala datus, tas redz tikai tā priekšpusi, kurā tas spēj atrast sev nepieciešamos produktus un pievienot tos savā grozā. Lietotājs var būt kā viesis, vai arī kā reģistrēts lietotājs, abos gadījumos ir iespējams veikt pirkumu. Abu tipu lietotāji var meklēt produktu ievadot kaut kādus datus par to, piemēram, produkta nosaukumu, vai arī izvēlēties noteiktus filtrus, un balstoties uz tiem, izlasīt noteiktus produktus. Var pievienot produktu pie groza, rediģēt tā daudzumu, vai arī noņemt to. Lietotājs var piereģistrēties. Reģistrējoties, lietotājs var saglabāt savas adreses, kartes datus, kā arī pievienot, rediģēt un dzēst produktu atsauksmes.</w:t>
-      </w:r>
-    </w:p>
-    <w:p>
-      <w:pPr>
-        <w:pStyle w:val="Heading2"/>
-        <w:numPr>
-          <w:ilvl w:val="1"/>
-          <w:numId w:val="2"/>
-        </w:numPr>
-        <w:ind w:left="0" w:right="0" w:firstLine="709"/>
-        <w:rPr/>
-      </w:pPr>
-      <w:bookmarkStart w:id="16" w:name="__RefHeading___Toc2243_2296645101"/>
-      <w:bookmarkEnd w:id="16"/>
+        <w:rPr/>
+      </w:pPr>
+      <w:bookmarkStart w:id="17" w:name="__RefHeading___Toc2243_2296645101"/>
+      <w:bookmarkEnd w:id="17"/>
       <w:r>
         <w:rPr/>
         <w:t>Sistēmas ER modelis</w:t>
@@ -5125,8 +5254,8 @@
         <w:ind w:left="0" w:right="0" w:firstLine="709"/>
         <w:rPr/>
       </w:pPr>
-      <w:bookmarkStart w:id="17" w:name="__RefHeading___Toc2245_2296645101"/>
-      <w:bookmarkEnd w:id="17"/>
+      <w:bookmarkStart w:id="18" w:name="__RefHeading___Toc2245_2296645101"/>
+      <w:bookmarkEnd w:id="18"/>
       <w:r>
         <w:rPr/>
         <w:t>Funkcionālais sistēmas modelis</w:t>
@@ -5141,8 +5270,8 @@
         </w:numPr>
         <w:rPr/>
       </w:pPr>
-      <w:bookmarkStart w:id="18" w:name="__RefHeading___Toc5733_3630934726"/>
-      <w:bookmarkEnd w:id="18"/>
+      <w:bookmarkStart w:id="19" w:name="__RefHeading___Toc5733_3630934726"/>
+      <w:bookmarkEnd w:id="19"/>
       <w:r>
         <w:rPr/>
         <w:t>Datu plūsmu modelis</w:t>
@@ -8864,8 +8993,8 @@
         <w:ind w:left="0" w:right="0" w:firstLine="709"/>
         <w:rPr/>
       </w:pPr>
-      <w:bookmarkStart w:id="19" w:name="__RefHeading___Toc4619_2378508263"/>
-      <w:bookmarkEnd w:id="19"/>
+      <w:bookmarkStart w:id="20" w:name="__RefHeading___Toc4619_2378508263"/>
+      <w:bookmarkEnd w:id="20"/>
       <w:r>
         <w:rPr/>
         <w:t>DATU STRUKT</w:t>
@@ -8956,8 +9085,8 @@
         <w:ind w:left="0" w:right="0" w:hanging="0"/>
         <w:rPr/>
       </w:pPr>
-      <w:bookmarkStart w:id="20" w:name="__RefHeading___Toc4625_2378508263"/>
-      <w:bookmarkEnd w:id="20"/>
+      <w:bookmarkStart w:id="21" w:name="__RefHeading___Toc4625_2378508263"/>
+      <w:bookmarkEnd w:id="21"/>
       <w:r>
         <w:rPr/>
         <w:t>Tabulas “</w:t>
@@ -10444,9 +10573,9 @@
       <w:r>
         <w:rPr/>
       </w:r>
-      <w:bookmarkStart w:id="21" w:name="__RefHeading___Toc2160_4067633674"/>
       <w:bookmarkStart w:id="22" w:name="__RefHeading___Toc2160_4067633674"/>
-      <w:bookmarkEnd w:id="22"/>
+      <w:bookmarkStart w:id="23" w:name="__RefHeading___Toc2160_4067633674"/>
+      <w:bookmarkEnd w:id="23"/>
     </w:p>
     <w:p>
       <w:pPr>
@@ -10514,8 +10643,8 @@
         <w:ind w:left="0" w:right="0" w:hanging="0"/>
         <w:rPr/>
       </w:pPr>
-      <w:bookmarkStart w:id="23" w:name="__RefHeading___Toc4627_2378508263"/>
-      <w:bookmarkEnd w:id="23"/>
+      <w:bookmarkStart w:id="24" w:name="__RefHeading___Toc4627_2378508263"/>
+      <w:bookmarkEnd w:id="24"/>
       <w:r>
         <w:rPr/>
         <w:t>Tabulas “</w:t>
@@ -11610,9 +11739,9 @@
       <w:r>
         <w:rPr/>
       </w:r>
-      <w:bookmarkStart w:id="24" w:name="__RefHeading___Toc2162_4067633674"/>
       <w:bookmarkStart w:id="25" w:name="__RefHeading___Toc2162_4067633674"/>
-      <w:bookmarkEnd w:id="25"/>
+      <w:bookmarkStart w:id="26" w:name="__RefHeading___Toc2162_4067633674"/>
+      <w:bookmarkEnd w:id="26"/>
     </w:p>
     <w:p>
       <w:pPr>
@@ -11680,8 +11809,8 @@
         <w:ind w:left="0" w:right="0" w:hanging="0"/>
         <w:rPr/>
       </w:pPr>
-      <w:bookmarkStart w:id="26" w:name="__RefHeading___Toc4629_2378508263"/>
-      <w:bookmarkEnd w:id="26"/>
+      <w:bookmarkStart w:id="27" w:name="__RefHeading___Toc4629_2378508263"/>
+      <w:bookmarkEnd w:id="27"/>
       <w:r>
         <w:rPr/>
         <w:t>Tabulas “</w:t>
@@ -12328,9 +12457,9 @@
       <w:r>
         <w:rPr/>
       </w:r>
-      <w:bookmarkStart w:id="27" w:name="__RefHeading___Toc2164_4067633674"/>
       <w:bookmarkStart w:id="28" w:name="__RefHeading___Toc2164_4067633674"/>
-      <w:bookmarkEnd w:id="28"/>
+      <w:bookmarkStart w:id="29" w:name="__RefHeading___Toc2164_4067633674"/>
+      <w:bookmarkEnd w:id="29"/>
     </w:p>
     <w:p>
       <w:pPr>
@@ -12387,8 +12516,8 @@
         <w:ind w:left="0" w:right="0" w:hanging="0"/>
         <w:rPr/>
       </w:pPr>
-      <w:bookmarkStart w:id="29" w:name="__RefHeading___Toc4631_2378508263"/>
-      <w:bookmarkEnd w:id="29"/>
+      <w:bookmarkStart w:id="30" w:name="__RefHeading___Toc4631_2378508263"/>
+      <w:bookmarkEnd w:id="30"/>
       <w:r>
         <w:rPr/>
         <w:t>Tabulas “</w:t>
@@ -12779,9 +12908,9 @@
       <w:r>
         <w:rPr/>
       </w:r>
-      <w:bookmarkStart w:id="30" w:name="__RefHeading___Toc2166_4067633674"/>
       <w:bookmarkStart w:id="31" w:name="__RefHeading___Toc2166_4067633674"/>
-      <w:bookmarkEnd w:id="31"/>
+      <w:bookmarkStart w:id="32" w:name="__RefHeading___Toc2166_4067633674"/>
+      <w:bookmarkEnd w:id="32"/>
     </w:p>
     <w:p>
       <w:pPr>
@@ -12849,8 +12978,8 @@
         <w:ind w:left="0" w:right="0" w:hanging="0"/>
         <w:rPr/>
       </w:pPr>
-      <w:bookmarkStart w:id="32" w:name="__RefHeading___Toc4633_2378508263"/>
-      <w:bookmarkEnd w:id="32"/>
+      <w:bookmarkStart w:id="33" w:name="__RefHeading___Toc4633_2378508263"/>
+      <w:bookmarkEnd w:id="33"/>
       <w:r>
         <w:rPr/>
         <w:t>Tabulas “</w:t>
@@ -13480,9 +13609,9 @@
       <w:r>
         <w:rPr/>
       </w:r>
-      <w:bookmarkStart w:id="33" w:name="__RefHeading___Toc2168_4067633674"/>
       <w:bookmarkStart w:id="34" w:name="__RefHeading___Toc2168_4067633674"/>
-      <w:bookmarkEnd w:id="34"/>
+      <w:bookmarkStart w:id="35" w:name="__RefHeading___Toc2168_4067633674"/>
+      <w:bookmarkEnd w:id="35"/>
     </w:p>
     <w:p>
       <w:pPr>
@@ -13550,8 +13679,8 @@
         <w:ind w:left="0" w:right="0" w:hanging="0"/>
         <w:rPr/>
       </w:pPr>
-      <w:bookmarkStart w:id="35" w:name="__RefHeading___Toc4635_2378508263"/>
-      <w:bookmarkEnd w:id="35"/>
+      <w:bookmarkStart w:id="36" w:name="__RefHeading___Toc4635_2378508263"/>
+      <w:bookmarkEnd w:id="36"/>
       <w:r>
         <w:rPr/>
         <w:t>Tabulas “</w:t>
@@ -14403,9 +14532,9 @@
       <w:r>
         <w:rPr/>
       </w:r>
-      <w:bookmarkStart w:id="36" w:name="__RefHeading___Toc2170_4067633674"/>
       <w:bookmarkStart w:id="37" w:name="__RefHeading___Toc2170_4067633674"/>
-      <w:bookmarkEnd w:id="37"/>
+      <w:bookmarkStart w:id="38" w:name="__RefHeading___Toc2170_4067633674"/>
+      <w:bookmarkEnd w:id="38"/>
     </w:p>
     <w:p>
       <w:pPr>
@@ -14462,8 +14591,8 @@
         <w:ind w:left="0" w:right="0" w:hanging="0"/>
         <w:rPr/>
       </w:pPr>
-      <w:bookmarkStart w:id="38" w:name="__RefHeading___Toc4637_2378508263"/>
-      <w:bookmarkEnd w:id="38"/>
+      <w:bookmarkStart w:id="39" w:name="__RefHeading___Toc4637_2378508263"/>
+      <w:bookmarkEnd w:id="39"/>
       <w:r>
         <w:rPr/>
         <w:t>Tabulas “</w:t>
@@ -15423,9 +15552,9 @@
       <w:r>
         <w:rPr/>
       </w:r>
-      <w:bookmarkStart w:id="39" w:name="__RefHeading___Toc2172_4067633674"/>
       <w:bookmarkStart w:id="40" w:name="__RefHeading___Toc2172_4067633674"/>
-      <w:bookmarkEnd w:id="40"/>
+      <w:bookmarkStart w:id="41" w:name="__RefHeading___Toc2172_4067633674"/>
+      <w:bookmarkEnd w:id="41"/>
     </w:p>
     <w:p>
       <w:pPr>
@@ -15482,8 +15611,8 @@
         <w:ind w:left="0" w:right="0" w:hanging="0"/>
         <w:rPr/>
       </w:pPr>
-      <w:bookmarkStart w:id="41" w:name="__RefHeading___Toc4639_2378508263"/>
-      <w:bookmarkEnd w:id="41"/>
+      <w:bookmarkStart w:id="42" w:name="__RefHeading___Toc4639_2378508263"/>
+      <w:bookmarkEnd w:id="42"/>
       <w:r>
         <w:rPr/>
         <w:t>Tabulas “</w:t>
@@ -16350,9 +16479,9 @@
       <w:r>
         <w:rPr/>
       </w:r>
-      <w:bookmarkStart w:id="42" w:name="__RefHeading___Toc2174_4067633674"/>
       <w:bookmarkStart w:id="43" w:name="__RefHeading___Toc2174_4067633674"/>
-      <w:bookmarkEnd w:id="43"/>
+      <w:bookmarkStart w:id="44" w:name="__RefHeading___Toc2174_4067633674"/>
+      <w:bookmarkEnd w:id="44"/>
     </w:p>
     <w:p>
       <w:pPr>
@@ -16420,8 +16549,8 @@
         <w:ind w:left="0" w:right="0" w:hanging="0"/>
         <w:rPr/>
       </w:pPr>
-      <w:bookmarkStart w:id="44" w:name="__RefHeading___Toc4641_2378508263"/>
-      <w:bookmarkEnd w:id="44"/>
+      <w:bookmarkStart w:id="45" w:name="__RefHeading___Toc4641_2378508263"/>
+      <w:bookmarkEnd w:id="45"/>
       <w:r>
         <w:rPr/>
         <w:t>Tabulas “</w:t>
@@ -16812,9 +16941,9 @@
       <w:r>
         <w:rPr/>
       </w:r>
-      <w:bookmarkStart w:id="45" w:name="__RefHeading___Toc2176_4067633674"/>
       <w:bookmarkStart w:id="46" w:name="__RefHeading___Toc2176_4067633674"/>
-      <w:bookmarkEnd w:id="46"/>
+      <w:bookmarkStart w:id="47" w:name="__RefHeading___Toc2176_4067633674"/>
+      <w:bookmarkEnd w:id="47"/>
     </w:p>
     <w:p>
       <w:pPr>
@@ -16871,8 +17000,8 @@
         <w:ind w:left="0" w:right="0" w:hanging="0"/>
         <w:rPr/>
       </w:pPr>
-      <w:bookmarkStart w:id="47" w:name="__RefHeading___Toc4643_2378508263"/>
-      <w:bookmarkEnd w:id="47"/>
+      <w:bookmarkStart w:id="48" w:name="__RefHeading___Toc4643_2378508263"/>
+      <w:bookmarkEnd w:id="48"/>
       <w:r>
         <w:rPr/>
         <w:t>Tabulas “CustomerGroup” struktūra</w:t>
@@ -17413,9 +17542,9 @@
       <w:r>
         <w:rPr/>
       </w:r>
-      <w:bookmarkStart w:id="48" w:name="__RefHeading___Toc2178_4067633674"/>
       <w:bookmarkStart w:id="49" w:name="__RefHeading___Toc2178_4067633674"/>
-      <w:bookmarkEnd w:id="49"/>
+      <w:bookmarkStart w:id="50" w:name="__RefHeading___Toc2178_4067633674"/>
+      <w:bookmarkEnd w:id="50"/>
     </w:p>
     <w:p>
       <w:pPr>
@@ -17472,8 +17601,8 @@
         <w:ind w:left="0" w:right="0" w:hanging="0"/>
         <w:rPr/>
       </w:pPr>
-      <w:bookmarkStart w:id="50" w:name="__RefHeading___Toc4645_2378508263"/>
-      <w:bookmarkEnd w:id="50"/>
+      <w:bookmarkStart w:id="51" w:name="__RefHeading___Toc4645_2378508263"/>
+      <w:bookmarkEnd w:id="51"/>
       <w:r>
         <w:rPr/>
         <w:t>Tabulas “</w:t>
@@ -18488,8 +18617,8 @@
         <w:ind w:left="0" w:right="0" w:hanging="0"/>
         <w:rPr/>
       </w:pPr>
-      <w:bookmarkStart w:id="51" w:name="__RefHeading___Toc4645_23785082631"/>
-      <w:bookmarkEnd w:id="51"/>
+      <w:bookmarkStart w:id="52" w:name="__RefHeading___Toc4645_23785082631"/>
+      <w:bookmarkEnd w:id="52"/>
       <w:r>
         <w:rPr/>
         <w:t>Tabulas “</w:t>
@@ -19847,8 +19976,8 @@
         <w:ind w:left="0" w:right="0" w:hanging="0"/>
         <w:rPr/>
       </w:pPr>
-      <w:bookmarkStart w:id="52" w:name="__RefHeading___Toc4645_237850826311"/>
-      <w:bookmarkEnd w:id="52"/>
+      <w:bookmarkStart w:id="53" w:name="__RefHeading___Toc4645_237850826311"/>
+      <w:bookmarkEnd w:id="53"/>
       <w:r>
         <w:rPr/>
         <w:t>Tabulas “</w:t>
@@ -20868,8 +20997,8 @@
         <w:ind w:left="0" w:right="0" w:hanging="0"/>
         <w:rPr/>
       </w:pPr>
-      <w:bookmarkStart w:id="53" w:name="__RefHeading___Toc4645_2378508263112"/>
-      <w:bookmarkEnd w:id="53"/>
+      <w:bookmarkStart w:id="54" w:name="__RefHeading___Toc4645_2378508263112"/>
+      <w:bookmarkEnd w:id="54"/>
       <w:r>
         <w:rPr/>
         <w:t>Tabulas “</w:t>
@@ -23146,8 +23275,8 @@
         <w:ind w:left="0" w:right="0" w:hanging="0"/>
         <w:rPr/>
       </w:pPr>
-      <w:bookmarkStart w:id="54" w:name="__RefHeading___Toc4645_23785082631121"/>
-      <w:bookmarkEnd w:id="54"/>
+      <w:bookmarkStart w:id="55" w:name="__RefHeading___Toc4645_23785082631121"/>
+      <w:bookmarkEnd w:id="55"/>
       <w:r>
         <w:rPr/>
         <w:t>Tabulas “</w:t>
@@ -23603,8 +23732,8 @@
         <w:ind w:left="0" w:right="0" w:hanging="0"/>
         <w:rPr/>
       </w:pPr>
-      <w:bookmarkStart w:id="55" w:name="__RefHeading___Toc4645_237850826311211"/>
-      <w:bookmarkEnd w:id="55"/>
+      <w:bookmarkStart w:id="56" w:name="__RefHeading___Toc4645_237850826311211"/>
+      <w:bookmarkEnd w:id="56"/>
       <w:r>
         <w:rPr/>
         <w:t>Tabulas “</w:t>
@@ -24703,8 +24832,8 @@
           <w:lang w:val="lv-LV" w:eastAsia="zh-CN" w:bidi="hi-IN"/>
         </w:rPr>
       </w:pPr>
-      <w:bookmarkStart w:id="56" w:name="__RefHeading___Toc2247_2296645101"/>
-      <w:bookmarkEnd w:id="56"/>
+      <w:bookmarkStart w:id="57" w:name="__RefHeading___Toc2247_2296645101"/>
+      <w:bookmarkEnd w:id="57"/>
       <w:r>
         <w:rPr>
           <w:rFonts w:eastAsia="Microsoft YaHei" w:cs="Arial"/>
@@ -24740,8 +24869,8 @@
         <w:ind w:left="0" w:right="0" w:firstLine="709"/>
         <w:rPr/>
       </w:pPr>
-      <w:bookmarkStart w:id="57" w:name="__RefHeading___Toc2249_2296645101"/>
-      <w:bookmarkEnd w:id="57"/>
+      <w:bookmarkStart w:id="58" w:name="__RefHeading___Toc2249_2296645101"/>
+      <w:bookmarkEnd w:id="58"/>
       <w:r>
         <w:rPr/>
         <w:t>Sistēmas prasības aparatūrai un programmatūrai</w:t>
@@ -24762,7 +24891,15 @@
       </w:r>
       <w:r>
         <w:rPr/>
-        <w:t>, taču MacOS netiek atbalstīs šobrīd, lai instalētu un palaistu to ir nepieciešama noteikta programmatūra:</w:t>
+        <w:t xml:space="preserve">, taču MacOS netiek atbalstīs šobrīd. </w:t>
+      </w:r>
+      <w:r>
+        <w:rPr/>
+        <w:t>L</w:t>
+      </w:r>
+      <w:r>
+        <w:rPr/>
+        <w:t>ai instalētu un palaistu to ir nepieciešama noteikta programmatūra:</w:t>
       </w:r>
     </w:p>
     <w:p>
@@ -24797,26 +24934,20 @@
     </w:p>
     <w:p>
       <w:pPr>
-        <w:pStyle w:val="Heading3"/>
-        <w:keepNext w:val="true"/>
-        <w:widowControl/>
-        <w:numPr>
-          <w:ilvl w:val="2"/>
-          <w:numId w:val="2"/>
-        </w:numPr>
-        <w:suppressAutoHyphens w:val="true"/>
-        <w:overflowPunct w:val="true"/>
-        <w:bidi w:val="0"/>
-        <w:spacing w:before="140" w:after="120"/>
-        <w:ind w:left="0" w:right="0" w:hanging="0"/>
-        <w:jc w:val="left"/>
-        <w:outlineLvl w:val="2"/>
-        <w:rPr/>
-      </w:pPr>
-      <w:bookmarkStart w:id="58" w:name="__RefHeading___Toc2443_1133217771"/>
-      <w:bookmarkEnd w:id="58"/>
-      <w:r>
-        <w:rPr/>
+        <w:pStyle w:val="TextBody"/>
+        <w:rPr>
+          <w:b/>
+          <w:b/>
+          <w:bCs/>
+        </w:rPr>
+      </w:pPr>
+      <w:bookmarkStart w:id="59" w:name="__RefHeading___Toc2443_1133217771"/>
+      <w:bookmarkEnd w:id="59"/>
+      <w:r>
+        <w:rPr>
+          <w:b/>
+          <w:bCs/>
+        </w:rPr>
         <w:t>Windows</w:t>
       </w:r>
     </w:p>
@@ -24832,12 +24963,11 @@
     </w:p>
     <w:p>
       <w:pPr>
-        <w:pStyle w:val="TextBody"/>
+        <w:pStyle w:val="List"/>
         <w:numPr>
           <w:ilvl w:val="0"/>
           <w:numId w:val="8"/>
         </w:numPr>
-        <w:ind w:left="1440" w:right="0" w:hanging="360"/>
         <w:rPr/>
       </w:pPr>
       <w:r>
@@ -24853,12 +24983,11 @@
     </w:p>
     <w:p>
       <w:pPr>
-        <w:pStyle w:val="TextBody"/>
+        <w:pStyle w:val="List"/>
         <w:numPr>
           <w:ilvl w:val="1"/>
           <w:numId w:val="8"/>
         </w:numPr>
-        <w:ind w:left="1440" w:right="0" w:hanging="360"/>
         <w:rPr/>
       </w:pPr>
       <w:r>
@@ -24876,12 +25005,11 @@
     </w:p>
     <w:p>
       <w:pPr>
-        <w:pStyle w:val="TextBody"/>
+        <w:pStyle w:val="List"/>
         <w:numPr>
           <w:ilvl w:val="1"/>
           <w:numId w:val="8"/>
         </w:numPr>
-        <w:ind w:left="1440" w:right="0" w:hanging="360"/>
         <w:rPr/>
       </w:pPr>
       <w:r>
@@ -24891,12 +25019,11 @@
     </w:p>
     <w:p>
       <w:pPr>
-        <w:pStyle w:val="TextBody"/>
+        <w:pStyle w:val="List"/>
         <w:numPr>
           <w:ilvl w:val="1"/>
           <w:numId w:val="8"/>
         </w:numPr>
-        <w:ind w:left="1440" w:right="0" w:hanging="360"/>
         <w:rPr/>
       </w:pPr>
       <w:r>
@@ -25145,12 +25272,11 @@
     </w:p>
     <w:p>
       <w:pPr>
-        <w:pStyle w:val="TextBody"/>
+        <w:pStyle w:val="List"/>
         <w:numPr>
           <w:ilvl w:val="1"/>
           <w:numId w:val="8"/>
         </w:numPr>
-        <w:ind w:left="1440" w:right="0" w:hanging="360"/>
         <w:rPr/>
       </w:pPr>
       <w:r>
@@ -25160,12 +25286,11 @@
     </w:p>
     <w:p>
       <w:pPr>
-        <w:pStyle w:val="TextBody"/>
+        <w:pStyle w:val="List"/>
         <w:numPr>
           <w:ilvl w:val="0"/>
           <w:numId w:val="8"/>
         </w:numPr>
-        <w:ind w:left="1440" w:right="0" w:hanging="360"/>
         <w:rPr>
           <w:lang w:val="en-US"/>
         </w:rPr>
@@ -25177,12 +25302,11 @@
     </w:p>
     <w:p>
       <w:pPr>
-        <w:pStyle w:val="TextBody"/>
+        <w:pStyle w:val="List"/>
         <w:numPr>
           <w:ilvl w:val="1"/>
           <w:numId w:val="8"/>
         </w:numPr>
-        <w:ind w:left="1440" w:right="0" w:hanging="360"/>
         <w:rPr/>
       </w:pPr>
       <w:r>
@@ -25200,12 +25324,11 @@
     </w:p>
     <w:p>
       <w:pPr>
-        <w:pStyle w:val="TextBody"/>
+        <w:pStyle w:val="List"/>
         <w:numPr>
           <w:ilvl w:val="1"/>
           <w:numId w:val="8"/>
         </w:numPr>
-        <w:ind w:left="1440" w:right="0" w:hanging="360"/>
         <w:rPr/>
       </w:pPr>
       <w:r>
@@ -25215,12 +25338,11 @@
     </w:p>
     <w:p>
       <w:pPr>
-        <w:pStyle w:val="TextBody"/>
+        <w:pStyle w:val="List"/>
         <w:numPr>
           <w:ilvl w:val="1"/>
           <w:numId w:val="8"/>
         </w:numPr>
-        <w:ind w:left="1440" w:right="0" w:hanging="360"/>
         <w:rPr/>
       </w:pPr>
       <w:r>
@@ -25471,12 +25593,11 @@
     </w:p>
     <w:p>
       <w:pPr>
-        <w:pStyle w:val="TextBody"/>
+        <w:pStyle w:val="List"/>
         <w:numPr>
           <w:ilvl w:val="1"/>
           <w:numId w:val="8"/>
         </w:numPr>
-        <w:ind w:left="1440" w:right="0" w:hanging="360"/>
         <w:rPr/>
       </w:pPr>
       <w:r>
@@ -25486,26 +25607,20 @@
     </w:p>
     <w:p>
       <w:pPr>
-        <w:pStyle w:val="Heading3"/>
-        <w:keepNext w:val="true"/>
-        <w:widowControl/>
-        <w:numPr>
-          <w:ilvl w:val="2"/>
-          <w:numId w:val="2"/>
-        </w:numPr>
-        <w:suppressAutoHyphens w:val="true"/>
-        <w:overflowPunct w:val="true"/>
-        <w:bidi w:val="0"/>
-        <w:spacing w:before="140" w:after="120"/>
-        <w:ind w:left="0" w:right="0" w:hanging="0"/>
-        <w:jc w:val="left"/>
-        <w:outlineLvl w:val="2"/>
-        <w:rPr/>
-      </w:pPr>
-      <w:bookmarkStart w:id="59" w:name="__RefHeading___Toc2445_1133217771"/>
-      <w:bookmarkEnd w:id="59"/>
-      <w:r>
-        <w:rPr/>
+        <w:pStyle w:val="TextBody"/>
+        <w:rPr>
+          <w:b/>
+          <w:b/>
+          <w:bCs/>
+        </w:rPr>
+      </w:pPr>
+      <w:bookmarkStart w:id="60" w:name="__RefHeading___Toc2445_1133217771"/>
+      <w:bookmarkEnd w:id="60"/>
+      <w:r>
+        <w:rPr>
+          <w:b/>
+          <w:bCs/>
+        </w:rPr>
         <w:t>Linux (Ubuntu)</w:t>
       </w:r>
     </w:p>
@@ -25516,17 +25631,24 @@
       </w:pPr>
       <w:r>
         <w:rPr/>
-        <w:t>Lai uzinstalētu visu uz Linux (ubuntu), ir nepieciešams palaist tikai dažas komandas:</w:t>
-      </w:r>
-    </w:p>
-    <w:p>
-      <w:pPr>
-        <w:pStyle w:val="TextBody"/>
+        <w:t>Lai uzinstalētu visu uz Linux (</w:t>
+      </w:r>
+      <w:r>
+        <w:rPr/>
+        <w:t>U</w:t>
+      </w:r>
+      <w:r>
+        <w:rPr/>
+        <w:t>buntu), ir nepieciešams palaist tikai dažas komandas:</w:t>
+      </w:r>
+    </w:p>
+    <w:p>
+      <w:pPr>
+        <w:pStyle w:val="List"/>
         <w:numPr>
           <w:ilvl w:val="0"/>
           <w:numId w:val="9"/>
         </w:numPr>
-        <w:ind w:left="1440" w:right="0" w:hanging="360"/>
         <w:rPr/>
       </w:pPr>
       <w:r>
@@ -25536,12 +25658,11 @@
     </w:p>
     <w:p>
       <w:pPr>
-        <w:pStyle w:val="TextBody"/>
+        <w:pStyle w:val="List"/>
         <w:numPr>
           <w:ilvl w:val="1"/>
           <w:numId w:val="9"/>
         </w:numPr>
-        <w:ind w:left="1440" w:right="0" w:hanging="360"/>
         <w:rPr/>
       </w:pPr>
       <w:r>
@@ -25551,12 +25672,11 @@
     </w:p>
     <w:p>
       <w:pPr>
-        <w:pStyle w:val="TextBody"/>
+        <w:pStyle w:val="List"/>
         <w:numPr>
           <w:ilvl w:val="1"/>
           <w:numId w:val="9"/>
         </w:numPr>
-        <w:ind w:left="1440" w:right="0" w:hanging="360"/>
         <w:rPr/>
       </w:pPr>
       <w:r>
@@ -25566,12 +25686,11 @@
     </w:p>
     <w:p>
       <w:pPr>
-        <w:pStyle w:val="TextBody"/>
+        <w:pStyle w:val="List"/>
         <w:numPr>
           <w:ilvl w:val="1"/>
           <w:numId w:val="9"/>
         </w:numPr>
-        <w:ind w:left="1440" w:right="0" w:hanging="360"/>
         <w:rPr/>
       </w:pPr>
       <w:r>
@@ -25581,12 +25700,11 @@
     </w:p>
     <w:p>
       <w:pPr>
-        <w:pStyle w:val="TextBody"/>
+        <w:pStyle w:val="List"/>
         <w:numPr>
           <w:ilvl w:val="0"/>
           <w:numId w:val="9"/>
         </w:numPr>
-        <w:ind w:left="1440" w:right="0" w:hanging="360"/>
         <w:rPr>
           <w:lang w:val="en-US"/>
         </w:rPr>
@@ -25598,12 +25716,11 @@
     </w:p>
     <w:p>
       <w:pPr>
-        <w:pStyle w:val="TextBody"/>
+        <w:pStyle w:val="List"/>
         <w:numPr>
           <w:ilvl w:val="1"/>
           <w:numId w:val="9"/>
         </w:numPr>
-        <w:ind w:left="1440" w:right="0" w:hanging="360"/>
         <w:rPr>
           <w:lang w:val="en-US"/>
         </w:rPr>
@@ -25615,12 +25732,11 @@
     </w:p>
     <w:p>
       <w:pPr>
-        <w:pStyle w:val="TextBody"/>
+        <w:pStyle w:val="List"/>
         <w:numPr>
           <w:ilvl w:val="1"/>
           <w:numId w:val="9"/>
         </w:numPr>
-        <w:ind w:left="1440" w:right="0" w:hanging="360"/>
         <w:rPr>
           <w:lang w:val="en-US"/>
         </w:rPr>
@@ -25632,12 +25748,11 @@
     </w:p>
     <w:p>
       <w:pPr>
-        <w:pStyle w:val="TextBody"/>
+        <w:pStyle w:val="List"/>
         <w:numPr>
           <w:ilvl w:val="1"/>
           <w:numId w:val="9"/>
         </w:numPr>
-        <w:ind w:left="1440" w:right="0" w:hanging="360"/>
         <w:rPr>
           <w:lang w:val="en-US"/>
         </w:rPr>
@@ -25657,8 +25772,8 @@
         <w:ind w:left="0" w:right="0" w:firstLine="709"/>
         <w:rPr/>
       </w:pPr>
-      <w:bookmarkStart w:id="60" w:name="__RefHeading___Toc2251_2296645101"/>
-      <w:bookmarkEnd w:id="60"/>
+      <w:bookmarkStart w:id="61" w:name="__RefHeading___Toc2251_2296645101"/>
+      <w:bookmarkEnd w:id="61"/>
       <w:r>
         <w:rPr/>
         <w:t>Sistēmas instalācija un palaišana</w:t>
@@ -25782,7 +25897,30 @@
         <w:rPr>
           <w:lang w:val="en-US"/>
         </w:rPr>
-        <w:t>start</w:t>
+        <w:t xml:space="preserve">start, </w:t>
+      </w:r>
+      <w:r>
+        <w:rPr>
+          <w:lang w:val="lv-LV"/>
+        </w:rPr>
+        <w:t xml:space="preserve">tas nodrošinās to, ka </w:t>
+      </w:r>
+      <w:r>
+        <w:rPr>
+          <w:rFonts w:eastAsia="NSimSun" w:cs="Arial"/>
+          <w:color w:val="auto"/>
+          <w:kern w:val="2"/>
+          <w:sz w:val="24"/>
+          <w:szCs w:val="24"/>
+          <w:lang w:val="lv-LV" w:eastAsia="zh-CN" w:bidi="hi-IN"/>
+        </w:rPr>
+        <w:t>servera</w:t>
+      </w:r>
+      <w:r>
+        <w:rPr>
+          <w:lang w:val="lv-LV"/>
+        </w:rPr>
+        <w:t xml:space="preserve"> daļa tiks palaista</w:t>
       </w:r>
     </w:p>
     <w:p>
@@ -25802,7 +25940,19 @@
         <w:rPr>
           <w:lang w:val="lv-LV"/>
         </w:rPr>
-        <w:t>Atvert jaunu konsoles logu DenissStrombergs-InternetaVeikals direktorijā</w:t>
+        <w:t>Atv</w:t>
+      </w:r>
+      <w:r>
+        <w:rPr>
+          <w:lang w:val="lv-LV"/>
+        </w:rPr>
+        <w:t>ē</w:t>
+      </w:r>
+      <w:r>
+        <w:rPr>
+          <w:lang w:val="lv-LV"/>
+        </w:rPr>
+        <w:t>rt jaunu konsoles logu DenissStrombergs-InternetaVeikals direktorijā</w:t>
       </w:r>
     </w:p>
     <w:p>
@@ -25845,7 +25995,18 @@
           <w:szCs w:val="24"/>
           <w:lang w:val="lv-LV" w:eastAsia="zh-CN" w:bidi="hi-IN"/>
         </w:rPr>
-        <w:t>start</w:t>
+        <w:t xml:space="preserve">start. </w:t>
+      </w:r>
+      <w:r>
+        <w:rPr>
+          <w:rFonts w:eastAsia="NSimSun" w:cs="Arial"/>
+          <w:color w:val="auto"/>
+          <w:kern w:val="2"/>
+          <w:sz w:val="24"/>
+          <w:szCs w:val="24"/>
+          <w:lang w:val="lv-LV" w:eastAsia="zh-CN" w:bidi="hi-IN"/>
+        </w:rPr>
+        <w:t>Tas nodrošinās to, ka klienta daļa tiks palaista</w:t>
       </w:r>
     </w:p>
     <w:p>
@@ -25858,8 +26019,8 @@
         <w:ind w:left="0" w:right="0" w:firstLine="709"/>
         <w:rPr/>
       </w:pPr>
-      <w:bookmarkStart w:id="61" w:name="__RefHeading___Toc2253_2296645101"/>
-      <w:bookmarkEnd w:id="61"/>
+      <w:bookmarkStart w:id="62" w:name="__RefHeading___Toc2253_2296645101"/>
+      <w:bookmarkEnd w:id="62"/>
       <w:r>
         <w:rPr>
           <w:rFonts w:eastAsia="Microsoft YaHei" w:cs="Arial"/>
@@ -25879,26 +26040,20 @@
     </w:p>
     <w:p>
       <w:pPr>
-        <w:pStyle w:val="Heading3"/>
-        <w:keepNext w:val="true"/>
-        <w:widowControl/>
-        <w:numPr>
-          <w:ilvl w:val="2"/>
-          <w:numId w:val="2"/>
-        </w:numPr>
-        <w:suppressAutoHyphens w:val="true"/>
-        <w:overflowPunct w:val="true"/>
-        <w:bidi w:val="0"/>
-        <w:spacing w:before="140" w:after="120"/>
-        <w:ind w:left="0" w:right="0" w:hanging="0"/>
-        <w:jc w:val="left"/>
-        <w:outlineLvl w:val="2"/>
-        <w:rPr/>
-      </w:pPr>
-      <w:bookmarkStart w:id="62" w:name="__RefHeading___Toc10535_2554753156"/>
-      <w:bookmarkEnd w:id="62"/>
-      <w:r>
-        <w:rPr/>
+        <w:pStyle w:val="TextBody"/>
+        <w:rPr>
+          <w:b/>
+          <w:b/>
+          <w:bCs/>
+        </w:rPr>
+      </w:pPr>
+      <w:bookmarkStart w:id="63" w:name="__RefHeading___Toc10535_2554753156"/>
+      <w:bookmarkEnd w:id="63"/>
+      <w:r>
+        <w:rPr>
+          <w:b/>
+          <w:bCs/>
+        </w:rPr>
         <w:t>Administrators</w:t>
       </w:r>
     </w:p>
@@ -26238,7 +26393,23 @@
       </w:pPr>
       <w:r>
         <w:rPr/>
-        <w:t>Pēc lietotāja datu ievades, ir nepieciešams uzspiest uz “Sign in” pogu, un tad, ja lietotājvārds un parole tika veiksmīgi ievadītas, tad jūs pāriesiet uz administratora lapu</w:t>
+        <w:t>Pēc lietotāja datu ievades, ir nepieciešams uzspiest uz “S</w:t>
+      </w:r>
+      <w:r>
+        <w:rPr/>
+        <w:t>IGN IN</w:t>
+      </w:r>
+      <w:r>
+        <w:rPr/>
+        <w:t xml:space="preserve">” pogu, un tad, ja </w:t>
+      </w:r>
+      <w:r>
+        <w:rPr/>
+        <w:t xml:space="preserve">pareizi </w:t>
+      </w:r>
+      <w:r>
+        <w:rPr/>
+        <w:t>lietotājvārds un parole tika veiksmīgi ievadītas, tad jūs pāriesiet uz administratora lapu</w:t>
       </w:r>
     </w:p>
     <w:p>
@@ -27055,7 +27226,7 @@
         <w:rPr>
           <w:lang w:val="lv-LV"/>
         </w:rPr>
-        <w:t>ētu kopējo veikala konfigurāciju, ir nepieceišams pāriet uz “Config” sadaļu.</w:t>
+        <w:t>ētu kopējo veikala konfigurāciju, ir nepieciešams pāriet uz “Config” sadaļu.</w:t>
       </w:r>
     </w:p>
     <w:p>
@@ -27381,7 +27552,30 @@
         <w:rPr>
           <w:lang w:val="lv-LV"/>
         </w:rPr>
-        <w:t xml:space="preserve"> methods” sadaļu</w:t>
+        <w:t xml:space="preserve"> methods” sadaļu, </w:t>
+      </w:r>
+      <w:r>
+        <w:rPr>
+          <w:lang w:val="lv-LV"/>
+        </w:rPr>
+        <w:t xml:space="preserve">bet šobrīd </w:t>
+      </w:r>
+      <w:r>
+        <w:rPr>
+          <w:rFonts w:eastAsia="NSimSun" w:cs="Arial"/>
+          <w:color w:val="auto"/>
+          <w:kern w:val="2"/>
+          <w:sz w:val="24"/>
+          <w:szCs w:val="24"/>
+          <w:lang w:val="lv-LV" w:eastAsia="zh-CN" w:bidi="hi-IN"/>
+        </w:rPr>
+        <w:t>tiem</w:t>
+      </w:r>
+      <w:r>
+        <w:rPr>
+          <w:lang w:val="lv-LV"/>
+        </w:rPr>
+        <w:t xml:space="preserve"> nav liela pielietojuma, tāpēc īpaši daudz jēgas pievienot tos nav</w:t>
       </w:r>
     </w:p>
     <w:p>
@@ -27657,7 +27851,30 @@
         <w:rPr>
           <w:lang w:val="lv-LV"/>
         </w:rPr>
-        <w:t xml:space="preserve"> ir nepieciešams pāriet uz “Payment methods”</w:t>
+        <w:t xml:space="preserve"> ir nepieciešams pāriet uz “Payment methods”, </w:t>
+      </w:r>
+      <w:r>
+        <w:rPr>
+          <w:lang w:val="lv-LV"/>
+        </w:rPr>
+        <w:t xml:space="preserve">bet šobrīd </w:t>
+      </w:r>
+      <w:r>
+        <w:rPr>
+          <w:rFonts w:eastAsia="NSimSun" w:cs="Arial"/>
+          <w:color w:val="auto"/>
+          <w:kern w:val="2"/>
+          <w:sz w:val="24"/>
+          <w:szCs w:val="24"/>
+          <w:lang w:val="lv-LV" w:eastAsia="zh-CN" w:bidi="hi-IN"/>
+        </w:rPr>
+        <w:t>tiem</w:t>
+      </w:r>
+      <w:r>
+        <w:rPr>
+          <w:lang w:val="lv-LV"/>
+        </w:rPr>
+        <w:t xml:space="preserve"> nav liela pielietojuma, tāpēc īpaši daudz jēgas pievienot tos nav</w:t>
       </w:r>
     </w:p>
     <w:p>
@@ -27912,7 +28129,11 @@
       </w:r>
       <w:r>
         <w:rPr/>
-        <w:t>Satura pārvalde, tā ir “Content” sadaļa, kas satur 2 apakšsadaļas, “Page”, lai redzētu un rediģētu visas specifiskas lapas un “Block”, lai redzētu un rediģētu visas atsevišķas lapas komponentus.</w:t>
+        <w:t xml:space="preserve">Satura pārvalde, tā ir “Content” sadaļa, kas satur 2 apakšsadaļas, “Page”, lai redzētu un rediģētu visas specifiskas lapas un “Block”, lai redzētu un rediģētu visas atsevišķas lapas komponentus. </w:t>
+      </w:r>
+      <w:r>
+        <w:rPr/>
+        <w:t>Taču komponentus šobrīd nevar ievietot lapas iekšā, tikai, ja tas tiek izdarīts programmas kodā.</w:t>
       </w:r>
     </w:p>
     <w:p>
@@ -33532,35 +33753,15 @@
     </w:p>
     <w:p>
       <w:pPr>
-        <w:pStyle w:val="Heading3"/>
-        <w:keepNext w:val="true"/>
-        <w:widowControl/>
-        <w:numPr>
-          <w:ilvl w:val="2"/>
-          <w:numId w:val="2"/>
-        </w:numPr>
-        <w:suppressAutoHyphens w:val="true"/>
-        <w:overflowPunct w:val="true"/>
-        <w:bidi w:val="0"/>
-        <w:spacing w:before="140" w:after="120"/>
-        <w:ind w:left="0" w:right="0" w:hanging="0"/>
-        <w:jc w:val="left"/>
-        <w:outlineLvl w:val="2"/>
+        <w:pStyle w:val="TextBody"/>
         <w:rPr>
-          <w:rFonts w:ascii="Times New Roman" w:hAnsi="Times New Roman" w:eastAsia="Microsoft YaHei" w:cs="Arial"/>
           <w:b/>
           <w:b/>
-          <w:i/>
-          <w:i/>
-          <w:color w:val="auto"/>
-          <w:kern w:val="2"/>
-          <w:sz w:val="28"/>
-          <w:szCs w:val="28"/>
-          <w:lang w:val="lv-LV" w:eastAsia="zh-CN" w:bidi="hi-IN"/>
+          <w:bCs/>
         </w:rPr>
       </w:pPr>
-      <w:bookmarkStart w:id="63" w:name="__RefHeading___Toc10537_2554753156"/>
-      <w:bookmarkEnd w:id="63"/>
+      <w:bookmarkStart w:id="64" w:name="__RefHeading___Toc10537_2554753156"/>
+      <w:bookmarkEnd w:id="64"/>
       <w:r>
         <mc:AlternateContent>
           <mc:Choice Requires="wps">
@@ -33807,7 +34008,10 @@
         </mc:AlternateContent>
       </w:r>
       <w:r>
-        <w:rPr/>
+        <w:rPr>
+          <w:b/>
+          <w:bCs/>
+        </w:rPr>
         <w:t>Klients</w:t>
       </w:r>
     </w:p>
@@ -38640,8 +38844,8 @@
           <w:lang w:val="lv-LV" w:eastAsia="zh-CN" w:bidi="hi-IN"/>
         </w:rPr>
       </w:pPr>
-      <w:bookmarkStart w:id="64" w:name="__RefHeading___Toc2255_2296645101"/>
-      <w:bookmarkEnd w:id="64"/>
+      <w:bookmarkStart w:id="65" w:name="__RefHeading___Toc2255_2296645101"/>
+      <w:bookmarkEnd w:id="65"/>
       <w:r>
         <w:rPr>
           <w:rFonts w:eastAsia="Microsoft YaHei" w:cs="Arial"/>
@@ -38702,7 +38906,29 @@
           <w:szCs w:val="24"/>
           <w:lang w:val="lv-LV" w:eastAsia="zh-CN" w:bidi="hi-IN"/>
         </w:rPr>
-        <w:t>Produkta izveides process un produkta iestatījumi. Uzspiežot uz “Create” pogu, parādīsies lauki, kurus ir nepieciešams rediģēt:</w:t>
+        <w:t xml:space="preserve">Produkta izveides process un produkta iestatījumi. Uzspiežot uz “Create” </w:t>
+      </w:r>
+      <w:r>
+        <w:rPr>
+          <w:rFonts w:eastAsia="NSimSun" w:cs="Arial"/>
+          <w:color w:val="auto"/>
+          <w:kern w:val="2"/>
+          <w:sz w:val="24"/>
+          <w:szCs w:val="24"/>
+          <w:lang w:val="lv-LV" w:eastAsia="zh-CN" w:bidi="hi-IN"/>
+        </w:rPr>
+        <w:t>vai “Edit”</w:t>
+      </w:r>
+      <w:r>
+        <w:rPr>
+          <w:rFonts w:eastAsia="NSimSun" w:cs="Arial"/>
+          <w:color w:val="auto"/>
+          <w:kern w:val="2"/>
+          <w:sz w:val="24"/>
+          <w:szCs w:val="24"/>
+          <w:lang w:val="lv-LV" w:eastAsia="zh-CN" w:bidi="hi-IN"/>
+        </w:rPr>
+        <w:t xml:space="preserve"> pogu, parādīsies lauki, kurus ir nepieciešams rediģēt:</w:t>
       </w:r>
     </w:p>
     <w:p>
@@ -38871,6 +39097,223 @@
       <w:r>
         <w:rPr/>
         <w:t>Base image - galvenais attēls, šajā laukā ir iespējams norādīt attēlu, kurš tiks izmantots, kā pirmais attēls uz produkta lapas. Lai pievienot attēlu ir nepieciešams uzspiest uz “Drop a picture to upload, or click to select it.”.</w:t>
+      </w:r>
+    </w:p>
+    <w:p>
+      <w:pPr>
+        <w:pStyle w:val="List"/>
+        <w:numPr>
+          <w:ilvl w:val="2"/>
+          <w:numId w:val="16"/>
+        </w:numPr>
+        <w:rPr/>
+      </w:pPr>
+      <w:r>
+        <w:rPr/>
+        <w:t>Pievienot attēlu var divos viedos, vai nu pārvietot attēlu uz attēla zonu, vai uzspiest uz “Drop a picture to upload, or click to select it.”, un tad atvērsies dialogs, kurā var izvēlieties attēlu. Var pievienot tikai attēlu, netiek atbalstīts nekāds cits failu tips.</w:t>
+      </w:r>
+    </w:p>
+    <w:p>
+      <w:pPr>
+        <w:pStyle w:val="List"/>
+        <w:rPr/>
+      </w:pPr>
+      <w:r>
+        <w:rPr/>
+      </w:r>
+      <w:r>
+        <mc:AlternateContent>
+          <mc:Choice Requires="wps">
+            <w:drawing>
+              <wp:anchor behindDoc="0" distT="0" distB="0" distL="0" distR="0" simplePos="0" locked="0" layoutInCell="0" allowOverlap="1" relativeHeight="186">
+                <wp:simplePos x="0" y="0"/>
+                <wp:positionH relativeFrom="column">
+                  <wp:align>center</wp:align>
+                </wp:positionH>
+                <wp:positionV relativeFrom="paragraph">
+                  <wp:posOffset>635</wp:posOffset>
+                </wp:positionV>
+                <wp:extent cx="5253355" cy="1858645"/>
+                <wp:effectExtent l="0" t="0" r="0" b="0"/>
+                <wp:wrapTopAndBottom/>
+                <wp:docPr id="228" name="Frame68"/>
+                <a:graphic xmlns:a="http://schemas.openxmlformats.org/drawingml/2006/main">
+                  <a:graphicData uri="http://schemas.microsoft.com/office/word/2010/wordprocessingShape">
+                    <wps:wsp>
+                      <wps:cNvSpPr txBox="1"/>
+                      <wps:spPr>
+                        <a:xfrm>
+                          <a:off x="0" y="0"/>
+                          <a:ext cx="5253355" cy="1858645"/>
+                        </a:xfrm>
+                        <a:prstGeom prst="rect"/>
+                        <a:solidFill>
+                          <a:srgbClr val="FFFFFF"/>
+                        </a:solidFill>
+                      </wps:spPr>
+                      <wps:txbx>
+                        <w:txbxContent>
+                          <w:p>
+                            <w:pPr>
+                              <w:pStyle w:val="Att"/>
+                              <w:spacing w:before="120" w:after="120"/>
+                              <w:jc w:val="center"/>
+                              <w:rPr/>
+                            </w:pPr>
+                            <w:r>
+                              <w:rPr/>
+                              <w:drawing>
+                                <wp:inline distT="0" distB="0" distL="0" distR="0">
+                                  <wp:extent cx="5253355" cy="1530985"/>
+                                  <wp:effectExtent l="0" t="0" r="0" b="0"/>
+                                  <wp:docPr id="229" name="Image70" descr=""/>
+                                  <wp:cNvGraphicFramePr>
+                                    <a:graphicFrameLocks xmlns:a="http://schemas.openxmlformats.org/drawingml/2006/main" noChangeAspect="1"/>
+                                  </wp:cNvGraphicFramePr>
+                                  <a:graphic xmlns:a="http://schemas.openxmlformats.org/drawingml/2006/main">
+                                    <a:graphicData uri="http://schemas.openxmlformats.org/drawingml/2006/picture">
+                                      <pic:pic xmlns:pic="http://schemas.openxmlformats.org/drawingml/2006/picture">
+                                        <pic:nvPicPr>
+                                          <pic:cNvPr id="229" name="Image70" descr=""/>
+                                          <pic:cNvPicPr>
+                                            <a:picLocks noChangeAspect="1" noChangeArrowheads="1"/>
+                                          </pic:cNvPicPr>
+                                        </pic:nvPicPr>
+                                        <pic:blipFill>
+                                          <a:blip r:embed="rId69"/>
+                                          <a:stretch>
+                                            <a:fillRect/>
+                                          </a:stretch>
+                                        </pic:blipFill>
+                                        <pic:spPr bwMode="auto">
+                                          <a:xfrm>
+                                            <a:off x="0" y="0"/>
+                                            <a:ext cx="5253355" cy="1530985"/>
+                                          </a:xfrm>
+                                          <a:prstGeom prst="rect">
+                                            <a:avLst/>
+                                          </a:prstGeom>
+                                        </pic:spPr>
+                                      </pic:pic>
+                                    </a:graphicData>
+                                  </a:graphic>
+                                </wp:inline>
+                              </w:drawing>
+                              <w:fldChar w:fldCharType="begin"/>
+                            </w:r>
+                            <w:r>
+                              <w:rPr/>
+                              <w:instrText> SEQ att \* ARABIC </w:instrText>
+                            </w:r>
+                            <w:r>
+                              <w:rPr/>
+                              <w:fldChar w:fldCharType="separate"/>
+                            </w:r>
+                            <w:r>
+                              <w:rPr/>
+                              <w:t>61</w:t>
+                            </w:r>
+                            <w:r>
+                              <w:rPr/>
+                              <w:fldChar w:fldCharType="end"/>
+                            </w:r>
+                            <w:r>
+                              <w:rPr/>
+                              <w:t>. att: Attēla pievienošana produktam</w:t>
+                            </w:r>
+                          </w:p>
+                        </w:txbxContent>
+                      </wps:txbx>
+                      <wps:bodyPr anchor="t" lIns="0" tIns="0" rIns="0" bIns="0">
+                        <a:noAutofit/>
+                      </wps:bodyPr>
+                    </wps:wsp>
+                  </a:graphicData>
+                </a:graphic>
+              </wp:anchor>
+            </w:drawing>
+          </mc:Choice>
+          <mc:Fallback>
+            <w:pict>
+              <v:rect style="position:absolute;rotation:0;width:413.65pt;height:146.35pt;mso-wrap-distance-left:0pt;mso-wrap-distance-right:0pt;mso-wrap-distance-top:0pt;mso-wrap-distance-bottom:0pt;margin-top:0pt;mso-position-vertical:top;mso-position-vertical-relative:text;margin-left:19.95pt;mso-position-horizontal:center;mso-position-horizontal-relative:text">
+                <v:textbox inset="0in,0in,0in,0in">
+                  <w:txbxContent>
+                    <w:p>
+                      <w:pPr>
+                        <w:pStyle w:val="Att"/>
+                        <w:spacing w:before="120" w:after="120"/>
+                        <w:jc w:val="center"/>
+                        <w:rPr/>
+                      </w:pPr>
+                      <w:r>
+                        <w:rPr/>
+                        <w:drawing>
+                          <wp:inline distT="0" distB="0" distL="0" distR="0">
+                            <wp:extent cx="5253355" cy="1530985"/>
+                            <wp:effectExtent l="0" t="0" r="0" b="0"/>
+                            <wp:docPr id="230" name="Image70" descr=""/>
+                            <wp:cNvGraphicFramePr>
+                              <a:graphicFrameLocks xmlns:a="http://schemas.openxmlformats.org/drawingml/2006/main" noChangeAspect="1"/>
+                            </wp:cNvGraphicFramePr>
+                            <a:graphic xmlns:a="http://schemas.openxmlformats.org/drawingml/2006/main">
+                              <a:graphicData uri="http://schemas.openxmlformats.org/drawingml/2006/picture">
+                                <pic:pic xmlns:pic="http://schemas.openxmlformats.org/drawingml/2006/picture">
+                                  <pic:nvPicPr>
+                                    <pic:cNvPr id="230" name="Image70" descr=""/>
+                                    <pic:cNvPicPr>
+                                      <a:picLocks noChangeAspect="1" noChangeArrowheads="1"/>
+                                    </pic:cNvPicPr>
+                                  </pic:nvPicPr>
+                                  <pic:blipFill>
+                                    <a:blip r:embed="rId69"/>
+                                    <a:stretch>
+                                      <a:fillRect/>
+                                    </a:stretch>
+                                  </pic:blipFill>
+                                  <pic:spPr bwMode="auto">
+                                    <a:xfrm>
+                                      <a:off x="0" y="0"/>
+                                      <a:ext cx="5253355" cy="1530985"/>
+                                    </a:xfrm>
+                                    <a:prstGeom prst="rect">
+                                      <a:avLst/>
+                                    </a:prstGeom>
+                                  </pic:spPr>
+                                </pic:pic>
+                              </a:graphicData>
+                            </a:graphic>
+                          </wp:inline>
+                        </w:drawing>
+                        <w:fldChar w:fldCharType="begin"/>
+                      </w:r>
+                      <w:r>
+                        <w:rPr/>
+                        <w:instrText> SEQ att \* ARABIC </w:instrText>
+                      </w:r>
+                      <w:r>
+                        <w:rPr/>
+                        <w:fldChar w:fldCharType="separate"/>
+                      </w:r>
+                      <w:r>
+                        <w:rPr/>
+                        <w:t>61</w:t>
+                      </w:r>
+                      <w:r>
+                        <w:rPr/>
+                        <w:fldChar w:fldCharType="end"/>
+                      </w:r>
+                      <w:r>
+                        <w:rPr/>
+                        <w:t>. att: Attēla pievienošana produktam</w:t>
+                      </w:r>
+                    </w:p>
+                  </w:txbxContent>
+                </v:textbox>
+                <w10:wrap type="topAndBottom"/>
+              </v:rect>
+            </w:pict>
+          </mc:Fallback>
+        </mc:AlternateContent>
       </w:r>
     </w:p>
     <w:p>
@@ -38922,7 +39365,7 @@
                 <wp:extent cx="4732020" cy="4740275"/>
                 <wp:effectExtent l="0" t="0" r="0" b="0"/>
                 <wp:wrapTopAndBottom/>
-                <wp:docPr id="228" name="Frame33"/>
+                <wp:docPr id="231" name="Frame33"/>
                 <a:graphic xmlns:a="http://schemas.openxmlformats.org/drawingml/2006/main">
                   <a:graphicData uri="http://schemas.microsoft.com/office/word/2010/wordprocessingShape">
                     <wps:wsp>
@@ -38967,7 +39410,7 @@
                                 <wp:inline distT="0" distB="0" distL="0" distR="0">
                                   <wp:extent cx="4730750" cy="4411345"/>
                                   <wp:effectExtent l="0" t="0" r="0" b="0"/>
-                                  <wp:docPr id="230" name="Image31" descr=""/>
+                                  <wp:docPr id="233" name="Image31" descr=""/>
                                   <wp:cNvGraphicFramePr>
                                     <a:graphicFrameLocks xmlns:a="http://schemas.openxmlformats.org/drawingml/2006/main" noChangeAspect="1"/>
                                   </wp:cNvGraphicFramePr>
@@ -38975,13 +39418,13 @@
                                     <a:graphicData uri="http://schemas.openxmlformats.org/drawingml/2006/picture">
                                       <pic:pic xmlns:pic="http://schemas.openxmlformats.org/drawingml/2006/picture">
                                         <pic:nvPicPr>
-                                          <pic:cNvPr id="230" name="Image31" descr=""/>
+                                          <pic:cNvPr id="233" name="Image31" descr=""/>
                                           <pic:cNvPicPr>
                                             <a:picLocks noChangeAspect="1" noChangeArrowheads="1"/>
                                           </pic:cNvPicPr>
                                         </pic:nvPicPr>
                                         <pic:blipFill>
-                                          <a:blip r:embed="rId69"/>
+                                          <a:blip r:embed="rId70"/>
                                           <a:stretch>
                                             <a:fillRect/>
                                           </a:stretch>
@@ -39023,7 +39466,7 @@
                               <w:rPr>
                                 <w:color w:val="000000"/>
                               </w:rPr>
-                              <w:t>61</w:t>
+                              <w:t>62</w:t>
                             </w:r>
                             <w:r>
                               <w:rPr>
@@ -39073,7 +39516,7 @@
                           <wp:inline distT="0" distB="0" distL="0" distR="0">
                             <wp:extent cx="4730750" cy="4411345"/>
                             <wp:effectExtent l="0" t="0" r="0" b="0"/>
-                            <wp:docPr id="231" name="Image31" descr=""/>
+                            <wp:docPr id="234" name="Image31" descr=""/>
                             <wp:cNvGraphicFramePr>
                               <a:graphicFrameLocks xmlns:a="http://schemas.openxmlformats.org/drawingml/2006/main" noChangeAspect="1"/>
                             </wp:cNvGraphicFramePr>
@@ -39081,13 +39524,13 @@
                               <a:graphicData uri="http://schemas.openxmlformats.org/drawingml/2006/picture">
                                 <pic:pic xmlns:pic="http://schemas.openxmlformats.org/drawingml/2006/picture">
                                   <pic:nvPicPr>
-                                    <pic:cNvPr id="231" name="Image31" descr=""/>
+                                    <pic:cNvPr id="234" name="Image31" descr=""/>
                                     <pic:cNvPicPr>
                                       <a:picLocks noChangeAspect="1" noChangeArrowheads="1"/>
                                     </pic:cNvPicPr>
                                   </pic:nvPicPr>
                                   <pic:blipFill>
-                                    <a:blip r:embed="rId69"/>
+                                    <a:blip r:embed="rId70"/>
                                     <a:stretch>
                                       <a:fillRect/>
                                     </a:stretch>
@@ -39129,7 +39572,7 @@
                         <w:rPr>
                           <w:color w:val="000000"/>
                         </w:rPr>
-                        <w:t>61</w:t>
+                        <w:t>62</w:t>
                       </w:r>
                       <w:r>
                         <w:rPr>
@@ -39178,14 +39621,33 @@
       </w:pPr>
       <w:r>
         <w:rPr/>
-        <w:t>Category – kategorija, šajā laukā var pievienot visas kategorijas, pie kurām šis produkts pieder, lai pievienotu kategoriju ir nepieciešams uzspiest uz “ADD CATEGORY”.</w:t>
+        <w:t xml:space="preserve">Category – kategorija, šajā laukā var pievienot visas kategorijas, pie kurām šis produkts pieder, lai pievienotu kategoriju ir nepieciešams uzspiest uz “ADD CATEGORY”. </w:t>
+      </w:r>
+      <w:r>
+        <w:rPr/>
+        <w:t xml:space="preserve">Viens svarīgs </w:t>
+      </w:r>
+      <w:r>
+        <w:rPr>
+          <w:rFonts w:eastAsia="NSimSun" w:cs="Arial"/>
+          <w:color w:val="auto"/>
+          <w:kern w:val="2"/>
+          <w:sz w:val="24"/>
+          <w:szCs w:val="24"/>
+          <w:lang w:val="lv-LV" w:eastAsia="zh-CN" w:bidi="hi-IN"/>
+        </w:rPr>
+        <w:t>nosacījums</w:t>
+      </w:r>
+      <w:r>
+        <w:rPr/>
+        <w:t xml:space="preserve"> par, kuru ir jāzina, ir tas, ka kategorijas var pievienoti tikai pēc tam kad produkts ir izveidots, tāpēc no sākuma vajag saglabāt produktu.</w:t>
       </w:r>
     </w:p>
     <w:p>
       <w:pPr>
         <w:pStyle w:val="List"/>
         <w:numPr>
-          <w:ilvl w:val="0"/>
+          <w:ilvl w:val="1"/>
           <w:numId w:val="16"/>
         </w:numPr>
         <w:rPr/>
@@ -39205,7 +39667,7 @@
                 <wp:extent cx="5234305" cy="1408430"/>
                 <wp:effectExtent l="0" t="0" r="0" b="0"/>
                 <wp:wrapTopAndBottom/>
-                <wp:docPr id="232" name="Frame34"/>
+                <wp:docPr id="235" name="Frame34"/>
                 <a:graphic xmlns:a="http://schemas.openxmlformats.org/drawingml/2006/main">
                   <a:graphicData uri="http://schemas.microsoft.com/office/word/2010/wordprocessingShape">
                     <wps:wsp>
@@ -39250,7 +39712,7 @@
                                 <wp:inline distT="0" distB="0" distL="0" distR="0">
                                   <wp:extent cx="5233035" cy="1079500"/>
                                   <wp:effectExtent l="0" t="0" r="0" b="0"/>
-                                  <wp:docPr id="234" name="Image32" descr=""/>
+                                  <wp:docPr id="237" name="Image32" descr=""/>
                                   <wp:cNvGraphicFramePr>
                                     <a:graphicFrameLocks xmlns:a="http://schemas.openxmlformats.org/drawingml/2006/main" noChangeAspect="1"/>
                                   </wp:cNvGraphicFramePr>
@@ -39258,13 +39720,13 @@
                                     <a:graphicData uri="http://schemas.openxmlformats.org/drawingml/2006/picture">
                                       <pic:pic xmlns:pic="http://schemas.openxmlformats.org/drawingml/2006/picture">
                                         <pic:nvPicPr>
-                                          <pic:cNvPr id="234" name="Image32" descr=""/>
+                                          <pic:cNvPr id="237" name="Image32" descr=""/>
                                           <pic:cNvPicPr>
                                             <a:picLocks noChangeAspect="1" noChangeArrowheads="1"/>
                                           </pic:cNvPicPr>
                                         </pic:nvPicPr>
                                         <pic:blipFill>
-                                          <a:blip r:embed="rId70"/>
+                                          <a:blip r:embed="rId71"/>
                                           <a:stretch>
                                             <a:fillRect/>
                                           </a:stretch>
@@ -39306,7 +39768,7 @@
                               <w:rPr>
                                 <w:color w:val="000000"/>
                               </w:rPr>
-                              <w:t>62</w:t>
+                              <w:t>63</w:t>
                             </w:r>
                             <w:r>
                               <w:rPr>
@@ -39356,7 +39818,7 @@
                           <wp:inline distT="0" distB="0" distL="0" distR="0">
                             <wp:extent cx="5233035" cy="1079500"/>
                             <wp:effectExtent l="0" t="0" r="0" b="0"/>
-                            <wp:docPr id="235" name="Image32" descr=""/>
+                            <wp:docPr id="238" name="Image32" descr=""/>
                             <wp:cNvGraphicFramePr>
                               <a:graphicFrameLocks xmlns:a="http://schemas.openxmlformats.org/drawingml/2006/main" noChangeAspect="1"/>
                             </wp:cNvGraphicFramePr>
@@ -39364,13 +39826,13 @@
                               <a:graphicData uri="http://schemas.openxmlformats.org/drawingml/2006/picture">
                                 <pic:pic xmlns:pic="http://schemas.openxmlformats.org/drawingml/2006/picture">
                                   <pic:nvPicPr>
-                                    <pic:cNvPr id="235" name="Image32" descr=""/>
+                                    <pic:cNvPr id="238" name="Image32" descr=""/>
                                     <pic:cNvPicPr>
                                       <a:picLocks noChangeAspect="1" noChangeArrowheads="1"/>
                                     </pic:cNvPicPr>
                                   </pic:nvPicPr>
                                   <pic:blipFill>
-                                    <a:blip r:embed="rId70"/>
+                                    <a:blip r:embed="rId71"/>
                                     <a:stretch>
                                       <a:fillRect/>
                                     </a:stretch>
@@ -39412,7 +39874,7 @@
                         <w:rPr>
                           <w:color w:val="000000"/>
                         </w:rPr>
-                        <w:t>62</w:t>
+                        <w:t>63</w:t>
                       </w:r>
                       <w:r>
                         <w:rPr>
@@ -39435,6 +39897,228 @@
           </mc:Fallback>
         </mc:AlternateContent>
       </w:r>
+      <w:r>
+        <w:rPr/>
+        <w:t>Tad atvērsies dialogs, kurā var izvēlēties vienu no iespējamām kategorijām</w:t>
+      </w:r>
+    </w:p>
+    <w:p>
+      <w:pPr>
+        <w:pStyle w:val="List"/>
+        <w:numPr>
+          <w:ilvl w:val="0"/>
+          <w:numId w:val="0"/>
+        </w:numPr>
+        <w:ind w:left="1080" w:right="0" w:hanging="0"/>
+        <w:rPr/>
+      </w:pPr>
+      <w:r>
+        <w:rPr/>
+      </w:r>
+      <w:r>
+        <mc:AlternateContent>
+          <mc:Choice Requires="wps">
+            <w:drawing>
+              <wp:anchor behindDoc="0" distT="0" distB="0" distL="0" distR="0" simplePos="0" locked="0" layoutInCell="0" allowOverlap="1" relativeHeight="184">
+                <wp:simplePos x="0" y="0"/>
+                <wp:positionH relativeFrom="column">
+                  <wp:align>center</wp:align>
+                </wp:positionH>
+                <wp:positionV relativeFrom="paragraph">
+                  <wp:posOffset>635</wp:posOffset>
+                </wp:positionV>
+                <wp:extent cx="5302885" cy="2994025"/>
+                <wp:effectExtent l="0" t="0" r="0" b="0"/>
+                <wp:wrapTopAndBottom/>
+                <wp:docPr id="239" name="Frame67"/>
+                <a:graphic xmlns:a="http://schemas.openxmlformats.org/drawingml/2006/main">
+                  <a:graphicData uri="http://schemas.microsoft.com/office/word/2010/wordprocessingShape">
+                    <wps:wsp>
+                      <wps:cNvSpPr txBox="1"/>
+                      <wps:spPr>
+                        <a:xfrm>
+                          <a:off x="0" y="0"/>
+                          <a:ext cx="5302885" cy="2994025"/>
+                        </a:xfrm>
+                        <a:prstGeom prst="rect"/>
+                        <a:solidFill>
+                          <a:srgbClr val="FFFFFF"/>
+                        </a:solidFill>
+                      </wps:spPr>
+                      <wps:txbx>
+                        <w:txbxContent>
+                          <w:p>
+                            <w:pPr>
+                              <w:pStyle w:val="Att"/>
+                              <w:spacing w:before="120" w:after="120"/>
+                              <w:jc w:val="center"/>
+                              <w:rPr/>
+                            </w:pPr>
+                            <w:r>
+                              <w:rPr/>
+                              <w:drawing>
+                                <wp:inline distT="0" distB="0" distL="0" distR="0">
+                                  <wp:extent cx="5302885" cy="2666365"/>
+                                  <wp:effectExtent l="0" t="0" r="0" b="0"/>
+                                  <wp:docPr id="240" name="Image69" descr=""/>
+                                  <wp:cNvGraphicFramePr>
+                                    <a:graphicFrameLocks xmlns:a="http://schemas.openxmlformats.org/drawingml/2006/main" noChangeAspect="1"/>
+                                  </wp:cNvGraphicFramePr>
+                                  <a:graphic xmlns:a="http://schemas.openxmlformats.org/drawingml/2006/main">
+                                    <a:graphicData uri="http://schemas.openxmlformats.org/drawingml/2006/picture">
+                                      <pic:pic xmlns:pic="http://schemas.openxmlformats.org/drawingml/2006/picture">
+                                        <pic:nvPicPr>
+                                          <pic:cNvPr id="240" name="Image69" descr=""/>
+                                          <pic:cNvPicPr>
+                                            <a:picLocks noChangeAspect="1" noChangeArrowheads="1"/>
+                                          </pic:cNvPicPr>
+                                        </pic:nvPicPr>
+                                        <pic:blipFill>
+                                          <a:blip r:embed="rId72"/>
+                                          <a:stretch>
+                                            <a:fillRect/>
+                                          </a:stretch>
+                                        </pic:blipFill>
+                                        <pic:spPr bwMode="auto">
+                                          <a:xfrm>
+                                            <a:off x="0" y="0"/>
+                                            <a:ext cx="5302885" cy="2666365"/>
+                                          </a:xfrm>
+                                          <a:prstGeom prst="rect">
+                                            <a:avLst/>
+                                          </a:prstGeom>
+                                        </pic:spPr>
+                                      </pic:pic>
+                                    </a:graphicData>
+                                  </a:graphic>
+                                </wp:inline>
+                              </w:drawing>
+                              <w:fldChar w:fldCharType="begin"/>
+                            </w:r>
+                            <w:r>
+                              <w:rPr/>
+                              <w:instrText> SEQ att \* ARABIC </w:instrText>
+                            </w:r>
+                            <w:r>
+                              <w:rPr/>
+                              <w:fldChar w:fldCharType="separate"/>
+                            </w:r>
+                            <w:r>
+                              <w:rPr/>
+                              <w:t>64</w:t>
+                            </w:r>
+                            <w:r>
+                              <w:rPr/>
+                              <w:fldChar w:fldCharType="end"/>
+                            </w:r>
+                            <w:r>
+                              <w:rPr/>
+                              <w:t>. att: Kategoriju pievienošana produktam</w:t>
+                            </w:r>
+                          </w:p>
+                        </w:txbxContent>
+                      </wps:txbx>
+                      <wps:bodyPr anchor="t" lIns="0" tIns="0" rIns="0" bIns="0">
+                        <a:noAutofit/>
+                      </wps:bodyPr>
+                    </wps:wsp>
+                  </a:graphicData>
+                </a:graphic>
+              </wp:anchor>
+            </w:drawing>
+          </mc:Choice>
+          <mc:Fallback>
+            <w:pict>
+              <v:rect style="position:absolute;rotation:0;width:417.55pt;height:235.75pt;mso-wrap-distance-left:0pt;mso-wrap-distance-right:0pt;mso-wrap-distance-top:0pt;mso-wrap-distance-bottom:0pt;margin-top:0pt;mso-position-vertical:top;mso-position-vertical-relative:text;margin-left:18pt;mso-position-horizontal:center;mso-position-horizontal-relative:text">
+                <v:textbox inset="0in,0in,0in,0in">
+                  <w:txbxContent>
+                    <w:p>
+                      <w:pPr>
+                        <w:pStyle w:val="Att"/>
+                        <w:spacing w:before="120" w:after="120"/>
+                        <w:jc w:val="center"/>
+                        <w:rPr/>
+                      </w:pPr>
+                      <w:r>
+                        <w:rPr/>
+                        <w:drawing>
+                          <wp:inline distT="0" distB="0" distL="0" distR="0">
+                            <wp:extent cx="5302885" cy="2666365"/>
+                            <wp:effectExtent l="0" t="0" r="0" b="0"/>
+                            <wp:docPr id="241" name="Image69" descr=""/>
+                            <wp:cNvGraphicFramePr>
+                              <a:graphicFrameLocks xmlns:a="http://schemas.openxmlformats.org/drawingml/2006/main" noChangeAspect="1"/>
+                            </wp:cNvGraphicFramePr>
+                            <a:graphic xmlns:a="http://schemas.openxmlformats.org/drawingml/2006/main">
+                              <a:graphicData uri="http://schemas.openxmlformats.org/drawingml/2006/picture">
+                                <pic:pic xmlns:pic="http://schemas.openxmlformats.org/drawingml/2006/picture">
+                                  <pic:nvPicPr>
+                                    <pic:cNvPr id="241" name="Image69" descr=""/>
+                                    <pic:cNvPicPr>
+                                      <a:picLocks noChangeAspect="1" noChangeArrowheads="1"/>
+                                    </pic:cNvPicPr>
+                                  </pic:nvPicPr>
+                                  <pic:blipFill>
+                                    <a:blip r:embed="rId72"/>
+                                    <a:stretch>
+                                      <a:fillRect/>
+                                    </a:stretch>
+                                  </pic:blipFill>
+                                  <pic:spPr bwMode="auto">
+                                    <a:xfrm>
+                                      <a:off x="0" y="0"/>
+                                      <a:ext cx="5302885" cy="2666365"/>
+                                    </a:xfrm>
+                                    <a:prstGeom prst="rect">
+                                      <a:avLst/>
+                                    </a:prstGeom>
+                                  </pic:spPr>
+                                </pic:pic>
+                              </a:graphicData>
+                            </a:graphic>
+                          </wp:inline>
+                        </w:drawing>
+                        <w:fldChar w:fldCharType="begin"/>
+                      </w:r>
+                      <w:r>
+                        <w:rPr/>
+                        <w:instrText> SEQ att \* ARABIC </w:instrText>
+                      </w:r>
+                      <w:r>
+                        <w:rPr/>
+                        <w:fldChar w:fldCharType="separate"/>
+                      </w:r>
+                      <w:r>
+                        <w:rPr/>
+                        <w:t>64</w:t>
+                      </w:r>
+                      <w:r>
+                        <w:rPr/>
+                        <w:fldChar w:fldCharType="end"/>
+                      </w:r>
+                      <w:r>
+                        <w:rPr/>
+                        <w:t>. att: Kategoriju pievienošana produktam</w:t>
+                      </w:r>
+                    </w:p>
+                  </w:txbxContent>
+                </v:textbox>
+                <w10:wrap type="topAndBottom"/>
+              </v:rect>
+            </w:pict>
+          </mc:Fallback>
+        </mc:AlternateContent>
+      </w:r>
+    </w:p>
+    <w:p>
+      <w:pPr>
+        <w:pStyle w:val="List"/>
+        <w:numPr>
+          <w:ilvl w:val="0"/>
+          <w:numId w:val="16"/>
+        </w:numPr>
+        <w:rPr/>
+      </w:pPr>
       <w:r>
         <w:rPr/>
         <w:t>Atribūtu vērtības</w:t>
@@ -39466,16 +40150,94 @@
       </w:r>
       <w:r>
         <w:rPr/>
-        <w:t xml:space="preserve"> nepieciešamas produktu atribūtu vērtības.</w:t>
+        <w:t xml:space="preserve"> nepieciešamas produktu atribūtu vērtības, </w:t>
+      </w:r>
+      <w:r>
+        <w:rPr/>
+        <w:t>vai izvēlēties tās no iespējamiem variantiem</w:t>
+      </w:r>
+      <w:r>
+        <w:rPr/>
+        <w:t>.</w:t>
       </w:r>
     </w:p>
     <w:p>
       <w:pPr>
         <w:pStyle w:val="List"/>
-        <w:rPr/>
-      </w:pPr>
-      <w:r>
-        <w:rPr/>
+        <w:numPr>
+          <w:ilvl w:val="1"/>
+          <w:numId w:val="16"/>
+        </w:numPr>
+        <w:rPr/>
+      </w:pPr>
+      <w:r>
+        <w:rPr/>
+        <w:t xml:space="preserve">Viens svarīgs </w:t>
+      </w:r>
+      <w:r>
+        <w:rPr>
+          <w:rFonts w:eastAsia="NSimSun" w:cs="Arial"/>
+          <w:color w:val="auto"/>
+          <w:kern w:val="2"/>
+          <w:sz w:val="24"/>
+          <w:szCs w:val="24"/>
+          <w:lang w:val="lv-LV" w:eastAsia="zh-CN" w:bidi="hi-IN"/>
+        </w:rPr>
+        <w:t>nosacījums</w:t>
+      </w:r>
+      <w:r>
+        <w:rPr/>
+        <w:t xml:space="preserve"> par, kuru ir jāzina, ir tas, ka </w:t>
+      </w:r>
+      <w:r>
+        <w:rPr>
+          <w:rFonts w:eastAsia="NSimSun" w:cs="Arial"/>
+          <w:color w:val="auto"/>
+          <w:kern w:val="2"/>
+          <w:sz w:val="24"/>
+          <w:szCs w:val="24"/>
+          <w:lang w:val="lv-LV" w:eastAsia="zh-CN" w:bidi="hi-IN"/>
+        </w:rPr>
+        <w:t>atribūtu vērtība</w:t>
+      </w:r>
+      <w:r>
+        <w:rPr/>
+        <w:t xml:space="preserve"> var </w:t>
+      </w:r>
+      <w:r>
+        <w:rPr>
+          <w:rFonts w:eastAsia="NSimSun" w:cs="Arial"/>
+          <w:color w:val="auto"/>
+          <w:kern w:val="2"/>
+          <w:sz w:val="24"/>
+          <w:szCs w:val="24"/>
+          <w:lang w:val="lv-LV" w:eastAsia="zh-CN" w:bidi="hi-IN"/>
+        </w:rPr>
+        <w:t>ievadīt</w:t>
+      </w:r>
+      <w:r>
+        <w:rPr/>
+        <w:t xml:space="preserve"> tikai pēc tam kad produkts ir izveidots un attiecīgs atribūtu sets tika izvēlēts, tāpēc no sākuma vajag saglabāt produktu.</w:t>
+      </w:r>
+    </w:p>
+    <w:p>
+      <w:pPr>
+        <w:pStyle w:val="TextBody"/>
+        <w:numPr>
+          <w:ilvl w:val="0"/>
+          <w:numId w:val="16"/>
+        </w:numPr>
+        <w:ind w:left="0" w:right="0" w:firstLine="709"/>
+        <w:rPr>
+          <w:rFonts w:ascii="Times New Roman" w:hAnsi="Times New Roman" w:eastAsia="NSimSun" w:cs="Arial"/>
+          <w:color w:val="auto"/>
+          <w:kern w:val="2"/>
+          <w:sz w:val="24"/>
+          <w:szCs w:val="24"/>
+          <w:lang w:val="lv-LV" w:eastAsia="zh-CN" w:bidi="hi-IN"/>
+        </w:rPr>
+      </w:pPr>
+      <w:r>
         <mc:AlternateContent>
           <mc:Choice Requires="wps">
             <w:drawing>
@@ -39490,7 +40252,7 @@
                 <wp:extent cx="5173980" cy="1858010"/>
                 <wp:effectExtent l="0" t="0" r="0" b="0"/>
                 <wp:wrapTopAndBottom/>
-                <wp:docPr id="236" name="Frame32"/>
+                <wp:docPr id="242" name="Frame32"/>
                 <a:graphic xmlns:a="http://schemas.openxmlformats.org/drawingml/2006/main">
                   <a:graphicData uri="http://schemas.microsoft.com/office/word/2010/wordprocessingShape">
                     <wps:wsp>
@@ -39535,7 +40297,7 @@
                                 <wp:inline distT="0" distB="0" distL="0" distR="0">
                                   <wp:extent cx="5172710" cy="1529080"/>
                                   <wp:effectExtent l="0" t="0" r="0" b="0"/>
-                                  <wp:docPr id="238" name="Image30" descr=""/>
+                                  <wp:docPr id="244" name="Image30" descr=""/>
                                   <wp:cNvGraphicFramePr>
                                     <a:graphicFrameLocks xmlns:a="http://schemas.openxmlformats.org/drawingml/2006/main" noChangeAspect="1"/>
                                   </wp:cNvGraphicFramePr>
@@ -39543,13 +40305,13 @@
                                     <a:graphicData uri="http://schemas.openxmlformats.org/drawingml/2006/picture">
                                       <pic:pic xmlns:pic="http://schemas.openxmlformats.org/drawingml/2006/picture">
                                         <pic:nvPicPr>
-                                          <pic:cNvPr id="238" name="Image30" descr=""/>
+                                          <pic:cNvPr id="244" name="Image30" descr=""/>
                                           <pic:cNvPicPr>
                                             <a:picLocks noChangeAspect="1" noChangeArrowheads="1"/>
                                           </pic:cNvPicPr>
                                         </pic:nvPicPr>
                                         <pic:blipFill>
-                                          <a:blip r:embed="rId71"/>
+                                          <a:blip r:embed="rId73"/>
                                           <a:stretch>
                                             <a:fillRect/>
                                           </a:stretch>
@@ -39591,7 +40353,7 @@
                               <w:rPr>
                                 <w:color w:val="000000"/>
                               </w:rPr>
-                              <w:t>63</w:t>
+                              <w:t>65</w:t>
                             </w:r>
                             <w:r>
                               <w:rPr>
@@ -39641,7 +40403,7 @@
                           <wp:inline distT="0" distB="0" distL="0" distR="0">
                             <wp:extent cx="5172710" cy="1529080"/>
                             <wp:effectExtent l="0" t="0" r="0" b="0"/>
-                            <wp:docPr id="239" name="Image30" descr=""/>
+                            <wp:docPr id="245" name="Image30" descr=""/>
                             <wp:cNvGraphicFramePr>
                               <a:graphicFrameLocks xmlns:a="http://schemas.openxmlformats.org/drawingml/2006/main" noChangeAspect="1"/>
                             </wp:cNvGraphicFramePr>
@@ -39649,13 +40411,13 @@
                               <a:graphicData uri="http://schemas.openxmlformats.org/drawingml/2006/picture">
                                 <pic:pic xmlns:pic="http://schemas.openxmlformats.org/drawingml/2006/picture">
                                   <pic:nvPicPr>
-                                    <pic:cNvPr id="239" name="Image30" descr=""/>
+                                    <pic:cNvPr id="245" name="Image30" descr=""/>
                                     <pic:cNvPicPr>
                                       <a:picLocks noChangeAspect="1" noChangeArrowheads="1"/>
                                     </pic:cNvPicPr>
                                   </pic:nvPicPr>
                                   <pic:blipFill>
-                                    <a:blip r:embed="rId71"/>
+                                    <a:blip r:embed="rId73"/>
                                     <a:stretch>
                                       <a:fillRect/>
                                     </a:stretch>
@@ -39697,7 +40459,7 @@
                         <w:rPr>
                           <w:color w:val="000000"/>
                         </w:rPr>
-                        <w:t>63</w:t>
+                        <w:t>65</w:t>
                       </w:r>
                       <w:r>
                         <w:rPr>
@@ -39719,6 +40481,96 @@
             </w:pict>
           </mc:Fallback>
         </mc:AlternateContent>
+      </w:r>
+      <w:r>
+        <w:rPr>
+          <w:rFonts w:eastAsia="NSimSun" w:cs="Arial"/>
+          <w:color w:val="auto"/>
+          <w:kern w:val="2"/>
+          <w:sz w:val="24"/>
+          <w:szCs w:val="24"/>
+          <w:lang w:val="lv-LV" w:eastAsia="zh-CN" w:bidi="hi-IN"/>
+        </w:rPr>
+        <w:t xml:space="preserve">Lai apskatītu produktu </w:t>
+      </w:r>
+      <w:r>
+        <w:rPr>
+          <w:rFonts w:eastAsia="NSimSun" w:cs="Arial"/>
+          <w:color w:val="auto"/>
+          <w:kern w:val="2"/>
+          <w:sz w:val="24"/>
+          <w:szCs w:val="24"/>
+          <w:lang w:val="lv-LV" w:eastAsia="zh-CN" w:bidi="hi-IN"/>
+        </w:rPr>
+        <w:t xml:space="preserve">atribūtu </w:t>
+      </w:r>
+      <w:r>
+        <w:rPr>
+          <w:rFonts w:eastAsia="NSimSun" w:cs="Arial"/>
+          <w:color w:val="auto"/>
+          <w:kern w:val="2"/>
+          <w:sz w:val="24"/>
+          <w:szCs w:val="24"/>
+          <w:lang w:val="lv-LV" w:eastAsia="zh-CN" w:bidi="hi-IN"/>
+        </w:rPr>
+        <w:t>sarakstu, kā jau iepriekš bija pieminēts ir nepieciešams, pāriet uz “</w:t>
+      </w:r>
+      <w:r>
+        <w:rPr>
+          <w:rFonts w:eastAsia="NSimSun" w:cs="Arial"/>
+          <w:color w:val="auto"/>
+          <w:kern w:val="2"/>
+          <w:sz w:val="24"/>
+          <w:szCs w:val="24"/>
+          <w:lang w:val="lv-LV" w:eastAsia="zh-CN" w:bidi="hi-IN"/>
+        </w:rPr>
+        <w:t>Attributes</w:t>
+      </w:r>
+      <w:r>
+        <w:rPr>
+          <w:rFonts w:eastAsia="NSimSun" w:cs="Arial"/>
+          <w:color w:val="auto"/>
+          <w:kern w:val="2"/>
+          <w:sz w:val="24"/>
+          <w:szCs w:val="24"/>
+          <w:lang w:val="lv-LV" w:eastAsia="zh-CN" w:bidi="hi-IN"/>
+        </w:rPr>
+        <w:t xml:space="preserve">” sadaļu, un tur varēs izvēlēties vai nu izveidot jaunu </w:t>
+      </w:r>
+      <w:r>
+        <w:rPr>
+          <w:rFonts w:eastAsia="NSimSun" w:cs="Arial"/>
+          <w:color w:val="auto"/>
+          <w:kern w:val="2"/>
+          <w:sz w:val="24"/>
+          <w:szCs w:val="24"/>
+          <w:lang w:val="lv-LV" w:eastAsia="zh-CN" w:bidi="hi-IN"/>
+        </w:rPr>
+        <w:t>atribūtu</w:t>
+      </w:r>
+      <w:r>
+        <w:rPr>
+          <w:rFonts w:eastAsia="NSimSun" w:cs="Arial"/>
+          <w:color w:val="auto"/>
+          <w:kern w:val="2"/>
+          <w:sz w:val="24"/>
+          <w:szCs w:val="24"/>
+          <w:lang w:val="lv-LV" w:eastAsia="zh-CN" w:bidi="hi-IN"/>
+        </w:rPr>
+        <w:t>, vai rediģēt jau eksistējošu.</w:t>
+      </w:r>
+    </w:p>
+    <w:p>
+      <w:pPr>
+        <w:pStyle w:val="List"/>
+        <w:numPr>
+          <w:ilvl w:val="1"/>
+          <w:numId w:val="16"/>
+        </w:numPr>
+        <w:rPr/>
+      </w:pPr>
+      <w:r>
+        <w:rPr/>
       </w:r>
       <w:r>
         <w:br w:type="page"/>
@@ -39737,8 +40589,8 @@
           <w:lang w:val="lv-LV"/>
         </w:rPr>
       </w:pPr>
-      <w:bookmarkStart w:id="65" w:name="__RefHeading___Toc4663_2378508263"/>
-      <w:bookmarkEnd w:id="65"/>
+      <w:bookmarkStart w:id="66" w:name="__RefHeading___Toc4663_2378508263"/>
+      <w:bookmarkEnd w:id="66"/>
       <w:r>
         <w:rPr>
           <w:lang w:val="lv-LV"/>
@@ -39868,8 +40720,8 @@
         <w:ind w:left="0" w:right="0" w:hanging="0"/>
         <w:rPr/>
       </w:pPr>
-      <w:bookmarkStart w:id="66" w:name="__RefHeading___Toc2257_2296645101"/>
-      <w:bookmarkEnd w:id="66"/>
+      <w:bookmarkStart w:id="67" w:name="__RefHeading___Toc2257_2296645101"/>
+      <w:bookmarkEnd w:id="67"/>
       <w:r>
         <w:rPr>
           <w:lang w:val="lv-LV"/>
@@ -39890,7 +40742,7 @@
           <w:lang w:val="lv-LV"/>
         </w:rPr>
       </w:pPr>
-      <w:hyperlink r:id="rId72">
+      <w:hyperlink r:id="rId74">
         <w:r>
           <w:rPr>
             <w:rStyle w:val="InternetLink"/>
@@ -39916,8 +40768,8 @@
           <w:lang w:val="lv-LV"/>
         </w:rPr>
       </w:pPr>
-      <w:bookmarkStart w:id="67" w:name="__RefHeading___Toc4667_2378508263"/>
-      <w:bookmarkEnd w:id="67"/>
+      <w:bookmarkStart w:id="68" w:name="__RefHeading___Toc4667_2378508263"/>
+      <w:bookmarkEnd w:id="68"/>
       <w:r>
         <w:rPr>
           <w:lang w:val="lv-LV"/>
@@ -39958,8 +40810,8 @@
           <w:lang w:val="lv-LV"/>
         </w:rPr>
       </w:pPr>
-      <w:bookmarkStart w:id="68" w:name="__RefHeading___Toc2180_4067633674"/>
-      <w:bookmarkEnd w:id="68"/>
+      <w:bookmarkStart w:id="69" w:name="__RefHeading___Toc2180_4067633674"/>
+      <w:bookmarkEnd w:id="69"/>
       <w:r>
         <w:rPr/>
         <w:t>ER diagramma</w:t>
@@ -39993,7 +40845,7 @@
                 <wp:extent cx="4991735" cy="6767195"/>
                 <wp:effectExtent l="0" t="0" r="0" b="0"/>
                 <wp:wrapTopAndBottom/>
-                <wp:docPr id="240" name="Frame49"/>
+                <wp:docPr id="246" name="Frame49"/>
                 <a:graphic xmlns:a="http://schemas.openxmlformats.org/drawingml/2006/main">
                   <a:graphicData uri="http://schemas.microsoft.com/office/word/2010/wordprocessingShape">
                     <wps:wsp>
@@ -40023,7 +40875,7 @@
                                 <wp:inline distT="0" distB="0" distL="0" distR="0">
                                   <wp:extent cx="4991735" cy="6439535"/>
                                   <wp:effectExtent l="0" t="0" r="0" b="0"/>
-                                  <wp:docPr id="241" name="Image3" descr=""/>
+                                  <wp:docPr id="247" name="Image3" descr=""/>
                                   <wp:cNvGraphicFramePr>
                                     <a:graphicFrameLocks xmlns:a="http://schemas.openxmlformats.org/drawingml/2006/main" noChangeAspect="1"/>
                                   </wp:cNvGraphicFramePr>
@@ -40031,13 +40883,13 @@
                                     <a:graphicData uri="http://schemas.openxmlformats.org/drawingml/2006/picture">
                                       <pic:pic xmlns:pic="http://schemas.openxmlformats.org/drawingml/2006/picture">
                                         <pic:nvPicPr>
-                                          <pic:cNvPr id="241" name="Image3" descr=""/>
+                                          <pic:cNvPr id="247" name="Image3" descr=""/>
                                           <pic:cNvPicPr>
                                             <a:picLocks noChangeAspect="1" noChangeArrowheads="1"/>
                                           </pic:cNvPicPr>
                                         </pic:nvPicPr>
                                         <pic:blipFill>
-                                          <a:blip r:embed="rId73"/>
+                                          <a:blip r:embed="rId75"/>
                                           <a:stretch>
                                             <a:fillRect/>
                                           </a:stretch>
@@ -40068,7 +40920,7 @@
                             </w:r>
                             <w:r>
                               <w:rPr/>
-                              <w:t>64</w:t>
+                              <w:t>66</w:t>
                             </w:r>
                             <w:r>
                               <w:rPr/>
@@ -40108,7 +40960,7 @@
                           <wp:inline distT="0" distB="0" distL="0" distR="0">
                             <wp:extent cx="4991735" cy="6439535"/>
                             <wp:effectExtent l="0" t="0" r="0" b="0"/>
-                            <wp:docPr id="242" name="Image3" descr=""/>
+                            <wp:docPr id="248" name="Image3" descr=""/>
                             <wp:cNvGraphicFramePr>
                               <a:graphicFrameLocks xmlns:a="http://schemas.openxmlformats.org/drawingml/2006/main" noChangeAspect="1"/>
                             </wp:cNvGraphicFramePr>
@@ -40116,13 +40968,13 @@
                               <a:graphicData uri="http://schemas.openxmlformats.org/drawingml/2006/picture">
                                 <pic:pic xmlns:pic="http://schemas.openxmlformats.org/drawingml/2006/picture">
                                   <pic:nvPicPr>
-                                    <pic:cNvPr id="242" name="Image3" descr=""/>
+                                    <pic:cNvPr id="248" name="Image3" descr=""/>
                                     <pic:cNvPicPr>
                                       <a:picLocks noChangeAspect="1" noChangeArrowheads="1"/>
                                     </pic:cNvPicPr>
                                   </pic:nvPicPr>
                                   <pic:blipFill>
-                                    <a:blip r:embed="rId73"/>
+                                    <a:blip r:embed="rId75"/>
                                     <a:stretch>
                                       <a:fillRect/>
                                     </a:stretch>
@@ -40153,7 +41005,7 @@
                       </w:r>
                       <w:r>
                         <w:rPr/>
-                        <w:t>64</w:t>
+                        <w:t>66</w:t>
                       </w:r>
                       <w:r>
                         <w:rPr/>
@@ -40205,8 +41057,8 @@
         <w:ind w:left="0" w:right="0" w:hanging="0"/>
         <w:rPr/>
       </w:pPr>
-      <w:bookmarkStart w:id="69" w:name="__RefHeading___Toc4671_2378508263"/>
-      <w:bookmarkEnd w:id="69"/>
+      <w:bookmarkStart w:id="70" w:name="__RefHeading___Toc4671_2378508263"/>
+      <w:bookmarkEnd w:id="70"/>
       <w:r>
         <w:rPr/>
         <w:t>Fiziska struktūra</w:t>
@@ -40242,7 +41094,7 @@
                 <wp:extent cx="5362575" cy="7670800"/>
                 <wp:effectExtent l="0" t="0" r="0" b="0"/>
                 <wp:wrapTopAndBottom/>
-                <wp:docPr id="243" name="Frame50"/>
+                <wp:docPr id="249" name="Frame50"/>
                 <a:graphic xmlns:a="http://schemas.openxmlformats.org/drawingml/2006/main">
                   <a:graphicData uri="http://schemas.microsoft.com/office/word/2010/wordprocessingShape">
                     <wps:wsp>
@@ -40272,7 +41124,7 @@
                                 <wp:inline distT="0" distB="0" distL="0" distR="0">
                                   <wp:extent cx="5362575" cy="7343140"/>
                                   <wp:effectExtent l="0" t="0" r="0" b="0"/>
-                                  <wp:docPr id="244" name="Image35" descr=""/>
+                                  <wp:docPr id="250" name="Image35" descr=""/>
                                   <wp:cNvGraphicFramePr>
                                     <a:graphicFrameLocks xmlns:a="http://schemas.openxmlformats.org/drawingml/2006/main" noChangeAspect="1"/>
                                   </wp:cNvGraphicFramePr>
@@ -40280,13 +41132,13 @@
                                     <a:graphicData uri="http://schemas.openxmlformats.org/drawingml/2006/picture">
                                       <pic:pic xmlns:pic="http://schemas.openxmlformats.org/drawingml/2006/picture">
                                         <pic:nvPicPr>
-                                          <pic:cNvPr id="244" name="Image35" descr=""/>
+                                          <pic:cNvPr id="250" name="Image35" descr=""/>
                                           <pic:cNvPicPr>
                                             <a:picLocks noChangeAspect="1" noChangeArrowheads="1"/>
                                           </pic:cNvPicPr>
                                         </pic:nvPicPr>
                                         <pic:blipFill>
-                                          <a:blip r:embed="rId74"/>
+                                          <a:blip r:embed="rId76"/>
                                           <a:stretch>
                                             <a:fillRect/>
                                           </a:stretch>
@@ -40317,7 +41169,7 @@
                             </w:r>
                             <w:r>
                               <w:rPr/>
-                              <w:t>65</w:t>
+                              <w:t>67</w:t>
                             </w:r>
                             <w:r>
                               <w:rPr/>
@@ -40357,7 +41209,7 @@
                           <wp:inline distT="0" distB="0" distL="0" distR="0">
                             <wp:extent cx="5362575" cy="7343140"/>
                             <wp:effectExtent l="0" t="0" r="0" b="0"/>
-                            <wp:docPr id="245" name="Image35" descr=""/>
+                            <wp:docPr id="251" name="Image35" descr=""/>
                             <wp:cNvGraphicFramePr>
                               <a:graphicFrameLocks xmlns:a="http://schemas.openxmlformats.org/drawingml/2006/main" noChangeAspect="1"/>
                             </wp:cNvGraphicFramePr>
@@ -40365,13 +41217,13 @@
                               <a:graphicData uri="http://schemas.openxmlformats.org/drawingml/2006/picture">
                                 <pic:pic xmlns:pic="http://schemas.openxmlformats.org/drawingml/2006/picture">
                                   <pic:nvPicPr>
-                                    <pic:cNvPr id="245" name="Image35" descr=""/>
+                                    <pic:cNvPr id="251" name="Image35" descr=""/>
                                     <pic:cNvPicPr>
                                       <a:picLocks noChangeAspect="1" noChangeArrowheads="1"/>
                                     </pic:cNvPicPr>
                                   </pic:nvPicPr>
                                   <pic:blipFill>
-                                    <a:blip r:embed="rId74"/>
+                                    <a:blip r:embed="rId76"/>
                                     <a:stretch>
                                       <a:fillRect/>
                                     </a:stretch>
@@ -40402,7 +41254,7 @@
                       </w:r>
                       <w:r>
                         <w:rPr/>
-                        <w:t>65</w:t>
+                        <w:t>67</w:t>
                       </w:r>
                       <w:r>
                         <w:rPr/>
@@ -40454,8 +41306,8 @@
         <w:ind w:left="0" w:right="0" w:hanging="0"/>
         <w:rPr/>
       </w:pPr>
-      <w:bookmarkStart w:id="70" w:name="__RefHeading___Toc4671_23785082631"/>
-      <w:bookmarkEnd w:id="70"/>
+      <w:bookmarkStart w:id="71" w:name="__RefHeading___Toc4671_23785082631"/>
+      <w:bookmarkEnd w:id="71"/>
       <w:r>
         <w:rPr/>
         <w:t>Sistēmas arhitektūra</w:t>
@@ -40488,7 +41340,7 @@
                 <wp:extent cx="5165090" cy="7332980"/>
                 <wp:effectExtent l="0" t="0" r="0" b="0"/>
                 <wp:wrapTopAndBottom/>
-                <wp:docPr id="246" name="Frame51"/>
+                <wp:docPr id="252" name="Frame51"/>
                 <a:graphic xmlns:a="http://schemas.openxmlformats.org/drawingml/2006/main">
                   <a:graphicData uri="http://schemas.microsoft.com/office/word/2010/wordprocessingShape">
                     <wps:wsp>
@@ -40518,7 +41370,7 @@
                                 <wp:inline distT="0" distB="0" distL="0" distR="0">
                                   <wp:extent cx="5165090" cy="7005320"/>
                                   <wp:effectExtent l="0" t="0" r="0" b="0"/>
-                                  <wp:docPr id="247" name="Image37" descr=""/>
+                                  <wp:docPr id="253" name="Image37" descr=""/>
                                   <wp:cNvGraphicFramePr>
                                     <a:graphicFrameLocks xmlns:a="http://schemas.openxmlformats.org/drawingml/2006/main" noChangeAspect="1"/>
                                   </wp:cNvGraphicFramePr>
@@ -40526,13 +41378,13 @@
                                     <a:graphicData uri="http://schemas.openxmlformats.org/drawingml/2006/picture">
                                       <pic:pic xmlns:pic="http://schemas.openxmlformats.org/drawingml/2006/picture">
                                         <pic:nvPicPr>
-                                          <pic:cNvPr id="247" name="Image37" descr=""/>
+                                          <pic:cNvPr id="253" name="Image37" descr=""/>
                                           <pic:cNvPicPr>
                                             <a:picLocks noChangeAspect="1" noChangeArrowheads="1"/>
                                           </pic:cNvPicPr>
                                         </pic:nvPicPr>
                                         <pic:blipFill>
-                                          <a:blip r:embed="rId75"/>
+                                          <a:blip r:embed="rId77"/>
                                           <a:stretch>
                                             <a:fillRect/>
                                           </a:stretch>
@@ -40563,7 +41415,7 @@
                             </w:r>
                             <w:r>
                               <w:rPr/>
-                              <w:t>66</w:t>
+                              <w:t>68</w:t>
                             </w:r>
                             <w:r>
                               <w:rPr/>
@@ -40603,7 +41455,7 @@
                           <wp:inline distT="0" distB="0" distL="0" distR="0">
                             <wp:extent cx="5165090" cy="7005320"/>
                             <wp:effectExtent l="0" t="0" r="0" b="0"/>
-                            <wp:docPr id="248" name="Image37" descr=""/>
+                            <wp:docPr id="254" name="Image37" descr=""/>
                             <wp:cNvGraphicFramePr>
                               <a:graphicFrameLocks xmlns:a="http://schemas.openxmlformats.org/drawingml/2006/main" noChangeAspect="1"/>
                             </wp:cNvGraphicFramePr>
@@ -40611,13 +41463,13 @@
                               <a:graphicData uri="http://schemas.openxmlformats.org/drawingml/2006/picture">
                                 <pic:pic xmlns:pic="http://schemas.openxmlformats.org/drawingml/2006/picture">
                                   <pic:nvPicPr>
-                                    <pic:cNvPr id="248" name="Image37" descr=""/>
+                                    <pic:cNvPr id="254" name="Image37" descr=""/>
                                     <pic:cNvPicPr>
                                       <a:picLocks noChangeAspect="1" noChangeArrowheads="1"/>
                                     </pic:cNvPicPr>
                                   </pic:nvPicPr>
                                   <pic:blipFill>
-                                    <a:blip r:embed="rId75"/>
+                                    <a:blip r:embed="rId77"/>
                                     <a:stretch>
                                       <a:fillRect/>
                                     </a:stretch>
@@ -40648,7 +41500,7 @@
                       </w:r>
                       <w:r>
                         <w:rPr/>
-                        <w:t>66</w:t>
+                        <w:t>68</w:t>
                       </w:r>
                       <w:r>
                         <w:rPr/>
@@ -40669,7 +41521,7 @@
       </w:r>
     </w:p>
     <w:sectPr>
-      <w:footerReference w:type="default" r:id="rId76"/>
+      <w:footerReference w:type="default" r:id="rId78"/>
       <w:type w:val="nextPage"/>
       <w:pgSz w:w="11906" w:h="16838"/>
       <w:pgMar w:left="1701" w:right="1134" w:header="0" w:top="1134" w:footer="1134" w:bottom="1648" w:gutter="0"/>
@@ -40779,7 +41631,7 @@
     </w:r>
     <w:r>
       <w:rPr/>
-      <w:t>69</w:t>
+      <w:t>70</w:t>
     </w:r>
     <w:r>
       <w:rPr/>

</xml_diff>

<commit_message>
Maybe last documentation update.
</commit_message>
<xml_diff>
--- a/documentation/documentation.docx
+++ b/documentation/documentation.docx
@@ -339,7 +339,7 @@
           <w:szCs w:val="28"/>
           <w:lang w:val="lv-LV"/>
         </w:rPr>
-        <w:t>76</w:t>
+        <w:t>75</w:t>
       </w:r>
       <w:r>
         <w:rPr>
@@ -911,7 +911,7 @@
       </w:r>
       <w:r>
         <w:rPr/>
-        <w:t>76</w:t>
+        <w:t>75</w:t>
       </w:r>
       <w:r>
         <w:rPr/>
@@ -1168,7 +1168,7 @@
         <w:rPr>
           <w:lang w:val="lv-LV" w:eastAsia="zh-CN" w:bidi="hi-IN"/>
         </w:rPr>
-        <w:t>76</w:t>
+        <w:t>75</w:t>
       </w:r>
       <w:r>
         <w:rPr>
@@ -1330,7 +1330,7 @@
               </w:rPr>
               <w:t>1  UZDEVUMA NOSTĀDNE</w:t>
               <w:tab/>
-              <w:t>6</w:t>
+              <w:t>7</w:t>
             </w:r>
           </w:hyperlink>
         </w:p>
@@ -1432,7 +1432,7 @@
               </w:rPr>
               <w:t>2.1.2  Izejas informācijas apraksts</w:t>
               <w:tab/>
-              <w:t>9</w:t>
+              <w:t>10</w:t>
             </w:r>
           </w:hyperlink>
         </w:p>
@@ -1457,7 +1457,7 @@
               </w:rPr>
               <w:t>2.2  Funkcionālās prasības</w:t>
               <w:tab/>
-              <w:t>10</w:t>
+              <w:t>11</w:t>
             </w:r>
           </w:hyperlink>
         </w:p>
@@ -1482,7 +1482,7 @@
               </w:rPr>
               <w:t>2.3  Nefunkcionālas prasības</w:t>
               <w:tab/>
-              <w:t>12</w:t>
+              <w:t>13</w:t>
             </w:r>
           </w:hyperlink>
         </w:p>
@@ -1507,7 +1507,7 @@
               </w:rPr>
               <w:t>3  RISINĀŠANAS LĪDZEKĻU IZVĒLES PAMATOJUMS</w:t>
               <w:tab/>
-              <w:t>13</w:t>
+              <w:t>14</w:t>
             </w:r>
           </w:hyperlink>
         </w:p>
@@ -1532,7 +1532,7 @@
               </w:rPr>
               <w:t>4  PRODUKTA MODELĒŠANA UN PROJEKTĒŠANA</w:t>
               <w:tab/>
-              <w:t>14</w:t>
+              <w:t>15</w:t>
             </w:r>
           </w:hyperlink>
         </w:p>
@@ -1557,7 +1557,7 @@
               </w:rPr>
               <w:t>4.1  Sistēmas struktūras modelis</w:t>
               <w:tab/>
-              <w:t>14</w:t>
+              <w:t>15</w:t>
             </w:r>
           </w:hyperlink>
         </w:p>
@@ -1583,7 +1583,7 @@
               </w:rPr>
               <w:t>4.1.1  Sistēmas arhitektūra</w:t>
               <w:tab/>
-              <w:t>14</w:t>
+              <w:t>15</w:t>
             </w:r>
           </w:hyperlink>
         </w:p>
@@ -1609,7 +1609,7 @@
               </w:rPr>
               <w:t>4.1.2  Sistēmas ER modelis</w:t>
               <w:tab/>
-              <w:t>15</w:t>
+              <w:t>16</w:t>
             </w:r>
           </w:hyperlink>
         </w:p>
@@ -1634,7 +1634,7 @@
               </w:rPr>
               <w:t>4.2  Funkcionālais sistēmas modelis</w:t>
               <w:tab/>
-              <w:t>17</w:t>
+              <w:t>18</w:t>
             </w:r>
           </w:hyperlink>
         </w:p>
@@ -1660,7 +1660,7 @@
               </w:rPr>
               <w:t>4.2.1  Datu plūsmu modelis</w:t>
               <w:tab/>
-              <w:t>17</w:t>
+              <w:t>18</w:t>
             </w:r>
           </w:hyperlink>
         </w:p>
@@ -1685,7 +1685,7 @@
               </w:rPr>
               <w:t>5  DATU STRUKTŪRAS APRAKSTS</w:t>
               <w:tab/>
-              <w:t>28</w:t>
+              <w:t>31</w:t>
             </w:r>
           </w:hyperlink>
         </w:p>
@@ -1710,7 +1710,7 @@
               </w:rPr>
               <w:t>6  LIETOTĀJA CEĻVEDIS</w:t>
               <w:tab/>
-              <w:t>35</w:t>
+              <w:t>40</w:t>
             </w:r>
           </w:hyperlink>
         </w:p>
@@ -1735,7 +1735,7 @@
               </w:rPr>
               <w:t>6.1  Sistēmas prasības aparatūrai un programmatūrai</w:t>
               <w:tab/>
-              <w:t>35</w:t>
+              <w:t>40</w:t>
             </w:r>
           </w:hyperlink>
         </w:p>
@@ -1760,7 +1760,7 @@
               </w:rPr>
               <w:t>6.2  Sistēmas instalācija un palaišana</w:t>
               <w:tab/>
-              <w:t>37</w:t>
+              <w:t>42</w:t>
             </w:r>
           </w:hyperlink>
         </w:p>
@@ -1785,7 +1785,7 @@
               </w:rPr>
               <w:t>6.3  Programmas apraksts</w:t>
               <w:tab/>
-              <w:t>37</w:t>
+              <w:t>42</w:t>
             </w:r>
           </w:hyperlink>
         </w:p>
@@ -1810,7 +1810,7 @@
               </w:rPr>
               <w:t>6.4  Testa piemērs</w:t>
               <w:tab/>
-              <w:t>61</w:t>
+              <w:t>66</w:t>
             </w:r>
           </w:hyperlink>
         </w:p>
@@ -1829,7 +1829,7 @@
               </w:rPr>
               <w:t>NOBEIGUMS</w:t>
               <w:tab/>
-              <w:t>65</w:t>
+              <w:t>72</w:t>
             </w:r>
           </w:hyperlink>
         </w:p>
@@ -1848,7 +1848,7 @@
               </w:rPr>
               <w:t>INFORMĀCIJAS AVOTI</w:t>
               <w:tab/>
-              <w:t>66</w:t>
+              <w:t>73</w:t>
             </w:r>
           </w:hyperlink>
         </w:p>
@@ -1867,7 +1867,7 @@
               </w:rPr>
               <w:t>PIELIKUMI</w:t>
               <w:tab/>
-              <w:t>67</w:t>
+              <w:t>74</w:t>
             </w:r>
           </w:hyperlink>
         </w:p>
@@ -1886,7 +1886,7 @@
               </w:rPr>
               <w:t>ER diagramma</w:t>
               <w:tab/>
-              <w:t>67</w:t>
+              <w:t>74</w:t>
             </w:r>
           </w:hyperlink>
         </w:p>
@@ -1905,7 +1905,7 @@
               </w:rPr>
               <w:t>Fiziska struktūra</w:t>
               <w:tab/>
-              <w:t>68</w:t>
+              <w:t>75</w:t>
             </w:r>
           </w:hyperlink>
         </w:p>
@@ -1924,7 +1924,7 @@
               </w:rPr>
               <w:t>Sistēmas arhitektūra</w:t>
               <w:tab/>
-              <w:t>69</w:t>
+              <w:t>76</w:t>
             </w:r>
           </w:hyperlink>
           <w:r>
@@ -43464,7 +43464,7 @@
     </w:r>
     <w:r>
       <w:rPr/>
-      <w:t>75</w:t>
+      <w:t>5</w:t>
     </w:r>
     <w:r>
       <w:rPr/>

</xml_diff>